<commit_message>
Add more cleaning steps
</commit_message>
<xml_diff>
--- a/CHOUDHARY-hemendra_VARMA-rahul_Final-Report.docx
+++ b/CHOUDHARY-hemendra_VARMA-rahul_Final-Report.docx
@@ -1,6 +1,6 @@
 
 <file path=word/document.xml><?xml version="1.0" encoding="utf-8"?>
-<w:document xmlns:wpc="http://schemas.microsoft.com/office/word/2010/wordprocessingCanvas" xmlns:mo="http://schemas.microsoft.com/office/mac/office/2008/main" xmlns:mc="http://schemas.openxmlformats.org/markup-compatibility/2006" xmlns:mv="urn:schemas-microsoft-com:mac:vml" xmlns:o="urn:schemas-microsoft-com:office:office" xmlns:r="http://schemas.openxmlformats.org/officeDocument/2006/relationships" xmlns:m="http://schemas.openxmlformats.org/officeDocument/2006/math" xmlns:v="urn:schemas-microsoft-com:vml" xmlns:wp14="http://schemas.microsoft.com/office/word/2010/wordprocessingDrawing" xmlns:wp="http://schemas.openxmlformats.org/drawingml/2006/wordprocessingDrawing" xmlns:w10="urn:schemas-microsoft-com:office:word" xmlns:w="http://schemas.openxmlformats.org/wordprocessingml/2006/main" xmlns:w14="http://schemas.microsoft.com/office/word/2010/wordml" xmlns:w15="http://schemas.microsoft.com/office/word/2012/wordml" xmlns:wpg="http://schemas.microsoft.com/office/word/2010/wordprocessingGroup" xmlns:wpi="http://schemas.microsoft.com/office/word/2010/wordprocessingInk" xmlns:wne="http://schemas.microsoft.com/office/word/2006/wordml" xmlns:wps="http://schemas.microsoft.com/office/word/2010/wordprocessingShape" mc:Ignorable="w14 w15 wp14">
+<w:document xmlns:wpc="http://schemas.microsoft.com/office/word/2010/wordprocessingCanvas" xmlns:cx="http://schemas.microsoft.com/office/drawing/2014/chartex" xmlns:cx1="http://schemas.microsoft.com/office/drawing/2015/9/8/chartex" xmlns:cx2="http://schemas.microsoft.com/office/drawing/2015/10/21/chartex" xmlns:cx3="http://schemas.microsoft.com/office/drawing/2016/5/9/chartex" xmlns:cx4="http://schemas.microsoft.com/office/drawing/2016/5/10/chartex" xmlns:cx5="http://schemas.microsoft.com/office/drawing/2016/5/11/chartex" xmlns:cx6="http://schemas.microsoft.com/office/drawing/2016/5/12/chartex" xmlns:cx7="http://schemas.microsoft.com/office/drawing/2016/5/13/chartex" xmlns:cx8="http://schemas.microsoft.com/office/drawing/2016/5/14/chartex" xmlns:mc="http://schemas.openxmlformats.org/markup-compatibility/2006" xmlns:aink="http://schemas.microsoft.com/office/drawing/2016/ink" xmlns:am3d="http://schemas.microsoft.com/office/drawing/2017/model3d" xmlns:o="urn:schemas-microsoft-com:office:office" xmlns:r="http://schemas.openxmlformats.org/officeDocument/2006/relationships" xmlns:m="http://schemas.openxmlformats.org/officeDocument/2006/math" xmlns:v="urn:schemas-microsoft-com:vml" xmlns:wp14="http://schemas.microsoft.com/office/word/2010/wordprocessingDrawing" xmlns:wp="http://schemas.openxmlformats.org/drawingml/2006/wordprocessingDrawing" xmlns:w10="urn:schemas-microsoft-com:office:word" xmlns:w="http://schemas.openxmlformats.org/wordprocessingml/2006/main" xmlns:w14="http://schemas.microsoft.com/office/word/2010/wordml" xmlns:w15="http://schemas.microsoft.com/office/word/2012/wordml" xmlns:w16cid="http://schemas.microsoft.com/office/word/2016/wordml/cid" xmlns:w16se="http://schemas.microsoft.com/office/word/2015/wordml/symex" xmlns:wpg="http://schemas.microsoft.com/office/word/2010/wordprocessingGroup" xmlns:wpi="http://schemas.microsoft.com/office/word/2010/wordprocessingInk" xmlns:wne="http://schemas.microsoft.com/office/word/2006/wordml" xmlns:wps="http://schemas.microsoft.com/office/word/2010/wordprocessingShape" mc:Ignorable="w14 w15 w16se w16cid wp14">
   <w:body>
     <w:p>
       <w:pPr>
@@ -128,35 +128,91 @@
           <w:szCs w:val="20"/>
         </w:rPr>
         <w:tab/>
-      </w:r>
-      <w:proofErr w:type="spellStart"/>
-      <w:r>
-        <w:rPr>
-          <w:rFonts w:asciiTheme="minorHAnsi" w:hAnsiTheme="minorHAnsi"/>
-          <w:sz w:val="20"/>
-          <w:szCs w:val="20"/>
-        </w:rPr>
-        <w:t>Hemendra</w:t>
-      </w:r>
-      <w:proofErr w:type="spellEnd"/>
-      <w:r>
-        <w:rPr>
-          <w:rFonts w:asciiTheme="minorHAnsi" w:hAnsiTheme="minorHAnsi"/>
-          <w:sz w:val="20"/>
-          <w:szCs w:val="20"/>
+        <w:t>Hemendra Choudhary</w:t>
+      </w:r>
+    </w:p>
+    <w:p>
+      <w:pPr>
+        <w:ind w:firstLine="720"/>
+        <w:rPr>
+          <w:rFonts w:cs="Times New Roman"/>
+          <w:sz w:val="20"/>
+          <w:szCs w:val="20"/>
+          <w:lang w:eastAsia="en-GB"/>
+        </w:rPr>
+      </w:pPr>
+      <w:r>
+        <w:rPr>
+          <w:rFonts w:cs="Times New Roman"/>
+          <w:sz w:val="20"/>
+          <w:szCs w:val="20"/>
+          <w:lang w:eastAsia="en-GB"/>
+        </w:rPr>
+        <w:t>Dept. of Computer Science</w:t>
+      </w:r>
+      <w:r>
+        <w:rPr>
+          <w:rFonts w:cs="Times New Roman"/>
+          <w:sz w:val="20"/>
+          <w:szCs w:val="20"/>
+          <w:lang w:eastAsia="en-GB"/>
         </w:rPr>
         <w:t xml:space="preserve"> </w:t>
       </w:r>
-      <w:proofErr w:type="spellStart"/>
-      <w:r>
-        <w:rPr>
-          <w:rFonts w:asciiTheme="minorHAnsi" w:hAnsiTheme="minorHAnsi"/>
-          <w:sz w:val="20"/>
-          <w:szCs w:val="20"/>
-        </w:rPr>
-        <w:t>Choudhary</w:t>
-      </w:r>
-      <w:proofErr w:type="spellEnd"/>
+      <w:r>
+        <w:rPr>
+          <w:rFonts w:cs="Times New Roman"/>
+          <w:sz w:val="20"/>
+          <w:szCs w:val="20"/>
+          <w:lang w:eastAsia="en-GB"/>
+        </w:rPr>
+        <w:tab/>
+      </w:r>
+      <w:r>
+        <w:rPr>
+          <w:rFonts w:cs="Times New Roman"/>
+          <w:sz w:val="20"/>
+          <w:szCs w:val="20"/>
+          <w:lang w:eastAsia="en-GB"/>
+        </w:rPr>
+        <w:tab/>
+      </w:r>
+      <w:r>
+        <w:rPr>
+          <w:rFonts w:cs="Times New Roman"/>
+          <w:sz w:val="20"/>
+          <w:szCs w:val="20"/>
+          <w:lang w:eastAsia="en-GB"/>
+        </w:rPr>
+        <w:tab/>
+      </w:r>
+      <w:r>
+        <w:rPr>
+          <w:rFonts w:cs="Times New Roman"/>
+          <w:sz w:val="20"/>
+          <w:szCs w:val="20"/>
+          <w:lang w:eastAsia="en-GB"/>
+        </w:rPr>
+        <w:tab/>
+      </w:r>
+      <w:r>
+        <w:rPr>
+          <w:rFonts w:cs="Times New Roman"/>
+          <w:sz w:val="20"/>
+          <w:szCs w:val="20"/>
+          <w:lang w:eastAsia="en-GB"/>
+        </w:rPr>
+        <w:t>Dept. of Computer Science</w:t>
+      </w:r>
+      <w:r>
+        <w:rPr>
+          <w:rFonts w:cs="Times New Roman"/>
+          <w:sz w:val="20"/>
+          <w:szCs w:val="20"/>
+          <w:lang w:eastAsia="en-GB"/>
+        </w:rPr>
+        <w:tab/>
+      </w:r>
     </w:p>
     <w:p>
       <w:pPr>
@@ -175,16 +231,7 @@
           <w:szCs w:val="20"/>
           <w:lang w:eastAsia="en-GB"/>
         </w:rPr>
-        <w:t>Dept. of Computer Science</w:t>
-      </w:r>
-      <w:r>
-        <w:rPr>
-          <w:rFonts w:cs="Times New Roman"/>
-          <w:sz w:val="20"/>
-          <w:szCs w:val="20"/>
-          <w:lang w:eastAsia="en-GB"/>
-        </w:rPr>
-        <w:t xml:space="preserve"> </w:t>
+        <w:t>University of Illinois-UC</w:t>
       </w:r>
       <w:r>
         <w:rPr>
@@ -229,89 +276,7 @@
           <w:szCs w:val="20"/>
           <w:lang w:eastAsia="en-GB"/>
         </w:rPr>
-        <w:t>Dept. of Computer Science</w:t>
-      </w:r>
-      <w:r>
-        <w:rPr>
-          <w:rFonts w:cs="Times New Roman"/>
-          <w:sz w:val="20"/>
-          <w:szCs w:val="20"/>
-          <w:lang w:eastAsia="en-GB"/>
-        </w:rPr>
         <w:tab/>
-      </w:r>
-    </w:p>
-    <w:p>
-      <w:pPr>
-        <w:ind w:firstLine="720"/>
-        <w:rPr>
-          <w:rFonts w:cs="Times New Roman"/>
-          <w:sz w:val="20"/>
-          <w:szCs w:val="20"/>
-          <w:lang w:eastAsia="en-GB"/>
-        </w:rPr>
-      </w:pPr>
-      <w:r>
-        <w:rPr>
-          <w:rFonts w:cs="Times New Roman"/>
-          <w:sz w:val="20"/>
-          <w:szCs w:val="20"/>
-          <w:lang w:eastAsia="en-GB"/>
-        </w:rPr>
-        <w:t>University of Illinois-UC</w:t>
-      </w:r>
-      <w:r>
-        <w:rPr>
-          <w:rFonts w:cs="Times New Roman"/>
-          <w:sz w:val="20"/>
-          <w:szCs w:val="20"/>
-          <w:lang w:eastAsia="en-GB"/>
-        </w:rPr>
-        <w:tab/>
-      </w:r>
-      <w:r>
-        <w:rPr>
-          <w:rFonts w:cs="Times New Roman"/>
-          <w:sz w:val="20"/>
-          <w:szCs w:val="20"/>
-          <w:lang w:eastAsia="en-GB"/>
-        </w:rPr>
-        <w:tab/>
-      </w:r>
-      <w:r>
-        <w:rPr>
-          <w:rFonts w:cs="Times New Roman"/>
-          <w:sz w:val="20"/>
-          <w:szCs w:val="20"/>
-          <w:lang w:eastAsia="en-GB"/>
-        </w:rPr>
-        <w:tab/>
-      </w:r>
-      <w:r>
-        <w:rPr>
-          <w:rFonts w:cs="Times New Roman"/>
-          <w:sz w:val="20"/>
-          <w:szCs w:val="20"/>
-          <w:lang w:eastAsia="en-GB"/>
-        </w:rPr>
-        <w:tab/>
-      </w:r>
-      <w:r>
-        <w:rPr>
-          <w:rFonts w:cs="Times New Roman"/>
-          <w:sz w:val="20"/>
-          <w:szCs w:val="20"/>
-          <w:lang w:eastAsia="en-GB"/>
-        </w:rPr>
-        <w:tab/>
-      </w:r>
-      <w:r>
-        <w:rPr>
-          <w:rFonts w:cs="Times New Roman"/>
-          <w:sz w:val="20"/>
-          <w:szCs w:val="20"/>
-          <w:lang w:eastAsia="en-GB"/>
-        </w:rPr>
         <w:t>University of Illinois-UC</w:t>
       </w:r>
     </w:p>
@@ -440,47 +405,17 @@
         </w:rPr>
         <w:tab/>
       </w:r>
-      <w:r>
-        <w:rPr>
-          <w:rFonts w:asciiTheme="minorHAnsi" w:hAnsiTheme="minorHAnsi"/>
-          <w:sz w:val="20"/>
-          <w:szCs w:val="20"/>
-        </w:rPr>
-        <w:fldChar w:fldCharType="begin"/>
-      </w:r>
-      <w:r>
-        <w:rPr>
-          <w:rFonts w:asciiTheme="minorHAnsi" w:hAnsiTheme="minorHAnsi"/>
-          <w:sz w:val="20"/>
-          <w:szCs w:val="20"/>
-        </w:rPr>
-        <w:instrText xml:space="preserve"> HYPERLINK "mailto:hsc4@illinois.edu" </w:instrText>
-      </w:r>
-      <w:r>
-        <w:rPr>
-          <w:rFonts w:asciiTheme="minorHAnsi" w:hAnsiTheme="minorHAnsi"/>
-          <w:sz w:val="20"/>
-          <w:szCs w:val="20"/>
-        </w:rPr>
-        <w:fldChar w:fldCharType="separate"/>
-      </w:r>
-      <w:r>
-        <w:rPr>
-          <w:rStyle w:val="Hyperlink"/>
-          <w:rFonts w:asciiTheme="minorHAnsi" w:hAnsiTheme="minorHAnsi"/>
-          <w:sz w:val="20"/>
-          <w:szCs w:val="20"/>
-        </w:rPr>
-        <w:t>hsc4@illinois.edu</w:t>
-      </w:r>
-      <w:r>
-        <w:rPr>
-          <w:rFonts w:asciiTheme="minorHAnsi" w:hAnsiTheme="minorHAnsi"/>
-          <w:sz w:val="20"/>
-          <w:szCs w:val="20"/>
-        </w:rPr>
-        <w:fldChar w:fldCharType="end"/>
-      </w:r>
+      <w:hyperlink r:id="rId6" w:history="1">
+        <w:r>
+          <w:rPr>
+            <w:rStyle w:val="Hyperlink"/>
+            <w:rFonts w:asciiTheme="minorHAnsi" w:hAnsiTheme="minorHAnsi"/>
+            <w:sz w:val="20"/>
+            <w:szCs w:val="20"/>
+          </w:rPr>
+          <w:t>hsc4@illinois.edu</w:t>
+        </w:r>
+      </w:hyperlink>
     </w:p>
     <w:p>
       <w:pPr>
@@ -687,25 +622,7 @@
           <w:sz w:val="20"/>
           <w:szCs w:val="20"/>
         </w:rPr>
-        <w:t xml:space="preserve">This report summarizes our experience with an end- to-end data preparation work-flow; in practice of data Cleaning and Provenance establishment. We use tools and techniques introduced in CS598 Theory and Practice of Data Cleaning with a </w:t>
-      </w:r>
-      <w:proofErr w:type="gramStart"/>
-      <w:r>
-        <w:rPr>
-          <w:rFonts w:asciiTheme="minorHAnsi" w:hAnsiTheme="minorHAnsi"/>
-          <w:sz w:val="20"/>
-          <w:szCs w:val="20"/>
-        </w:rPr>
-        <w:t>real world</w:t>
-      </w:r>
-      <w:proofErr w:type="gramEnd"/>
-      <w:r>
-        <w:rPr>
-          <w:rFonts w:asciiTheme="minorHAnsi" w:hAnsiTheme="minorHAnsi"/>
-          <w:sz w:val="20"/>
-          <w:szCs w:val="20"/>
-        </w:rPr>
-        <w:t xml:space="preserve"> dataset and document the whole work-flow along with findings. Tools used include </w:t>
+        <w:t xml:space="preserve">This report summarizes our experience with an end- to-end data preparation work-flow; in practice of data Cleaning and Provenance establishment. We use tools and techniques introduced in CS598 Theory and Practice of Data Cleaning with a real world dataset and document the whole work-flow along with findings. Tools used include </w:t>
       </w:r>
       <w:proofErr w:type="spellStart"/>
       <w:r>
@@ -845,27 +762,7 @@
           <w:szCs w:val="20"/>
           <w:lang w:eastAsia="en-GB"/>
         </w:rPr>
-        <w:t xml:space="preserve">The data was scraped from several websites in Czech Republic and Germany over a period of more than a year. </w:t>
-      </w:r>
-      <w:proofErr w:type="gramStart"/>
-      <w:r>
-        <w:rPr>
-          <w:rFonts w:cs="Times New Roman"/>
-          <w:sz w:val="20"/>
-          <w:szCs w:val="20"/>
-          <w:lang w:eastAsia="en-GB"/>
-        </w:rPr>
-        <w:t>Originally</w:t>
-      </w:r>
-      <w:proofErr w:type="gramEnd"/>
-      <w:r>
-        <w:rPr>
-          <w:rFonts w:cs="Times New Roman"/>
-          <w:sz w:val="20"/>
-          <w:szCs w:val="20"/>
-          <w:lang w:eastAsia="en-GB"/>
-        </w:rPr>
-        <w:t xml:space="preserve"> I wanted to build a model for estimating whether a car is a good buy or a bad buy based on the posting. But I was unable to create a model I could be satisfied with and now have no use for this data. I'm a great believer in open data, so here goes.</w:t>
+        <w:t>The data was scraped from several websites in Czech Republic and Germany over a period of more than a year. Originally I wanted to build a model for estimating whether a car is a good buy or a bad buy based on the posting. But I was unable to create a model I could be satisfied with and now have no use for this data. I'm a great believer in open data, so here goes.</w:t>
       </w:r>
     </w:p>
     <w:p>
@@ -1808,669 +1705,1212 @@
           <w:sz w:val="20"/>
           <w:szCs w:val="20"/>
         </w:rPr>
-        <w:t>1. TRIM and COLLAPS</w:t>
-      </w:r>
+        <w:t>1. TRIM and COLLAPSE WHITE SPACES​. It is very common to see unnecessary white spaces in datasets. A lot of times white spaces are hidden at the beginning or the end of a string, and sometimes they are hidden as two consecutive white spaces in a phrase. Here’s what you can do to help clean up white spaces.</w:t>
+      </w:r>
+    </w:p>
+    <w:p>
+      <w:pPr>
+        <w:rPr>
+          <w:sz w:val="20"/>
+          <w:szCs w:val="20"/>
+        </w:rPr>
+      </w:pPr>
+      <w:r>
+        <w:rPr>
+          <w:sz w:val="20"/>
+          <w:szCs w:val="20"/>
+        </w:rPr>
+        <w:t>- Trim all the leading and trailing white spaces in ALL columns that are texts (strings</w:t>
+      </w:r>
+      <w:r>
+        <w:rPr>
+          <w:sz w:val="20"/>
+          <w:szCs w:val="20"/>
+        </w:rPr>
+        <w:t>). This</w:t>
+      </w:r>
+      <w:r>
+        <w:rPr>
+          <w:sz w:val="20"/>
+          <w:szCs w:val="20"/>
+        </w:rPr>
+        <w:t xml:space="preserve"> includes the​ maker, model, </w:t>
+      </w:r>
+      <w:proofErr w:type="spellStart"/>
+      <w:r>
+        <w:rPr>
+          <w:sz w:val="20"/>
+          <w:szCs w:val="20"/>
+        </w:rPr>
+        <w:t>body_type</w:t>
+      </w:r>
+      <w:proofErr w:type="spellEnd"/>
+      <w:r>
+        <w:rPr>
+          <w:sz w:val="20"/>
+          <w:szCs w:val="20"/>
+        </w:rPr>
+        <w:t>, transmission columns.</w:t>
+      </w:r>
+    </w:p>
+    <w:p>
+      <w:pPr>
+        <w:rPr>
+          <w:sz w:val="20"/>
+          <w:szCs w:val="20"/>
+        </w:rPr>
+      </w:pPr>
+      <w:r>
+        <w:rPr>
+          <w:sz w:val="20"/>
+          <w:szCs w:val="20"/>
+        </w:rPr>
+        <w:t xml:space="preserve">- Collapse consecutive white spaces in ALL columns that are texts (strings). </w:t>
+      </w:r>
+    </w:p>
+    <w:p>
+      <w:pPr>
+        <w:rPr>
+          <w:sz w:val="20"/>
+          <w:szCs w:val="20"/>
+        </w:rPr>
+      </w:pPr>
+    </w:p>
+    <w:p>
+      <w:pPr>
+        <w:rPr>
+          <w:sz w:val="20"/>
+          <w:szCs w:val="20"/>
+        </w:rPr>
+      </w:pPr>
+      <w:r>
+        <w:rPr>
+          <w:sz w:val="20"/>
+          <w:szCs w:val="20"/>
+        </w:rPr>
+        <w:t>2. NUMBER​. Incorrect data types is almost always the second thing you inspect in a dataset. Usually numeric data will be seen (or converted to) as text data in a lot of platforms. To correct these, you can do the following:</w:t>
+      </w:r>
+    </w:p>
+    <w:p>
+      <w:pPr>
+        <w:rPr>
+          <w:sz w:val="20"/>
+          <w:szCs w:val="20"/>
+        </w:rPr>
+      </w:pPr>
+      <w:r>
+        <w:rPr>
+          <w:sz w:val="20"/>
+          <w:szCs w:val="20"/>
+        </w:rPr>
+        <w:t>- Transform all columns that should be in numeric form to number</w:t>
+      </w:r>
+    </w:p>
+    <w:p>
+      <w:pPr>
+        <w:rPr>
+          <w:sz w:val="20"/>
+          <w:szCs w:val="20"/>
+        </w:rPr>
+      </w:pPr>
+      <w:r>
+        <w:rPr>
+          <w:sz w:val="20"/>
+          <w:szCs w:val="20"/>
+        </w:rPr>
+        <w:t>- Note that whatever you have converted to number will be shown in green</w:t>
+      </w:r>
+    </w:p>
+    <w:p>
+      <w:pPr>
+        <w:rPr>
+          <w:sz w:val="20"/>
+          <w:szCs w:val="20"/>
+        </w:rPr>
+      </w:pPr>
+    </w:p>
+    <w:p>
+      <w:pPr>
+        <w:rPr>
+          <w:sz w:val="20"/>
+          <w:szCs w:val="20"/>
+        </w:rPr>
+      </w:pPr>
+      <w:r>
+        <w:rPr>
+          <w:sz w:val="20"/>
+          <w:szCs w:val="20"/>
+        </w:rPr>
+        <w:t xml:space="preserve">3. </w:t>
+      </w:r>
+      <w:r>
+        <w:rPr>
+          <w:sz w:val="20"/>
+          <w:szCs w:val="20"/>
+        </w:rPr>
+        <w:t>Fix uppercase/</w:t>
+      </w:r>
+      <w:proofErr w:type="spellStart"/>
+      <w:r>
+        <w:rPr>
+          <w:sz w:val="20"/>
+          <w:szCs w:val="20"/>
+        </w:rPr>
+        <w:t>lowercase</w:t>
+      </w:r>
+      <w:r>
+        <w:rPr>
+          <w:sz w:val="20"/>
+          <w:szCs w:val="20"/>
+        </w:rPr>
+        <w:t>Upper</w:t>
+      </w:r>
+      <w:proofErr w:type="spellEnd"/>
+      <w:r>
+        <w:rPr>
+          <w:sz w:val="20"/>
+          <w:szCs w:val="20"/>
+        </w:rPr>
+        <w:t xml:space="preserve"> case on </w:t>
+      </w:r>
+      <w:r>
+        <w:rPr>
+          <w:sz w:val="20"/>
+          <w:szCs w:val="20"/>
+        </w:rPr>
+        <w:t>columns (</w:t>
+      </w:r>
+      <w:proofErr w:type="spellStart"/>
+      <w:r>
+        <w:rPr>
+          <w:sz w:val="20"/>
+          <w:szCs w:val="20"/>
+        </w:rPr>
+        <w:t>eg</w:t>
+      </w:r>
+      <w:r>
+        <w:rPr>
+          <w:sz w:val="20"/>
+          <w:szCs w:val="20"/>
+        </w:rPr>
+        <w:t>.</w:t>
+      </w:r>
+      <w:proofErr w:type="spellEnd"/>
+      <w:r>
+        <w:rPr>
+          <w:sz w:val="20"/>
+          <w:szCs w:val="20"/>
+        </w:rPr>
+        <w:t xml:space="preserve"> maker id</w:t>
+      </w:r>
+      <w:r>
+        <w:rPr>
+          <w:sz w:val="20"/>
+          <w:szCs w:val="20"/>
+        </w:rPr>
+        <w:t>.)</w:t>
+      </w:r>
+    </w:p>
+    <w:p>
+      <w:pPr>
+        <w:rPr>
+          <w:sz w:val="20"/>
+          <w:szCs w:val="20"/>
+        </w:rPr>
+      </w:pPr>
+    </w:p>
+    <w:p>
+      <w:pPr>
+        <w:rPr>
+          <w:sz w:val="20"/>
+          <w:szCs w:val="20"/>
+        </w:rPr>
+      </w:pPr>
+      <w:r>
+        <w:rPr>
+          <w:sz w:val="20"/>
+          <w:szCs w:val="20"/>
+        </w:rPr>
+        <w:t>4. Convert the date related columns into datetime instead of string.</w:t>
+      </w:r>
+    </w:p>
+    <w:p>
+      <w:pPr>
+        <w:rPr>
+          <w:sz w:val="20"/>
+          <w:szCs w:val="20"/>
+        </w:rPr>
+      </w:pPr>
+    </w:p>
+    <w:p>
+      <w:pPr>
+        <w:rPr>
+          <w:sz w:val="20"/>
+          <w:szCs w:val="20"/>
+        </w:rPr>
+      </w:pPr>
+      <w:r>
+        <w:rPr>
+          <w:sz w:val="20"/>
+          <w:szCs w:val="20"/>
+        </w:rPr>
+        <w:t>5. Check for clustering</w:t>
+      </w:r>
+      <w:r>
+        <w:rPr>
+          <w:sz w:val="20"/>
+          <w:szCs w:val="20"/>
+        </w:rPr>
+        <w:t xml:space="preserve"> and see if better results can be achieved.</w:t>
+      </w:r>
+    </w:p>
+    <w:p>
+      <w:pPr>
+        <w:rPr>
+          <w:sz w:val="20"/>
+          <w:szCs w:val="20"/>
+        </w:rPr>
+      </w:pPr>
+    </w:p>
+    <w:p>
+      <w:pPr>
+        <w:rPr>
+          <w:sz w:val="20"/>
+          <w:szCs w:val="20"/>
+        </w:rPr>
+      </w:pPr>
+      <w:r>
+        <w:rPr>
+          <w:sz w:val="20"/>
+          <w:szCs w:val="20"/>
+        </w:rPr>
+        <w:t>6. DELETE IRRELEVANT COLUMN. ​</w:t>
+      </w:r>
+      <w:r>
+        <w:rPr>
+          <w:sz w:val="20"/>
+          <w:szCs w:val="20"/>
+        </w:rPr>
+        <w:t>we</w:t>
+      </w:r>
+      <w:r>
+        <w:rPr>
+          <w:sz w:val="20"/>
+          <w:szCs w:val="20"/>
+        </w:rPr>
+        <w:t xml:space="preserve"> noticed that there are almost no values on the </w:t>
+      </w:r>
+      <w:proofErr w:type="spellStart"/>
+      <w:r>
+        <w:rPr>
+          <w:sz w:val="20"/>
+          <w:szCs w:val="20"/>
+        </w:rPr>
+        <w:t>color_slug</w:t>
+      </w:r>
+      <w:proofErr w:type="spellEnd"/>
+      <w:r>
+        <w:rPr>
+          <w:sz w:val="20"/>
+          <w:szCs w:val="20"/>
+        </w:rPr>
+        <w:t xml:space="preserve"> ​column, and </w:t>
+      </w:r>
+      <w:r>
+        <w:rPr>
+          <w:sz w:val="20"/>
+          <w:szCs w:val="20"/>
+        </w:rPr>
+        <w:t>we</w:t>
+      </w:r>
+      <w:r>
+        <w:rPr>
+          <w:sz w:val="20"/>
+          <w:szCs w:val="20"/>
+        </w:rPr>
+        <w:t xml:space="preserve"> decided that this is an irrelevant column for further analysis. </w:t>
+      </w:r>
+    </w:p>
+    <w:p>
+      <w:pPr>
+        <w:rPr>
+          <w:sz w:val="20"/>
+          <w:szCs w:val="20"/>
+        </w:rPr>
+      </w:pPr>
+    </w:p>
+    <w:p>
+      <w:pPr>
+        <w:rPr>
+          <w:sz w:val="20"/>
+          <w:szCs w:val="20"/>
+        </w:rPr>
+      </w:pPr>
+      <w:r>
+        <w:rPr>
+          <w:sz w:val="20"/>
+          <w:szCs w:val="20"/>
+        </w:rPr>
+        <w:t>7. U</w:t>
+      </w:r>
+      <w:r>
+        <w:rPr>
+          <w:sz w:val="20"/>
+          <w:szCs w:val="20"/>
+        </w:rPr>
+        <w:t xml:space="preserve">sing power of facets- find crazy mileage ( </w:t>
+      </w:r>
+      <w:proofErr w:type="spellStart"/>
+      <w:r>
+        <w:rPr>
+          <w:sz w:val="20"/>
+          <w:szCs w:val="20"/>
+        </w:rPr>
+        <w:t>eg</w:t>
+      </w:r>
+      <w:proofErr w:type="spellEnd"/>
+      <w:r>
+        <w:rPr>
+          <w:sz w:val="20"/>
+          <w:szCs w:val="20"/>
+        </w:rPr>
+        <w:t xml:space="preserve">&gt; 200k ) and create a column which points if the mileage is crazy high </w:t>
+      </w:r>
+    </w:p>
+    <w:p>
+      <w:pPr>
+        <w:rPr>
+          <w:sz w:val="20"/>
+          <w:szCs w:val="20"/>
+        </w:rPr>
+      </w:pPr>
+    </w:p>
+    <w:p>
+      <w:pPr>
+        <w:rPr>
+          <w:sz w:val="20"/>
+          <w:szCs w:val="20"/>
+        </w:rPr>
+      </w:pPr>
+      <w:r>
+        <w:rPr>
+          <w:sz w:val="20"/>
+          <w:szCs w:val="20"/>
+        </w:rPr>
+        <w:t>8. Similar</w:t>
+      </w:r>
+      <w:r>
+        <w:rPr>
+          <w:sz w:val="20"/>
+          <w:szCs w:val="20"/>
+        </w:rPr>
+        <w:t>l</w:t>
+      </w:r>
+      <w:r>
+        <w:rPr>
+          <w:sz w:val="20"/>
+          <w:szCs w:val="20"/>
+        </w:rPr>
+        <w:t xml:space="preserve">y create a column for </w:t>
+      </w:r>
+      <w:proofErr w:type="spellStart"/>
+      <w:r>
+        <w:rPr>
+          <w:sz w:val="20"/>
+          <w:szCs w:val="20"/>
+        </w:rPr>
+        <w:t>crazy_new</w:t>
+      </w:r>
+      <w:proofErr w:type="spellEnd"/>
+      <w:r>
+        <w:rPr>
+          <w:sz w:val="20"/>
+          <w:szCs w:val="20"/>
+        </w:rPr>
+        <w:t xml:space="preserve"> if the mileage is less that a threshold say 100 km.</w:t>
+      </w:r>
+    </w:p>
+    <w:p>
+      <w:pPr>
+        <w:rPr>
+          <w:sz w:val="20"/>
+          <w:szCs w:val="20"/>
+        </w:rPr>
+      </w:pPr>
+    </w:p>
+    <w:p>
+      <w:pPr>
+        <w:rPr>
+          <w:sz w:val="20"/>
+          <w:szCs w:val="20"/>
+        </w:rPr>
+      </w:pPr>
+      <w:r>
+        <w:rPr>
+          <w:sz w:val="20"/>
+          <w:szCs w:val="20"/>
+        </w:rPr>
+        <w:t xml:space="preserve">9. Rectify the manufacturing date of outliers ( </w:t>
+      </w:r>
+      <w:proofErr w:type="spellStart"/>
+      <w:r>
+        <w:rPr>
+          <w:sz w:val="20"/>
+          <w:szCs w:val="20"/>
+        </w:rPr>
+        <w:t>eg.</w:t>
+      </w:r>
+      <w:proofErr w:type="spellEnd"/>
+      <w:r>
+        <w:rPr>
+          <w:sz w:val="20"/>
+          <w:szCs w:val="20"/>
+        </w:rPr>
+        <w:t xml:space="preserve"> made in 1300 ) and use averaging </w:t>
+      </w:r>
+      <w:r>
+        <w:rPr>
+          <w:sz w:val="20"/>
+          <w:szCs w:val="20"/>
+        </w:rPr>
+        <w:t>techniques</w:t>
+      </w:r>
+      <w:r>
+        <w:rPr>
+          <w:sz w:val="20"/>
+          <w:szCs w:val="20"/>
+        </w:rPr>
+        <w:t xml:space="preserve"> to predict </w:t>
+      </w:r>
+      <w:r>
+        <w:rPr>
+          <w:sz w:val="20"/>
+          <w:szCs w:val="20"/>
+        </w:rPr>
+        <w:t>mfg.</w:t>
+      </w:r>
+      <w:r>
+        <w:rPr>
+          <w:sz w:val="20"/>
+          <w:szCs w:val="20"/>
+        </w:rPr>
+        <w:t xml:space="preserve"> date.</w:t>
+      </w:r>
+    </w:p>
+    <w:p>
+      <w:pPr>
+        <w:rPr>
+          <w:sz w:val="20"/>
+          <w:szCs w:val="20"/>
+        </w:rPr>
+      </w:pPr>
+    </w:p>
+    <w:p>
+      <w:pPr>
+        <w:rPr>
+          <w:sz w:val="20"/>
+          <w:szCs w:val="20"/>
+        </w:rPr>
+      </w:pPr>
+      <w:r>
+        <w:rPr>
+          <w:sz w:val="20"/>
+          <w:szCs w:val="20"/>
+        </w:rPr>
+        <w:lastRenderedPageBreak/>
+        <w:t>10.</w:t>
+      </w:r>
+      <w:r>
+        <w:rPr>
+          <w:sz w:val="20"/>
+          <w:szCs w:val="20"/>
+        </w:rPr>
+        <w:t xml:space="preserve"> Backfill missing data on engine transmission </w:t>
+      </w:r>
+      <w:r>
+        <w:rPr>
+          <w:sz w:val="20"/>
+          <w:szCs w:val="20"/>
+        </w:rPr>
+        <w:t>type (automatic</w:t>
+      </w:r>
+      <w:r>
+        <w:rPr>
+          <w:sz w:val="20"/>
+          <w:szCs w:val="20"/>
+        </w:rPr>
+        <w:t xml:space="preserve"> / manual )</w:t>
+      </w:r>
+    </w:p>
+    <w:p>
+      <w:pPr>
+        <w:rPr>
+          <w:sz w:val="20"/>
+          <w:szCs w:val="20"/>
+        </w:rPr>
+      </w:pPr>
+    </w:p>
+    <w:p>
+      <w:pPr>
+        <w:rPr>
+          <w:sz w:val="20"/>
+          <w:szCs w:val="20"/>
+        </w:rPr>
+      </w:pPr>
+    </w:p>
+    <w:p>
+      <w:pPr>
+        <w:rPr>
+          <w:rFonts w:cs="Times New Roman"/>
+          <w:b/>
+          <w:sz w:val="20"/>
+          <w:szCs w:val="20"/>
+          <w:lang w:eastAsia="en-GB"/>
+        </w:rPr>
+      </w:pPr>
+      <w:r>
+        <w:rPr>
+          <w:rFonts w:cs="Times New Roman"/>
+          <w:b/>
+          <w:sz w:val="20"/>
+          <w:szCs w:val="20"/>
+          <w:lang w:eastAsia="en-GB"/>
+        </w:rPr>
+        <w:t xml:space="preserve">3 </w:t>
+      </w:r>
+      <w:r>
+        <w:rPr>
+          <w:rFonts w:cs="Times New Roman"/>
+          <w:b/>
+          <w:sz w:val="20"/>
+          <w:szCs w:val="20"/>
+          <w:lang w:eastAsia="en-GB"/>
+        </w:rPr>
+        <w:t>SQL</w:t>
+      </w:r>
+    </w:p>
+    <w:p>
+      <w:pPr>
+        <w:rPr>
+          <w:rFonts w:cs="Times New Roman"/>
+          <w:bCs/>
+          <w:sz w:val="20"/>
+          <w:szCs w:val="20"/>
+          <w:lang w:eastAsia="en-GB"/>
+        </w:rPr>
+      </w:pPr>
+      <w:r>
+        <w:rPr>
+          <w:rFonts w:cs="Times New Roman"/>
+          <w:bCs/>
+          <w:sz w:val="20"/>
+          <w:szCs w:val="20"/>
+          <w:lang w:eastAsia="en-GB"/>
+        </w:rPr>
+        <w:t>Using SQLite Browser, we first imported CSV file into Database and then perform integrity constrains check.</w:t>
+      </w:r>
+    </w:p>
+    <w:p>
+      <w:pPr>
+        <w:rPr>
+          <w:rFonts w:cs="Times New Roman"/>
+          <w:bCs/>
+          <w:sz w:val="20"/>
+          <w:szCs w:val="20"/>
+          <w:lang w:eastAsia="en-GB"/>
+        </w:rPr>
+      </w:pPr>
+    </w:p>
+    <w:p>
+      <w:pPr>
+        <w:rPr>
+          <w:rFonts w:cs="Times New Roman"/>
+          <w:b/>
+          <w:sz w:val="20"/>
+          <w:szCs w:val="20"/>
+          <w:lang w:eastAsia="en-GB"/>
+        </w:rPr>
+      </w:pPr>
+      <w:r>
+        <w:rPr>
+          <w:rFonts w:cs="Times New Roman"/>
+          <w:b/>
+          <w:sz w:val="20"/>
+          <w:szCs w:val="20"/>
+          <w:lang w:eastAsia="en-GB"/>
+        </w:rPr>
+        <w:t>3.1 The schema</w:t>
+      </w:r>
+    </w:p>
+    <w:p>
+      <w:pPr>
+        <w:rPr>
+          <w:rFonts w:cs="Times New Roman"/>
+          <w:bCs/>
+          <w:sz w:val="20"/>
+          <w:szCs w:val="20"/>
+          <w:lang w:eastAsia="en-GB"/>
+        </w:rPr>
+      </w:pPr>
+      <w:r>
+        <w:rPr>
+          <w:rFonts w:cs="Times New Roman"/>
+          <w:bCs/>
+          <w:sz w:val="20"/>
+          <w:szCs w:val="20"/>
+          <w:lang w:eastAsia="en-GB"/>
+        </w:rPr>
+        <w:t xml:space="preserve">The below figure </w:t>
+      </w:r>
+      <w:r>
+        <w:rPr>
+          <w:rFonts w:cs="Times New Roman"/>
+          <w:bCs/>
+          <w:sz w:val="20"/>
+          <w:szCs w:val="20"/>
+          <w:lang w:eastAsia="en-GB"/>
+        </w:rPr>
+        <w:t xml:space="preserve">schema for selected data set after cleaning data in open refine. </w:t>
+      </w:r>
+    </w:p>
+    <w:p>
+      <w:pPr>
+        <w:rPr>
+          <w:rFonts w:cs="Times New Roman"/>
+          <w:bCs/>
+          <w:sz w:val="20"/>
+          <w:szCs w:val="20"/>
+          <w:lang w:eastAsia="en-GB"/>
+        </w:rPr>
+      </w:pPr>
+      <w:r>
+        <w:rPr>
+          <w:rFonts w:cs="Times New Roman"/>
+          <w:bCs/>
+          <w:noProof/>
+          <w:sz w:val="20"/>
+          <w:szCs w:val="20"/>
+          <w:lang w:eastAsia="en-GB"/>
+        </w:rPr>
+        <w:drawing>
+          <wp:inline distT="0" distB="0" distL="0" distR="0" wp14:anchorId="2CB09D2C" wp14:editId="247B2634">
+            <wp:extent cx="5727700" cy="3411220"/>
+            <wp:effectExtent l="0" t="0" r="0" b="5080"/>
+            <wp:docPr id="1" name="Picture 1"/>
+            <wp:cNvGraphicFramePr>
+              <a:graphicFrameLocks xmlns:a="http://schemas.openxmlformats.org/drawingml/2006/main" noChangeAspect="1"/>
+            </wp:cNvGraphicFramePr>
+            <a:graphic xmlns:a="http://schemas.openxmlformats.org/drawingml/2006/main">
+              <a:graphicData uri="http://schemas.openxmlformats.org/drawingml/2006/picture">
+                <pic:pic xmlns:pic="http://schemas.openxmlformats.org/drawingml/2006/picture">
+                  <pic:nvPicPr>
+                    <pic:cNvPr id="1" name="Screen Shot 2019-07-29 at 6.10.37 AM.png"/>
+                    <pic:cNvPicPr/>
+                  </pic:nvPicPr>
+                  <pic:blipFill>
+                    <a:blip r:embed="rId7">
+                      <a:extLst>
+                        <a:ext uri="{28A0092B-C50C-407E-A947-70E740481C1C}">
+                          <a14:useLocalDpi xmlns:a14="http://schemas.microsoft.com/office/drawing/2010/main" val="0"/>
+                        </a:ext>
+                      </a:extLst>
+                    </a:blip>
+                    <a:stretch>
+                      <a:fillRect/>
+                    </a:stretch>
+                  </pic:blipFill>
+                  <pic:spPr>
+                    <a:xfrm>
+                      <a:off x="0" y="0"/>
+                      <a:ext cx="5727700" cy="3411220"/>
+                    </a:xfrm>
+                    <a:prstGeom prst="rect">
+                      <a:avLst/>
+                    </a:prstGeom>
+                  </pic:spPr>
+                </pic:pic>
+              </a:graphicData>
+            </a:graphic>
+          </wp:inline>
+        </w:drawing>
+      </w:r>
+    </w:p>
+    <w:p>
+      <w:pPr>
+        <w:rPr>
+          <w:rFonts w:cs="Times New Roman"/>
+          <w:bCs/>
+          <w:sz w:val="20"/>
+          <w:szCs w:val="20"/>
+          <w:lang w:eastAsia="en-GB"/>
+        </w:rPr>
+      </w:pPr>
+    </w:p>
+    <w:p>
+      <w:pPr>
+        <w:rPr>
+          <w:rFonts w:cs="Times New Roman"/>
+          <w:b/>
+          <w:sz w:val="20"/>
+          <w:szCs w:val="20"/>
+          <w:lang w:eastAsia="en-GB"/>
+        </w:rPr>
+      </w:pPr>
+      <w:r>
+        <w:rPr>
+          <w:rFonts w:cs="Times New Roman"/>
+          <w:b/>
+          <w:sz w:val="20"/>
+          <w:szCs w:val="20"/>
+          <w:lang w:eastAsia="en-GB"/>
+        </w:rPr>
+        <w:t xml:space="preserve">3.2 </w:t>
+      </w:r>
+      <w:r>
+        <w:rPr>
+          <w:rFonts w:cs="Times New Roman"/>
+          <w:b/>
+          <w:sz w:val="20"/>
+          <w:szCs w:val="20"/>
+          <w:lang w:eastAsia="en-GB"/>
+        </w:rPr>
+        <w:t>I</w:t>
+      </w:r>
+      <w:r>
+        <w:rPr>
+          <w:rFonts w:cs="Times New Roman"/>
+          <w:b/>
+          <w:sz w:val="20"/>
+          <w:szCs w:val="20"/>
+          <w:lang w:eastAsia="en-GB"/>
+        </w:rPr>
+        <w:t>ntegrity constrains check</w:t>
+      </w:r>
+    </w:p>
+    <w:p>
+      <w:pPr>
+        <w:rPr>
+          <w:rFonts w:cs="Times New Roman"/>
+          <w:bCs/>
+          <w:sz w:val="20"/>
+          <w:szCs w:val="20"/>
+          <w:lang w:eastAsia="en-GB"/>
+        </w:rPr>
+      </w:pPr>
+      <w:r>
+        <w:rPr>
+          <w:rFonts w:cs="Times New Roman"/>
+          <w:bCs/>
+          <w:sz w:val="20"/>
+          <w:szCs w:val="20"/>
+          <w:lang w:eastAsia="en-GB"/>
+        </w:rPr>
+        <w:t xml:space="preserve">Once data </w:t>
+      </w:r>
+      <w:r>
+        <w:rPr>
+          <w:rFonts w:cs="Times New Roman"/>
+          <w:bCs/>
+          <w:sz w:val="20"/>
+          <w:szCs w:val="20"/>
+          <w:lang w:eastAsia="en-GB"/>
+        </w:rPr>
+        <w:t>is loaded to SQLite, we perform integrity check on following items -</w:t>
+      </w:r>
+    </w:p>
+    <w:p>
+      <w:pPr>
+        <w:pStyle w:val="ListParagraph"/>
+        <w:numPr>
+          <w:ilvl w:val="0"/>
+          <w:numId w:val="7"/>
+        </w:numPr>
+        <w:rPr>
+          <w:rFonts w:cs="Times New Roman"/>
+          <w:bCs/>
+          <w:sz w:val="20"/>
+          <w:szCs w:val="20"/>
+          <w:lang w:val="en-US" w:eastAsia="en-GB"/>
+        </w:rPr>
+      </w:pPr>
+      <w:proofErr w:type="spellStart"/>
+      <w:r>
+        <w:rPr>
+          <w:rFonts w:cs="Times New Roman"/>
+          <w:bCs/>
+          <w:sz w:val="20"/>
+          <w:szCs w:val="20"/>
+          <w:lang w:val="en-US" w:eastAsia="en-GB"/>
+        </w:rPr>
+        <w:t>M</w:t>
+      </w:r>
+      <w:r>
+        <w:rPr>
+          <w:rFonts w:cs="Times New Roman"/>
+          <w:bCs/>
+          <w:sz w:val="20"/>
+          <w:szCs w:val="20"/>
+          <w:lang w:val="en-US" w:eastAsia="en-GB"/>
+        </w:rPr>
+        <w:t>aker</w:t>
+      </w:r>
+      <w:proofErr w:type="spellEnd"/>
+      <w:r>
+        <w:rPr>
+          <w:rFonts w:cs="Times New Roman"/>
+          <w:bCs/>
+          <w:sz w:val="20"/>
+          <w:szCs w:val="20"/>
+          <w:lang w:val="en-US" w:eastAsia="en-GB"/>
+        </w:rPr>
+        <w:t xml:space="preserve"> and </w:t>
+      </w:r>
+      <w:r>
+        <w:rPr>
+          <w:rFonts w:cs="Times New Roman"/>
+          <w:bCs/>
+          <w:sz w:val="20"/>
+          <w:szCs w:val="20"/>
+          <w:lang w:val="en-US" w:eastAsia="en-GB"/>
+        </w:rPr>
+        <w:t>M</w:t>
+      </w:r>
+      <w:r>
+        <w:rPr>
+          <w:rFonts w:cs="Times New Roman"/>
+          <w:bCs/>
+          <w:sz w:val="20"/>
+          <w:szCs w:val="20"/>
+          <w:lang w:val="en-US" w:eastAsia="en-GB"/>
+        </w:rPr>
+        <w:t>odel columns value is not null</w:t>
+      </w:r>
+      <w:r>
+        <w:rPr>
+          <w:rFonts w:cs="Times New Roman"/>
+          <w:bCs/>
+          <w:sz w:val="20"/>
+          <w:szCs w:val="20"/>
+          <w:lang w:val="en-US" w:eastAsia="en-GB"/>
+        </w:rPr>
+        <w:t>.</w:t>
+      </w:r>
+    </w:p>
+    <w:p>
+      <w:pPr>
+        <w:pStyle w:val="ListParagraph"/>
+        <w:numPr>
+          <w:ilvl w:val="0"/>
+          <w:numId w:val="7"/>
+        </w:numPr>
+        <w:rPr>
+          <w:rFonts w:cs="Times New Roman"/>
+          <w:bCs/>
+          <w:sz w:val="20"/>
+          <w:szCs w:val="20"/>
+          <w:lang w:val="en-US" w:eastAsia="en-GB"/>
+        </w:rPr>
+      </w:pPr>
+      <w:r>
+        <w:rPr>
+          <w:rFonts w:cs="Times New Roman"/>
+          <w:bCs/>
+          <w:sz w:val="20"/>
+          <w:szCs w:val="20"/>
+          <w:lang w:val="en-US" w:eastAsia="en-GB"/>
+        </w:rPr>
+        <w:t>Mil</w:t>
+      </w:r>
+      <w:r>
+        <w:rPr>
+          <w:rFonts w:cs="Times New Roman"/>
+          <w:bCs/>
+          <w:sz w:val="20"/>
+          <w:szCs w:val="20"/>
+          <w:lang w:val="en-US" w:eastAsia="en-GB"/>
+        </w:rPr>
+        <w:t xml:space="preserve">eage and </w:t>
+      </w:r>
+      <w:r>
+        <w:rPr>
+          <w:rFonts w:cs="Times New Roman"/>
+          <w:bCs/>
+          <w:sz w:val="20"/>
+          <w:szCs w:val="20"/>
+          <w:lang w:val="en-US" w:eastAsia="en-GB"/>
+        </w:rPr>
+        <w:t>E</w:t>
+      </w:r>
+      <w:r>
+        <w:rPr>
+          <w:rFonts w:cs="Times New Roman"/>
+          <w:bCs/>
+          <w:sz w:val="20"/>
+          <w:szCs w:val="20"/>
+          <w:lang w:val="en-US" w:eastAsia="en-GB"/>
+        </w:rPr>
+        <w:t>ngine power is not negative</w:t>
+      </w:r>
+      <w:r>
+        <w:rPr>
+          <w:rFonts w:cs="Times New Roman"/>
+          <w:bCs/>
+          <w:sz w:val="20"/>
+          <w:szCs w:val="20"/>
+          <w:lang w:val="en-US" w:eastAsia="en-GB"/>
+        </w:rPr>
+        <w:t>.</w:t>
+      </w:r>
+    </w:p>
+    <w:p>
+      <w:pPr>
+        <w:pStyle w:val="ListParagraph"/>
+        <w:numPr>
+          <w:ilvl w:val="0"/>
+          <w:numId w:val="7"/>
+        </w:numPr>
+        <w:rPr>
+          <w:rFonts w:cs="Times New Roman"/>
+          <w:bCs/>
+          <w:sz w:val="20"/>
+          <w:szCs w:val="20"/>
+          <w:lang w:val="en-US" w:eastAsia="en-GB"/>
+        </w:rPr>
+      </w:pPr>
+      <w:r>
+        <w:rPr>
+          <w:rFonts w:cs="Times New Roman"/>
+          <w:bCs/>
+          <w:sz w:val="20"/>
+          <w:szCs w:val="20"/>
+          <w:lang w:val="en-US" w:eastAsia="en-GB"/>
+        </w:rPr>
+        <w:t>Door count value should be in between 0, 6.</w:t>
+      </w:r>
+    </w:p>
+    <w:p>
+      <w:pPr>
+        <w:pStyle w:val="ListParagraph"/>
+        <w:numPr>
+          <w:ilvl w:val="0"/>
+          <w:numId w:val="7"/>
+        </w:numPr>
+        <w:rPr>
+          <w:rFonts w:cs="Times New Roman"/>
+          <w:bCs/>
+          <w:sz w:val="20"/>
+          <w:szCs w:val="20"/>
+          <w:lang w:val="en-US" w:eastAsia="en-GB"/>
+        </w:rPr>
+      </w:pPr>
+      <w:r>
+        <w:rPr>
+          <w:rFonts w:cs="Times New Roman"/>
+          <w:bCs/>
+          <w:sz w:val="20"/>
+          <w:szCs w:val="20"/>
+          <w:lang w:val="en-US" w:eastAsia="en-GB"/>
+        </w:rPr>
+        <w:t>Seat Count value should be in between 0, 10.</w:t>
+      </w:r>
+    </w:p>
+    <w:p>
+      <w:pPr>
+        <w:pStyle w:val="ListParagraph"/>
+        <w:numPr>
+          <w:ilvl w:val="0"/>
+          <w:numId w:val="7"/>
+        </w:numPr>
+        <w:rPr>
+          <w:rFonts w:cs="Times New Roman"/>
+          <w:bCs/>
+          <w:sz w:val="20"/>
+          <w:szCs w:val="20"/>
+          <w:lang w:val="en-US" w:eastAsia="en-GB"/>
+        </w:rPr>
+      </w:pPr>
+      <w:r>
+        <w:rPr>
+          <w:rFonts w:cs="Times New Roman"/>
+          <w:bCs/>
+          <w:sz w:val="20"/>
+          <w:szCs w:val="20"/>
+          <w:lang w:val="en-US" w:eastAsia="en-GB"/>
+        </w:rPr>
+        <w:t>Transmission should not any other value apart from man (manual) and auto (automatic).</w:t>
+      </w:r>
+    </w:p>
+    <w:p>
+      <w:pPr>
+        <w:rPr>
+          <w:rFonts w:cs="Times New Roman"/>
+          <w:bCs/>
+          <w:sz w:val="20"/>
+          <w:szCs w:val="20"/>
+          <w:lang w:val="en-US" w:eastAsia="en-GB"/>
+        </w:rPr>
+      </w:pPr>
+    </w:p>
+    <w:p>
+      <w:pPr>
+        <w:rPr>
+          <w:rFonts w:cs="Times New Roman"/>
+          <w:bCs/>
+          <w:sz w:val="20"/>
+          <w:szCs w:val="20"/>
+          <w:lang w:val="en-US" w:eastAsia="en-GB"/>
+        </w:rPr>
+      </w:pPr>
+      <w:r>
+        <w:rPr>
+          <w:rFonts w:cs="Times New Roman"/>
+          <w:bCs/>
+          <w:sz w:val="20"/>
+          <w:szCs w:val="20"/>
+          <w:lang w:val="en-US" w:eastAsia="en-GB"/>
+        </w:rPr>
+        <w:t>Additionally, SQL queries for integrity constrains validation were created (</w:t>
+      </w:r>
+      <w:proofErr w:type="spellStart"/>
+      <w:r>
+        <w:rPr>
+          <w:rFonts w:cs="Times New Roman"/>
+          <w:bCs/>
+          <w:sz w:val="20"/>
+          <w:szCs w:val="20"/>
+          <w:lang w:val="en-US" w:eastAsia="en-GB"/>
+        </w:rPr>
+        <w:t>IC_sql_queries.sql</w:t>
+      </w:r>
+      <w:proofErr w:type="spellEnd"/>
+      <w:r>
+        <w:rPr>
+          <w:rFonts w:cs="Times New Roman"/>
+          <w:bCs/>
+          <w:sz w:val="20"/>
+          <w:szCs w:val="20"/>
+          <w:lang w:val="en-US" w:eastAsia="en-GB"/>
+        </w:rPr>
+        <w:t>)</w:t>
+      </w:r>
+      <w:r>
+        <w:rPr>
+          <w:rFonts w:cs="Times New Roman"/>
+          <w:bCs/>
+          <w:sz w:val="20"/>
+          <w:szCs w:val="20"/>
+          <w:lang w:val="en-US" w:eastAsia="en-GB"/>
+        </w:rPr>
+        <w:t>.</w:t>
+      </w:r>
+    </w:p>
+    <w:p>
+      <w:pPr>
+        <w:rPr>
+          <w:rFonts w:cs="Times New Roman"/>
+          <w:bCs/>
+          <w:sz w:val="20"/>
+          <w:szCs w:val="20"/>
+          <w:lang w:val="en-US" w:eastAsia="en-GB"/>
+        </w:rPr>
+      </w:pPr>
+    </w:p>
+    <w:p>
+      <w:pPr>
+        <w:rPr>
+          <w:rFonts w:cs="Times New Roman"/>
+          <w:bCs/>
+          <w:sz w:val="20"/>
+          <w:szCs w:val="20"/>
+          <w:lang w:val="en-US" w:eastAsia="en-GB"/>
+        </w:rPr>
+      </w:pPr>
       <w:bookmarkStart w:id="0" w:name="_GoBack"/>
       <w:bookmarkEnd w:id="0"/>
-      <w:r>
-        <w:rPr>
-          <w:sz w:val="20"/>
-          <w:szCs w:val="20"/>
-        </w:rPr>
-        <w:t>E WHITE SPACES​. It is very common to see unnecessary white spaces in datasets. A lot of times white spaces are hidden at the beginning or the end of a string, and sometimes they are hidden as two consecutive white spaces in a phrase. Here’s what you can do to help clean up white spaces.</w:t>
-      </w:r>
-    </w:p>
-    <w:p>
-      <w:pPr>
-        <w:rPr>
-          <w:sz w:val="20"/>
-          <w:szCs w:val="20"/>
-        </w:rPr>
-      </w:pPr>
-      <w:r>
-        <w:rPr>
-          <w:sz w:val="20"/>
-          <w:szCs w:val="20"/>
-        </w:rPr>
-        <w:t>- Trim all the leading and trailing white spaces in ALL columns that are texts (strings</w:t>
-      </w:r>
-      <w:r>
-        <w:rPr>
-          <w:sz w:val="20"/>
-          <w:szCs w:val="20"/>
-        </w:rPr>
-        <w:t>). This</w:t>
-      </w:r>
-      <w:r>
-        <w:rPr>
-          <w:sz w:val="20"/>
-          <w:szCs w:val="20"/>
-        </w:rPr>
-        <w:t xml:space="preserve"> includes t</w:t>
-      </w:r>
-      <w:r>
-        <w:rPr>
-          <w:sz w:val="20"/>
-          <w:szCs w:val="20"/>
-        </w:rPr>
-        <w:t>he​</w:t>
-      </w:r>
-      <w:r>
-        <w:rPr>
-          <w:sz w:val="20"/>
-          <w:szCs w:val="20"/>
-        </w:rPr>
-        <w:t xml:space="preserve"> maker, model, </w:t>
+    </w:p>
+    <w:p>
+      <w:pPr>
+        <w:rPr>
+          <w:rFonts w:cs="Times New Roman"/>
+          <w:b/>
+          <w:sz w:val="20"/>
+          <w:szCs w:val="20"/>
+          <w:lang w:eastAsia="en-GB"/>
+        </w:rPr>
+      </w:pPr>
+      <w:r>
+        <w:rPr>
+          <w:rFonts w:cs="Times New Roman"/>
+          <w:b/>
+          <w:sz w:val="20"/>
+          <w:szCs w:val="20"/>
+          <w:lang w:eastAsia="en-GB"/>
+        </w:rPr>
+        <w:t xml:space="preserve">4  </w:t>
       </w:r>
       <w:proofErr w:type="spellStart"/>
       <w:r>
         <w:rPr>
-          <w:sz w:val="20"/>
-          <w:szCs w:val="20"/>
-        </w:rPr>
-        <w:t>body_type</w:t>
+          <w:rFonts w:cs="Times New Roman"/>
+          <w:b/>
+          <w:sz w:val="20"/>
+          <w:szCs w:val="20"/>
+          <w:lang w:eastAsia="en-GB"/>
+        </w:rPr>
+        <w:t>YesWorkflow</w:t>
       </w:r>
       <w:proofErr w:type="spellEnd"/>
       <w:r>
         <w:rPr>
-          <w:sz w:val="20"/>
-          <w:szCs w:val="20"/>
-        </w:rPr>
-        <w:t>, transmission</w:t>
-      </w:r>
-      <w:r>
-        <w:rPr>
-          <w:sz w:val="20"/>
-          <w:szCs w:val="20"/>
-        </w:rPr>
-        <w:t xml:space="preserve"> columns.</w:t>
-      </w:r>
-    </w:p>
-    <w:p>
-      <w:pPr>
-        <w:rPr>
-          <w:sz w:val="20"/>
-          <w:szCs w:val="20"/>
-        </w:rPr>
-      </w:pPr>
-      <w:r>
-        <w:rPr>
-          <w:sz w:val="20"/>
-          <w:szCs w:val="20"/>
-        </w:rPr>
-        <w:t xml:space="preserve">- Collapse consecutive white spaces in ALL columns that are texts (strings). </w:t>
-      </w:r>
-    </w:p>
-    <w:p>
-      <w:pPr>
-        <w:rPr>
-          <w:sz w:val="20"/>
-          <w:szCs w:val="20"/>
-        </w:rPr>
-      </w:pPr>
-    </w:p>
-    <w:p>
-      <w:pPr>
-        <w:rPr>
-          <w:sz w:val="20"/>
-          <w:szCs w:val="20"/>
-        </w:rPr>
-      </w:pPr>
-      <w:r>
-        <w:rPr>
-          <w:sz w:val="20"/>
-          <w:szCs w:val="20"/>
-        </w:rPr>
-        <w:t xml:space="preserve">2. NUMBER​. Incorrect data types </w:t>
-      </w:r>
-      <w:proofErr w:type="gramStart"/>
-      <w:r>
-        <w:rPr>
-          <w:sz w:val="20"/>
-          <w:szCs w:val="20"/>
-        </w:rPr>
-        <w:t>is</w:t>
-      </w:r>
-      <w:proofErr w:type="gramEnd"/>
-      <w:r>
-        <w:rPr>
-          <w:sz w:val="20"/>
-          <w:szCs w:val="20"/>
-        </w:rPr>
-        <w:t xml:space="preserve"> almost always the second thing you inspect in a dataset. Usually numeric data will be seen (or converted to) as text data in a lot of platforms. To correct these, you can do the following:</w:t>
-      </w:r>
-    </w:p>
-    <w:p>
-      <w:pPr>
-        <w:rPr>
-          <w:sz w:val="20"/>
-          <w:szCs w:val="20"/>
-        </w:rPr>
-      </w:pPr>
-      <w:r>
-        <w:rPr>
-          <w:sz w:val="20"/>
-          <w:szCs w:val="20"/>
-        </w:rPr>
-        <w:t>- Transform all columns that should be in numeric form to number</w:t>
-      </w:r>
-    </w:p>
-    <w:p>
-      <w:pPr>
-        <w:rPr>
-          <w:sz w:val="20"/>
-          <w:szCs w:val="20"/>
-        </w:rPr>
-      </w:pPr>
-      <w:r>
-        <w:rPr>
-          <w:sz w:val="20"/>
-          <w:szCs w:val="20"/>
-        </w:rPr>
-        <w:t>- Note that whatever you have converted to number will be shown in green</w:t>
-      </w:r>
-    </w:p>
-    <w:p>
-      <w:pPr>
-        <w:rPr>
-          <w:sz w:val="20"/>
-          <w:szCs w:val="20"/>
-        </w:rPr>
-      </w:pPr>
-    </w:p>
-    <w:p>
-      <w:pPr>
-        <w:rPr>
-          <w:sz w:val="20"/>
-          <w:szCs w:val="20"/>
-        </w:rPr>
-      </w:pPr>
-      <w:r>
-        <w:rPr>
-          <w:sz w:val="20"/>
-          <w:szCs w:val="20"/>
-        </w:rPr>
-        <w:t xml:space="preserve">3. </w:t>
-      </w:r>
-      <w:r>
-        <w:rPr>
-          <w:sz w:val="20"/>
-          <w:szCs w:val="20"/>
-        </w:rPr>
-        <w:t>Fix uppercase/</w:t>
-      </w:r>
-      <w:proofErr w:type="spellStart"/>
-      <w:r>
-        <w:rPr>
-          <w:sz w:val="20"/>
-          <w:szCs w:val="20"/>
-        </w:rPr>
-        <w:t>lowercase</w:t>
-      </w:r>
-      <w:r>
-        <w:rPr>
-          <w:sz w:val="20"/>
-          <w:szCs w:val="20"/>
-        </w:rPr>
-        <w:t>Upper</w:t>
-      </w:r>
-      <w:proofErr w:type="spellEnd"/>
-      <w:r>
-        <w:rPr>
-          <w:sz w:val="20"/>
-          <w:szCs w:val="20"/>
-        </w:rPr>
-        <w:t xml:space="preserve"> case on </w:t>
-      </w:r>
-      <w:r>
-        <w:rPr>
-          <w:sz w:val="20"/>
-          <w:szCs w:val="20"/>
-        </w:rPr>
-        <w:t>columns (</w:t>
-      </w:r>
-      <w:proofErr w:type="spellStart"/>
-      <w:r>
-        <w:rPr>
-          <w:sz w:val="20"/>
-          <w:szCs w:val="20"/>
-        </w:rPr>
-        <w:t>eg</w:t>
-      </w:r>
-      <w:proofErr w:type="spellEnd"/>
-      <w:r>
-        <w:rPr>
-          <w:sz w:val="20"/>
-          <w:szCs w:val="20"/>
-        </w:rPr>
-        <w:t>.</w:t>
-      </w:r>
-      <w:r>
-        <w:rPr>
-          <w:sz w:val="20"/>
-          <w:szCs w:val="20"/>
-        </w:rPr>
-        <w:t xml:space="preserve"> maker id</w:t>
-      </w:r>
-      <w:r>
-        <w:rPr>
-          <w:sz w:val="20"/>
-          <w:szCs w:val="20"/>
-        </w:rPr>
-        <w:t>.)</w:t>
-      </w:r>
-    </w:p>
-    <w:p>
-      <w:pPr>
-        <w:rPr>
-          <w:sz w:val="20"/>
-          <w:szCs w:val="20"/>
-        </w:rPr>
-      </w:pPr>
-    </w:p>
-    <w:p>
-      <w:pPr>
-        <w:rPr>
-          <w:sz w:val="20"/>
-          <w:szCs w:val="20"/>
-        </w:rPr>
-      </w:pPr>
-      <w:r>
-        <w:rPr>
-          <w:sz w:val="20"/>
-          <w:szCs w:val="20"/>
-        </w:rPr>
-        <w:t xml:space="preserve">4. Convert the date related columns into </w:t>
-      </w:r>
-      <w:proofErr w:type="spellStart"/>
-      <w:r>
-        <w:rPr>
-          <w:sz w:val="20"/>
-          <w:szCs w:val="20"/>
-        </w:rPr>
-        <w:t>datetime</w:t>
-      </w:r>
-      <w:proofErr w:type="spellEnd"/>
-      <w:r>
-        <w:rPr>
-          <w:sz w:val="20"/>
-          <w:szCs w:val="20"/>
-        </w:rPr>
-        <w:t xml:space="preserve"> instead of string.</w:t>
-      </w:r>
-    </w:p>
-    <w:p>
-      <w:pPr>
-        <w:rPr>
-          <w:sz w:val="20"/>
-          <w:szCs w:val="20"/>
-        </w:rPr>
-      </w:pPr>
-    </w:p>
-    <w:p>
-      <w:pPr>
-        <w:rPr>
-          <w:sz w:val="20"/>
-          <w:szCs w:val="20"/>
-        </w:rPr>
-      </w:pPr>
-      <w:r>
-        <w:rPr>
-          <w:sz w:val="20"/>
-          <w:szCs w:val="20"/>
-        </w:rPr>
-        <w:t>5. C</w:t>
-      </w:r>
-      <w:r>
-        <w:rPr>
-          <w:sz w:val="20"/>
-          <w:szCs w:val="20"/>
-        </w:rPr>
-        <w:t>heck for clustering</w:t>
-      </w:r>
-      <w:r>
-        <w:rPr>
-          <w:sz w:val="20"/>
-          <w:szCs w:val="20"/>
-        </w:rPr>
-        <w:t xml:space="preserve"> and see if better results can be achieved.</w:t>
-      </w:r>
-    </w:p>
-    <w:p>
-      <w:pPr>
-        <w:rPr>
-          <w:sz w:val="20"/>
-          <w:szCs w:val="20"/>
-        </w:rPr>
-      </w:pPr>
-    </w:p>
-    <w:p>
-      <w:pPr>
-        <w:rPr>
-          <w:sz w:val="20"/>
-          <w:szCs w:val="20"/>
-        </w:rPr>
-      </w:pPr>
-      <w:r>
-        <w:rPr>
-          <w:sz w:val="20"/>
-          <w:szCs w:val="20"/>
-        </w:rPr>
-        <w:t>6. DELETE IRRELEVANT COLUMN. ​</w:t>
-      </w:r>
-      <w:r>
-        <w:rPr>
-          <w:sz w:val="20"/>
-          <w:szCs w:val="20"/>
-        </w:rPr>
-        <w:t>we</w:t>
-      </w:r>
-      <w:r>
-        <w:rPr>
-          <w:sz w:val="20"/>
-          <w:szCs w:val="20"/>
-        </w:rPr>
-        <w:t xml:space="preserve"> noticed that there are almost no values on the </w:t>
-      </w:r>
-      <w:proofErr w:type="spellStart"/>
-      <w:r>
-        <w:rPr>
-          <w:sz w:val="20"/>
-          <w:szCs w:val="20"/>
-        </w:rPr>
-        <w:t>color_slug</w:t>
-      </w:r>
-      <w:proofErr w:type="spellEnd"/>
-      <w:r>
-        <w:rPr>
-          <w:sz w:val="20"/>
-          <w:szCs w:val="20"/>
-        </w:rPr>
-        <w:t xml:space="preserve"> ​column, and </w:t>
-      </w:r>
-      <w:r>
-        <w:rPr>
-          <w:sz w:val="20"/>
-          <w:szCs w:val="20"/>
-        </w:rPr>
-        <w:t>we</w:t>
-      </w:r>
-      <w:r>
-        <w:rPr>
-          <w:sz w:val="20"/>
-          <w:szCs w:val="20"/>
-        </w:rPr>
-        <w:t xml:space="preserve"> decided that this is an irrelevant column for further analysis. </w:t>
-      </w:r>
-    </w:p>
-    <w:p>
-      <w:pPr>
-        <w:rPr>
-          <w:sz w:val="20"/>
-          <w:szCs w:val="20"/>
-        </w:rPr>
-      </w:pPr>
-    </w:p>
-    <w:p>
-      <w:pPr>
-        <w:rPr>
-          <w:sz w:val="20"/>
-          <w:szCs w:val="20"/>
-        </w:rPr>
-      </w:pPr>
-      <w:r>
-        <w:rPr>
-          <w:sz w:val="20"/>
-          <w:szCs w:val="20"/>
-        </w:rPr>
-        <w:t>7. U</w:t>
-      </w:r>
-      <w:r>
-        <w:rPr>
-          <w:sz w:val="20"/>
-          <w:szCs w:val="20"/>
-        </w:rPr>
-        <w:t xml:space="preserve">sing power of facets- find crazy mileage </w:t>
-      </w:r>
-      <w:proofErr w:type="gramStart"/>
-      <w:r>
-        <w:rPr>
-          <w:sz w:val="20"/>
-          <w:szCs w:val="20"/>
-        </w:rPr>
-        <w:t xml:space="preserve">( </w:t>
-      </w:r>
-      <w:proofErr w:type="spellStart"/>
-      <w:r>
-        <w:rPr>
-          <w:sz w:val="20"/>
-          <w:szCs w:val="20"/>
-        </w:rPr>
-        <w:t>eg</w:t>
-      </w:r>
-      <w:proofErr w:type="spellEnd"/>
-      <w:proofErr w:type="gramEnd"/>
-      <w:r>
-        <w:rPr>
-          <w:sz w:val="20"/>
-          <w:szCs w:val="20"/>
-        </w:rPr>
-        <w:t xml:space="preserve">&gt; 200k ) and create a column which points if the mileage is crazy high </w:t>
-      </w:r>
-    </w:p>
-    <w:p>
-      <w:pPr>
-        <w:rPr>
-          <w:sz w:val="20"/>
-          <w:szCs w:val="20"/>
-        </w:rPr>
-      </w:pPr>
-    </w:p>
-    <w:p>
-      <w:pPr>
-        <w:rPr>
-          <w:sz w:val="20"/>
-          <w:szCs w:val="20"/>
-        </w:rPr>
-      </w:pPr>
-      <w:r>
-        <w:rPr>
-          <w:sz w:val="20"/>
-          <w:szCs w:val="20"/>
-        </w:rPr>
-        <w:t>8. Similar</w:t>
-      </w:r>
-      <w:r>
-        <w:rPr>
-          <w:sz w:val="20"/>
-          <w:szCs w:val="20"/>
-        </w:rPr>
-        <w:t>l</w:t>
-      </w:r>
-      <w:r>
-        <w:rPr>
-          <w:sz w:val="20"/>
-          <w:szCs w:val="20"/>
-        </w:rPr>
-        <w:t xml:space="preserve">y create a column for </w:t>
-      </w:r>
-      <w:proofErr w:type="spellStart"/>
-      <w:r>
-        <w:rPr>
-          <w:sz w:val="20"/>
-          <w:szCs w:val="20"/>
-        </w:rPr>
-        <w:t>crazy_new</w:t>
-      </w:r>
-      <w:proofErr w:type="spellEnd"/>
-      <w:r>
-        <w:rPr>
-          <w:sz w:val="20"/>
-          <w:szCs w:val="20"/>
-        </w:rPr>
-        <w:t xml:space="preserve"> if the mileage is less that a threshold </w:t>
-      </w:r>
-      <w:proofErr w:type="gramStart"/>
-      <w:r>
-        <w:rPr>
-          <w:sz w:val="20"/>
-          <w:szCs w:val="20"/>
-        </w:rPr>
-        <w:t>say</w:t>
-      </w:r>
-      <w:proofErr w:type="gramEnd"/>
-      <w:r>
-        <w:rPr>
-          <w:sz w:val="20"/>
-          <w:szCs w:val="20"/>
-        </w:rPr>
-        <w:t xml:space="preserve"> 100 km.</w:t>
-      </w:r>
-    </w:p>
-    <w:p>
-      <w:pPr>
-        <w:rPr>
-          <w:sz w:val="20"/>
-          <w:szCs w:val="20"/>
-        </w:rPr>
-      </w:pPr>
-    </w:p>
-    <w:p>
-      <w:pPr>
-        <w:rPr>
-          <w:sz w:val="20"/>
-          <w:szCs w:val="20"/>
-        </w:rPr>
-      </w:pPr>
-      <w:r>
-        <w:rPr>
-          <w:sz w:val="20"/>
-          <w:szCs w:val="20"/>
-        </w:rPr>
-        <w:t xml:space="preserve">9. Rectify the manufacturing date of outliers </w:t>
-      </w:r>
-      <w:proofErr w:type="gramStart"/>
-      <w:r>
-        <w:rPr>
-          <w:sz w:val="20"/>
-          <w:szCs w:val="20"/>
-        </w:rPr>
-        <w:t xml:space="preserve">( </w:t>
-      </w:r>
-      <w:proofErr w:type="spellStart"/>
-      <w:r>
-        <w:rPr>
-          <w:sz w:val="20"/>
-          <w:szCs w:val="20"/>
-        </w:rPr>
-        <w:t>eg</w:t>
-      </w:r>
-      <w:proofErr w:type="spellEnd"/>
-      <w:proofErr w:type="gramEnd"/>
-      <w:r>
-        <w:rPr>
-          <w:sz w:val="20"/>
-          <w:szCs w:val="20"/>
-        </w:rPr>
-        <w:t xml:space="preserve">. made in </w:t>
-      </w:r>
-      <w:proofErr w:type="gramStart"/>
-      <w:r>
-        <w:rPr>
-          <w:sz w:val="20"/>
-          <w:szCs w:val="20"/>
-        </w:rPr>
-        <w:t>1300 )</w:t>
-      </w:r>
-      <w:proofErr w:type="gramEnd"/>
-      <w:r>
-        <w:rPr>
-          <w:sz w:val="20"/>
-          <w:szCs w:val="20"/>
-        </w:rPr>
-        <w:t xml:space="preserve"> and use averaging </w:t>
-      </w:r>
-      <w:r>
-        <w:rPr>
-          <w:sz w:val="20"/>
-          <w:szCs w:val="20"/>
-        </w:rPr>
-        <w:t>techniques</w:t>
-      </w:r>
-      <w:r>
-        <w:rPr>
-          <w:sz w:val="20"/>
-          <w:szCs w:val="20"/>
-        </w:rPr>
-        <w:t xml:space="preserve"> to predict </w:t>
-      </w:r>
-      <w:r>
-        <w:rPr>
-          <w:sz w:val="20"/>
-          <w:szCs w:val="20"/>
-        </w:rPr>
-        <w:t>mfg.</w:t>
-      </w:r>
-      <w:r>
-        <w:rPr>
-          <w:sz w:val="20"/>
-          <w:szCs w:val="20"/>
-        </w:rPr>
-        <w:t xml:space="preserve"> date.</w:t>
-      </w:r>
-    </w:p>
-    <w:p>
-      <w:pPr>
-        <w:rPr>
-          <w:sz w:val="20"/>
-          <w:szCs w:val="20"/>
-        </w:rPr>
-      </w:pPr>
-    </w:p>
-    <w:p>
-      <w:pPr>
-        <w:rPr>
-          <w:sz w:val="20"/>
-          <w:szCs w:val="20"/>
-        </w:rPr>
-      </w:pPr>
-      <w:r>
-        <w:rPr>
-          <w:sz w:val="20"/>
-          <w:szCs w:val="20"/>
-        </w:rPr>
-        <w:t>10.</w:t>
-      </w:r>
-      <w:r>
-        <w:rPr>
-          <w:sz w:val="20"/>
-          <w:szCs w:val="20"/>
-        </w:rPr>
-        <w:t xml:space="preserve"> Backfill missing data on engine transmission </w:t>
-      </w:r>
-      <w:r>
-        <w:rPr>
-          <w:sz w:val="20"/>
-          <w:szCs w:val="20"/>
-        </w:rPr>
-        <w:t>type (automatic</w:t>
-      </w:r>
-      <w:r>
-        <w:rPr>
-          <w:sz w:val="20"/>
-          <w:szCs w:val="20"/>
-        </w:rPr>
-        <w:t xml:space="preserve"> / </w:t>
-      </w:r>
-      <w:proofErr w:type="gramStart"/>
-      <w:r>
-        <w:rPr>
-          <w:sz w:val="20"/>
-          <w:szCs w:val="20"/>
-        </w:rPr>
-        <w:t>manual )</w:t>
-      </w:r>
-      <w:proofErr w:type="gramEnd"/>
+          <w:rFonts w:cs="Times New Roman"/>
+          <w:b/>
+          <w:sz w:val="20"/>
+          <w:szCs w:val="20"/>
+          <w:lang w:eastAsia="en-GB"/>
+        </w:rPr>
+        <w:t xml:space="preserve"> </w:t>
+      </w:r>
+    </w:p>
+    <w:p>
+      <w:pPr>
+        <w:rPr>
+          <w:rFonts w:cs="Times New Roman"/>
+          <w:bCs/>
+          <w:sz w:val="20"/>
+          <w:szCs w:val="20"/>
+          <w:lang w:val="en-US" w:eastAsia="en-GB"/>
+        </w:rPr>
+      </w:pPr>
+    </w:p>
+    <w:p>
+      <w:pPr>
+        <w:rPr>
+          <w:rFonts w:cs="Times New Roman"/>
+          <w:bCs/>
+          <w:sz w:val="20"/>
+          <w:szCs w:val="20"/>
+          <w:lang w:val="en-US" w:eastAsia="en-GB"/>
+        </w:rPr>
+      </w:pPr>
+    </w:p>
+    <w:p>
+      <w:pPr>
+        <w:rPr>
+          <w:rFonts w:cs="Times New Roman"/>
+          <w:bCs/>
+          <w:sz w:val="20"/>
+          <w:szCs w:val="20"/>
+          <w:lang w:eastAsia="en-GB"/>
+        </w:rPr>
+      </w:pPr>
+    </w:p>
+    <w:p>
+      <w:pPr>
+        <w:rPr>
+          <w:sz w:val="20"/>
+          <w:szCs w:val="20"/>
+        </w:rPr>
+      </w:pPr>
     </w:p>
     <w:sectPr>
       <w:pgSz w:w="11900" w:h="16840"/>
@@ -2483,8 +2923,121 @@
 </file>
 
 <file path=word/numbering.xml><?xml version="1.0" encoding="utf-8"?>
-<w:numbering xmlns:wpc="http://schemas.microsoft.com/office/word/2010/wordprocessingCanvas" xmlns:mo="http://schemas.microsoft.com/office/mac/office/2008/main" xmlns:mc="http://schemas.openxmlformats.org/markup-compatibility/2006" xmlns:mv="urn:schemas-microsoft-com:mac:vml" xmlns:o="urn:schemas-microsoft-com:office:office" xmlns:r="http://schemas.openxmlformats.org/officeDocument/2006/relationships" xmlns:m="http://schemas.openxmlformats.org/officeDocument/2006/math" xmlns:v="urn:schemas-microsoft-com:vml" xmlns:wp14="http://schemas.microsoft.com/office/word/2010/wordprocessingDrawing" xmlns:wp="http://schemas.openxmlformats.org/drawingml/2006/wordprocessingDrawing" xmlns:w10="urn:schemas-microsoft-com:office:word" xmlns:w="http://schemas.openxmlformats.org/wordprocessingml/2006/main" xmlns:w14="http://schemas.microsoft.com/office/word/2010/wordml" xmlns:w15="http://schemas.microsoft.com/office/word/2012/wordml" xmlns:wpg="http://schemas.microsoft.com/office/word/2010/wordprocessingGroup" xmlns:wpi="http://schemas.microsoft.com/office/word/2010/wordprocessingInk" xmlns:wne="http://schemas.microsoft.com/office/word/2006/wordml" xmlns:wps="http://schemas.microsoft.com/office/word/2010/wordprocessingShape" mc:Ignorable="w14 w15 wp14">
-  <w:abstractNum w:abstractNumId="0">
+<w:numbering xmlns:wpc="http://schemas.microsoft.com/office/word/2010/wordprocessingCanvas" xmlns:cx="http://schemas.microsoft.com/office/drawing/2014/chartex" xmlns:cx1="http://schemas.microsoft.com/office/drawing/2015/9/8/chartex" xmlns:cx2="http://schemas.microsoft.com/office/drawing/2015/10/21/chartex" xmlns:cx3="http://schemas.microsoft.com/office/drawing/2016/5/9/chartex" xmlns:cx4="http://schemas.microsoft.com/office/drawing/2016/5/10/chartex" xmlns:cx5="http://schemas.microsoft.com/office/drawing/2016/5/11/chartex" xmlns:cx6="http://schemas.microsoft.com/office/drawing/2016/5/12/chartex" xmlns:cx7="http://schemas.microsoft.com/office/drawing/2016/5/13/chartex" xmlns:cx8="http://schemas.microsoft.com/office/drawing/2016/5/14/chartex" xmlns:mc="http://schemas.openxmlformats.org/markup-compatibility/2006" xmlns:aink="http://schemas.microsoft.com/office/drawing/2016/ink" xmlns:am3d="http://schemas.microsoft.com/office/drawing/2017/model3d" xmlns:o="urn:schemas-microsoft-com:office:office" xmlns:r="http://schemas.openxmlformats.org/officeDocument/2006/relationships" xmlns:m="http://schemas.openxmlformats.org/officeDocument/2006/math" xmlns:v="urn:schemas-microsoft-com:vml" xmlns:wp14="http://schemas.microsoft.com/office/word/2010/wordprocessingDrawing" xmlns:wp="http://schemas.openxmlformats.org/drawingml/2006/wordprocessingDrawing" xmlns:w10="urn:schemas-microsoft-com:office:word" xmlns:w="http://schemas.openxmlformats.org/wordprocessingml/2006/main" xmlns:w14="http://schemas.microsoft.com/office/word/2010/wordml" xmlns:w15="http://schemas.microsoft.com/office/word/2012/wordml" xmlns:w16cid="http://schemas.microsoft.com/office/word/2016/wordml/cid" xmlns:w16se="http://schemas.microsoft.com/office/word/2015/wordml/symex" xmlns:wpg="http://schemas.microsoft.com/office/word/2010/wordprocessingGroup" xmlns:wpi="http://schemas.microsoft.com/office/word/2010/wordprocessingInk" xmlns:wne="http://schemas.microsoft.com/office/word/2006/wordml" xmlns:wps="http://schemas.microsoft.com/office/word/2010/wordprocessingShape" mc:Ignorable="w14 w15 w16se w16cid wp14">
+  <w:abstractNum w:abstractNumId="0" w15:restartNumberingAfterBreak="0">
+    <w:nsid w:val="08A84D87"/>
+    <w:multiLevelType w:val="hybridMultilevel"/>
+    <w:tmpl w:val="F3CA231A"/>
+    <w:lvl w:ilvl="0" w:tplc="04090001">
+      <w:start w:val="1"/>
+      <w:numFmt w:val="bullet"/>
+      <w:lvlText w:val=""/>
+      <w:lvlJc w:val="left"/>
+      <w:pPr>
+        <w:ind w:left="720" w:hanging="360"/>
+      </w:pPr>
+      <w:rPr>
+        <w:rFonts w:ascii="Symbol" w:hAnsi="Symbol" w:hint="default"/>
+      </w:rPr>
+    </w:lvl>
+    <w:lvl w:ilvl="1" w:tplc="04090003" w:tentative="1">
+      <w:start w:val="1"/>
+      <w:numFmt w:val="bullet"/>
+      <w:lvlText w:val="o"/>
+      <w:lvlJc w:val="left"/>
+      <w:pPr>
+        <w:ind w:left="1440" w:hanging="360"/>
+      </w:pPr>
+      <w:rPr>
+        <w:rFonts w:ascii="Courier New" w:hAnsi="Courier New" w:hint="default"/>
+      </w:rPr>
+    </w:lvl>
+    <w:lvl w:ilvl="2" w:tplc="04090005" w:tentative="1">
+      <w:start w:val="1"/>
+      <w:numFmt w:val="bullet"/>
+      <w:lvlText w:val=""/>
+      <w:lvlJc w:val="left"/>
+      <w:pPr>
+        <w:ind w:left="2160" w:hanging="360"/>
+      </w:pPr>
+      <w:rPr>
+        <w:rFonts w:ascii="Wingdings" w:hAnsi="Wingdings" w:hint="default"/>
+      </w:rPr>
+    </w:lvl>
+    <w:lvl w:ilvl="3" w:tplc="04090001" w:tentative="1">
+      <w:start w:val="1"/>
+      <w:numFmt w:val="bullet"/>
+      <w:lvlText w:val=""/>
+      <w:lvlJc w:val="left"/>
+      <w:pPr>
+        <w:ind w:left="2880" w:hanging="360"/>
+      </w:pPr>
+      <w:rPr>
+        <w:rFonts w:ascii="Symbol" w:hAnsi="Symbol" w:hint="default"/>
+      </w:rPr>
+    </w:lvl>
+    <w:lvl w:ilvl="4" w:tplc="04090003" w:tentative="1">
+      <w:start w:val="1"/>
+      <w:numFmt w:val="bullet"/>
+      <w:lvlText w:val="o"/>
+      <w:lvlJc w:val="left"/>
+      <w:pPr>
+        <w:ind w:left="3600" w:hanging="360"/>
+      </w:pPr>
+      <w:rPr>
+        <w:rFonts w:ascii="Courier New" w:hAnsi="Courier New" w:hint="default"/>
+      </w:rPr>
+    </w:lvl>
+    <w:lvl w:ilvl="5" w:tplc="04090005" w:tentative="1">
+      <w:start w:val="1"/>
+      <w:numFmt w:val="bullet"/>
+      <w:lvlText w:val=""/>
+      <w:lvlJc w:val="left"/>
+      <w:pPr>
+        <w:ind w:left="4320" w:hanging="360"/>
+      </w:pPr>
+      <w:rPr>
+        <w:rFonts w:ascii="Wingdings" w:hAnsi="Wingdings" w:hint="default"/>
+      </w:rPr>
+    </w:lvl>
+    <w:lvl w:ilvl="6" w:tplc="04090001" w:tentative="1">
+      <w:start w:val="1"/>
+      <w:numFmt w:val="bullet"/>
+      <w:lvlText w:val=""/>
+      <w:lvlJc w:val="left"/>
+      <w:pPr>
+        <w:ind w:left="5040" w:hanging="360"/>
+      </w:pPr>
+      <w:rPr>
+        <w:rFonts w:ascii="Symbol" w:hAnsi="Symbol" w:hint="default"/>
+      </w:rPr>
+    </w:lvl>
+    <w:lvl w:ilvl="7" w:tplc="04090003" w:tentative="1">
+      <w:start w:val="1"/>
+      <w:numFmt w:val="bullet"/>
+      <w:lvlText w:val="o"/>
+      <w:lvlJc w:val="left"/>
+      <w:pPr>
+        <w:ind w:left="5760" w:hanging="360"/>
+      </w:pPr>
+      <w:rPr>
+        <w:rFonts w:ascii="Courier New" w:hAnsi="Courier New" w:hint="default"/>
+      </w:rPr>
+    </w:lvl>
+    <w:lvl w:ilvl="8" w:tplc="04090005" w:tentative="1">
+      <w:start w:val="1"/>
+      <w:numFmt w:val="bullet"/>
+      <w:lvlText w:val=""/>
+      <w:lvlJc w:val="left"/>
+      <w:pPr>
+        <w:ind w:left="6480" w:hanging="360"/>
+      </w:pPr>
+      <w:rPr>
+        <w:rFonts w:ascii="Wingdings" w:hAnsi="Wingdings" w:hint="default"/>
+      </w:rPr>
+    </w:lvl>
+  </w:abstractNum>
+  <w:abstractNum w:abstractNumId="1" w15:restartNumberingAfterBreak="0">
     <w:nsid w:val="15E8149A"/>
     <w:multiLevelType w:val="multilevel"/>
     <w:tmpl w:val="28964606"/>
@@ -2633,7 +3186,7 @@
       </w:rPr>
     </w:lvl>
   </w:abstractNum>
-  <w:abstractNum w:abstractNumId="1">
+  <w:abstractNum w:abstractNumId="2" w15:restartNumberingAfterBreak="0">
     <w:nsid w:val="2248519A"/>
     <w:multiLevelType w:val="multilevel"/>
     <w:tmpl w:val="9DD2EFCA"/>
@@ -2782,7 +3335,7 @@
       </w:rPr>
     </w:lvl>
   </w:abstractNum>
-  <w:abstractNum w:abstractNumId="2">
+  <w:abstractNum w:abstractNumId="3" w15:restartNumberingAfterBreak="0">
     <w:nsid w:val="4D4469B8"/>
     <w:multiLevelType w:val="hybridMultilevel"/>
     <w:tmpl w:val="F134E9DE"/>
@@ -2868,7 +3421,7 @@
       </w:pPr>
     </w:lvl>
   </w:abstractNum>
-  <w:abstractNum w:abstractNumId="3">
+  <w:abstractNum w:abstractNumId="4" w15:restartNumberingAfterBreak="0">
     <w:nsid w:val="524577CF"/>
     <w:multiLevelType w:val="hybridMultilevel"/>
     <w:tmpl w:val="2026C568"/>
@@ -2954,7 +3507,120 @@
       </w:pPr>
     </w:lvl>
   </w:abstractNum>
-  <w:abstractNum w:abstractNumId="4">
+  <w:abstractNum w:abstractNumId="5" w15:restartNumberingAfterBreak="0">
+    <w:nsid w:val="796E3FBD"/>
+    <w:multiLevelType w:val="hybridMultilevel"/>
+    <w:tmpl w:val="00586D92"/>
+    <w:lvl w:ilvl="0" w:tplc="04090001">
+      <w:start w:val="1"/>
+      <w:numFmt w:val="bullet"/>
+      <w:lvlText w:val=""/>
+      <w:lvlJc w:val="left"/>
+      <w:pPr>
+        <w:ind w:left="720" w:hanging="360"/>
+      </w:pPr>
+      <w:rPr>
+        <w:rFonts w:ascii="Symbol" w:hAnsi="Symbol" w:hint="default"/>
+      </w:rPr>
+    </w:lvl>
+    <w:lvl w:ilvl="1" w:tplc="04090003" w:tentative="1">
+      <w:start w:val="1"/>
+      <w:numFmt w:val="bullet"/>
+      <w:lvlText w:val="o"/>
+      <w:lvlJc w:val="left"/>
+      <w:pPr>
+        <w:ind w:left="1440" w:hanging="360"/>
+      </w:pPr>
+      <w:rPr>
+        <w:rFonts w:ascii="Courier New" w:hAnsi="Courier New" w:hint="default"/>
+      </w:rPr>
+    </w:lvl>
+    <w:lvl w:ilvl="2" w:tplc="04090005" w:tentative="1">
+      <w:start w:val="1"/>
+      <w:numFmt w:val="bullet"/>
+      <w:lvlText w:val=""/>
+      <w:lvlJc w:val="left"/>
+      <w:pPr>
+        <w:ind w:left="2160" w:hanging="360"/>
+      </w:pPr>
+      <w:rPr>
+        <w:rFonts w:ascii="Wingdings" w:hAnsi="Wingdings" w:hint="default"/>
+      </w:rPr>
+    </w:lvl>
+    <w:lvl w:ilvl="3" w:tplc="04090001" w:tentative="1">
+      <w:start w:val="1"/>
+      <w:numFmt w:val="bullet"/>
+      <w:lvlText w:val=""/>
+      <w:lvlJc w:val="left"/>
+      <w:pPr>
+        <w:ind w:left="2880" w:hanging="360"/>
+      </w:pPr>
+      <w:rPr>
+        <w:rFonts w:ascii="Symbol" w:hAnsi="Symbol" w:hint="default"/>
+      </w:rPr>
+    </w:lvl>
+    <w:lvl w:ilvl="4" w:tplc="04090003" w:tentative="1">
+      <w:start w:val="1"/>
+      <w:numFmt w:val="bullet"/>
+      <w:lvlText w:val="o"/>
+      <w:lvlJc w:val="left"/>
+      <w:pPr>
+        <w:ind w:left="3600" w:hanging="360"/>
+      </w:pPr>
+      <w:rPr>
+        <w:rFonts w:ascii="Courier New" w:hAnsi="Courier New" w:hint="default"/>
+      </w:rPr>
+    </w:lvl>
+    <w:lvl w:ilvl="5" w:tplc="04090005" w:tentative="1">
+      <w:start w:val="1"/>
+      <w:numFmt w:val="bullet"/>
+      <w:lvlText w:val=""/>
+      <w:lvlJc w:val="left"/>
+      <w:pPr>
+        <w:ind w:left="4320" w:hanging="360"/>
+      </w:pPr>
+      <w:rPr>
+        <w:rFonts w:ascii="Wingdings" w:hAnsi="Wingdings" w:hint="default"/>
+      </w:rPr>
+    </w:lvl>
+    <w:lvl w:ilvl="6" w:tplc="04090001" w:tentative="1">
+      <w:start w:val="1"/>
+      <w:numFmt w:val="bullet"/>
+      <w:lvlText w:val=""/>
+      <w:lvlJc w:val="left"/>
+      <w:pPr>
+        <w:ind w:left="5040" w:hanging="360"/>
+      </w:pPr>
+      <w:rPr>
+        <w:rFonts w:ascii="Symbol" w:hAnsi="Symbol" w:hint="default"/>
+      </w:rPr>
+    </w:lvl>
+    <w:lvl w:ilvl="7" w:tplc="04090003" w:tentative="1">
+      <w:start w:val="1"/>
+      <w:numFmt w:val="bullet"/>
+      <w:lvlText w:val="o"/>
+      <w:lvlJc w:val="left"/>
+      <w:pPr>
+        <w:ind w:left="5760" w:hanging="360"/>
+      </w:pPr>
+      <w:rPr>
+        <w:rFonts w:ascii="Courier New" w:hAnsi="Courier New" w:hint="default"/>
+      </w:rPr>
+    </w:lvl>
+    <w:lvl w:ilvl="8" w:tplc="04090005" w:tentative="1">
+      <w:start w:val="1"/>
+      <w:numFmt w:val="bullet"/>
+      <w:lvlText w:val=""/>
+      <w:lvlJc w:val="left"/>
+      <w:pPr>
+        <w:ind w:left="6480" w:hanging="360"/>
+      </w:pPr>
+      <w:rPr>
+        <w:rFonts w:ascii="Wingdings" w:hAnsi="Wingdings" w:hint="default"/>
+      </w:rPr>
+    </w:lvl>
+  </w:abstractNum>
+  <w:abstractNum w:abstractNumId="6" w15:restartNumberingAfterBreak="0">
     <w:nsid w:val="7B86073B"/>
     <w:multiLevelType w:val="hybridMultilevel"/>
     <w:tmpl w:val="004A99A4"/>
@@ -3041,25 +3707,31 @@
     </w:lvl>
   </w:abstractNum>
   <w:num w:numId="1">
+    <w:abstractNumId w:val="1"/>
+  </w:num>
+  <w:num w:numId="2">
+    <w:abstractNumId w:val="2"/>
+  </w:num>
+  <w:num w:numId="3">
+    <w:abstractNumId w:val="3"/>
+  </w:num>
+  <w:num w:numId="4">
+    <w:abstractNumId w:val="6"/>
+  </w:num>
+  <w:num w:numId="5">
+    <w:abstractNumId w:val="4"/>
+  </w:num>
+  <w:num w:numId="6">
     <w:abstractNumId w:val="0"/>
   </w:num>
-  <w:num w:numId="2">
-    <w:abstractNumId w:val="1"/>
-  </w:num>
-  <w:num w:numId="3">
-    <w:abstractNumId w:val="2"/>
-  </w:num>
-  <w:num w:numId="4">
-    <w:abstractNumId w:val="4"/>
-  </w:num>
-  <w:num w:numId="5">
-    <w:abstractNumId w:val="3"/>
+  <w:num w:numId="7">
+    <w:abstractNumId w:val="5"/>
   </w:num>
 </w:numbering>
 </file>
 
 <file path=word/styles.xml><?xml version="1.0" encoding="utf-8"?>
-<w:styles xmlns:mc="http://schemas.openxmlformats.org/markup-compatibility/2006" xmlns:r="http://schemas.openxmlformats.org/officeDocument/2006/relationships" xmlns:w="http://schemas.openxmlformats.org/wordprocessingml/2006/main" xmlns:w14="http://schemas.microsoft.com/office/word/2010/wordml" xmlns:w15="http://schemas.microsoft.com/office/word/2012/wordml" mc:Ignorable="w14 w15">
+<w:styles xmlns:mc="http://schemas.openxmlformats.org/markup-compatibility/2006" xmlns:r="http://schemas.openxmlformats.org/officeDocument/2006/relationships" xmlns:w="http://schemas.openxmlformats.org/wordprocessingml/2006/main" xmlns:w14="http://schemas.microsoft.com/office/word/2010/wordml" xmlns:w15="http://schemas.microsoft.com/office/word/2012/wordml" xmlns:w16cid="http://schemas.microsoft.com/office/word/2016/wordml/cid" xmlns:w16se="http://schemas.microsoft.com/office/word/2015/wordml/symex" mc:Ignorable="w14 w15 w16se w16cid">
   <w:docDefaults>
     <w:rPrDefault>
       <w:rPr>
@@ -3071,7 +3743,7 @@
     </w:rPrDefault>
     <w:pPrDefault/>
   </w:docDefaults>
-  <w:latentStyles w:defLockedState="0" w:defUIPriority="99" w:defSemiHidden="0" w:defUnhideWhenUsed="0" w:defQFormat="0" w:count="382">
+  <w:latentStyles w:defLockedState="0" w:defUIPriority="99" w:defSemiHidden="0" w:defUnhideWhenUsed="0" w:defQFormat="0" w:count="376">
     <w:lsdException w:name="Normal" w:uiPriority="0" w:qFormat="1"/>
     <w:lsdException w:name="heading 1" w:uiPriority="9" w:qFormat="1"/>
     <w:lsdException w:name="heading 2" w:semiHidden="1" w:uiPriority="9" w:unhideWhenUsed="1" w:qFormat="1"/>
@@ -3228,15 +3900,6 @@
     <w:lsdException w:name="Balloon Text" w:semiHidden="1" w:unhideWhenUsed="1"/>
     <w:lsdException w:name="Table Grid" w:uiPriority="39"/>
     <w:lsdException w:name="Table Theme" w:semiHidden="1" w:unhideWhenUsed="1"/>
-    <w:lsdException w:name="Note Level 1" w:semiHidden="1" w:unhideWhenUsed="1"/>
-    <w:lsdException w:name="Note Level 2" w:semiHidden="1" w:unhideWhenUsed="1"/>
-    <w:lsdException w:name="Note Level 3" w:semiHidden="1" w:unhideWhenUsed="1"/>
-    <w:lsdException w:name="Note Level 4" w:semiHidden="1" w:unhideWhenUsed="1"/>
-    <w:lsdException w:name="Note Level 5" w:semiHidden="1" w:unhideWhenUsed="1"/>
-    <w:lsdException w:name="Note Level 6" w:semiHidden="1" w:unhideWhenUsed="1"/>
-    <w:lsdException w:name="Note Level 7" w:semiHidden="1" w:unhideWhenUsed="1"/>
-    <w:lsdException w:name="Note Level 8" w:semiHidden="1" w:unhideWhenUsed="1"/>
-    <w:lsdException w:name="Note Level 9" w:semiHidden="1" w:unhideWhenUsed="1"/>
     <w:lsdException w:name="Placeholder Text" w:semiHidden="1"/>
     <w:lsdException w:name="No Spacing" w:uiPriority="1" w:qFormat="1"/>
     <w:lsdException w:name="Light Shading" w:uiPriority="60"/>
@@ -3483,7 +4146,6 @@
   <w:style w:type="character" w:default="1" w:styleId="DefaultParagraphFont">
     <w:name w:val="Default Paragraph Font"/>
     <w:uiPriority w:val="1"/>
-    <w:semiHidden/>
     <w:unhideWhenUsed/>
   </w:style>
   <w:style w:type="table" w:default="1" w:styleId="TableNormal">

</xml_diff>

<commit_message>
Remove temp docx file
</commit_message>
<xml_diff>
--- a/CHOUDHARY-hemendra_VARMA-rahul_Final-Report.docx
+++ b/CHOUDHARY-hemendra_VARMA-rahul_Final-Report.docx
@@ -2257,6 +2257,158 @@
           <w:szCs w:val="20"/>
         </w:rPr>
       </w:pPr>
+      <w:r>
+        <w:rPr>
+          <w:sz w:val="20"/>
+          <w:szCs w:val="20"/>
+        </w:rPr>
+        <w:t>11. Remove all rows where maker was not blank</w:t>
+      </w:r>
+    </w:p>
+    <w:p>
+      <w:pPr>
+        <w:rPr>
+          <w:sz w:val="20"/>
+          <w:szCs w:val="20"/>
+        </w:rPr>
+      </w:pPr>
+    </w:p>
+    <w:p>
+      <w:pPr>
+        <w:rPr>
+          <w:sz w:val="20"/>
+          <w:szCs w:val="20"/>
+        </w:rPr>
+      </w:pPr>
+      <w:r>
+        <w:rPr>
+          <w:sz w:val="20"/>
+          <w:szCs w:val="20"/>
+        </w:rPr>
+        <w:t>12. For consistent column naming convention, changed few columns names “</w:t>
+      </w:r>
+      <w:proofErr w:type="spellStart"/>
+      <w:r>
+        <w:rPr>
+          <w:sz w:val="20"/>
+          <w:szCs w:val="20"/>
+        </w:rPr>
+        <w:t>Crazy_New</w:t>
+      </w:r>
+      <w:proofErr w:type="spellEnd"/>
+      <w:r>
+        <w:rPr>
+          <w:sz w:val="20"/>
+          <w:szCs w:val="20"/>
+        </w:rPr>
+        <w:t>” to “</w:t>
+      </w:r>
+      <w:proofErr w:type="spellStart"/>
+      <w:r>
+        <w:rPr>
+          <w:sz w:val="20"/>
+          <w:szCs w:val="20"/>
+        </w:rPr>
+        <w:t>crazy_new</w:t>
+      </w:r>
+      <w:proofErr w:type="spellEnd"/>
+      <w:r>
+        <w:rPr>
+          <w:sz w:val="20"/>
+          <w:szCs w:val="20"/>
+        </w:rPr>
+        <w:t>” and “</w:t>
+      </w:r>
+      <w:proofErr w:type="spellStart"/>
+      <w:r>
+        <w:rPr>
+          <w:sz w:val="20"/>
+          <w:szCs w:val="20"/>
+        </w:rPr>
+        <w:t>C</w:t>
+      </w:r>
+      <w:r>
+        <w:rPr>
+          <w:sz w:val="20"/>
+          <w:szCs w:val="20"/>
+        </w:rPr>
+        <w:t>razy_</w:t>
+      </w:r>
+      <w:r>
+        <w:rPr>
+          <w:sz w:val="20"/>
+          <w:szCs w:val="20"/>
+        </w:rPr>
+        <w:t>R</w:t>
+      </w:r>
+      <w:r>
+        <w:rPr>
+          <w:sz w:val="20"/>
+          <w:szCs w:val="20"/>
+        </w:rPr>
+        <w:t>un</w:t>
+      </w:r>
+      <w:proofErr w:type="spellEnd"/>
+      <w:r>
+        <w:rPr>
+          <w:sz w:val="20"/>
+          <w:szCs w:val="20"/>
+        </w:rPr>
+        <w:t>”</w:t>
+      </w:r>
+      <w:r>
+        <w:rPr>
+          <w:sz w:val="20"/>
+          <w:szCs w:val="20"/>
+        </w:rPr>
+        <w:t xml:space="preserve"> to</w:t>
+      </w:r>
+      <w:r>
+        <w:rPr>
+          <w:sz w:val="20"/>
+          <w:szCs w:val="20"/>
+        </w:rPr>
+        <w:t xml:space="preserve"> </w:t>
+      </w:r>
+      <w:r>
+        <w:rPr>
+          <w:sz w:val="20"/>
+          <w:szCs w:val="20"/>
+        </w:rPr>
+        <w:t xml:space="preserve"> “</w:t>
+      </w:r>
+      <w:proofErr w:type="spellStart"/>
+      <w:r>
+        <w:rPr>
+          <w:sz w:val="20"/>
+          <w:szCs w:val="20"/>
+        </w:rPr>
+        <w:t>crazy_run</w:t>
+      </w:r>
+      <w:proofErr w:type="spellEnd"/>
+      <w:r>
+        <w:rPr>
+          <w:sz w:val="20"/>
+          <w:szCs w:val="20"/>
+        </w:rPr>
+        <w:t xml:space="preserve">” </w:t>
+      </w:r>
+    </w:p>
+    <w:p>
+      <w:pPr>
+        <w:rPr>
+          <w:sz w:val="20"/>
+          <w:szCs w:val="20"/>
+        </w:rPr>
+      </w:pPr>
+    </w:p>
+    <w:p>
+      <w:pPr>
+        <w:rPr>
+          <w:sz w:val="20"/>
+          <w:szCs w:val="20"/>
+        </w:rPr>
+      </w:pPr>
     </w:p>
     <w:p>
       <w:pPr>
@@ -2387,52 +2539,11 @@
         <w:rPr>
           <w:rFonts w:cs="Times New Roman"/>
           <w:bCs/>
-          <w:noProof/>
-          <w:sz w:val="20"/>
-          <w:szCs w:val="20"/>
-          <w:lang w:eastAsia="en-GB"/>
-        </w:rPr>
-        <w:drawing>
-          <wp:inline distT="0" distB="0" distL="0" distR="0" wp14:anchorId="2CB09D2C" wp14:editId="247B2634">
-            <wp:extent cx="5727700" cy="3411220"/>
-            <wp:effectExtent l="0" t="0" r="0" b="5080"/>
-            <wp:docPr id="1" name="Picture 1"/>
-            <wp:cNvGraphicFramePr>
-              <a:graphicFrameLocks xmlns:a="http://schemas.openxmlformats.org/drawingml/2006/main" noChangeAspect="1"/>
-            </wp:cNvGraphicFramePr>
-            <a:graphic xmlns:a="http://schemas.openxmlformats.org/drawingml/2006/main">
-              <a:graphicData uri="http://schemas.openxmlformats.org/drawingml/2006/picture">
-                <pic:pic xmlns:pic="http://schemas.openxmlformats.org/drawingml/2006/picture">
-                  <pic:nvPicPr>
-                    <pic:cNvPr id="1" name="Screen Shot 2019-07-29 at 6.10.37 AM.png"/>
-                    <pic:cNvPicPr/>
-                  </pic:nvPicPr>
-                  <pic:blipFill>
-                    <a:blip r:embed="rId7">
-                      <a:extLst>
-                        <a:ext uri="{28A0092B-C50C-407E-A947-70E740481C1C}">
-                          <a14:useLocalDpi xmlns:a14="http://schemas.microsoft.com/office/drawing/2010/main" val="0"/>
-                        </a:ext>
-                      </a:extLst>
-                    </a:blip>
-                    <a:stretch>
-                      <a:fillRect/>
-                    </a:stretch>
-                  </pic:blipFill>
-                  <pic:spPr>
-                    <a:xfrm>
-                      <a:off x="0" y="0"/>
-                      <a:ext cx="5727700" cy="3411220"/>
-                    </a:xfrm>
-                    <a:prstGeom prst="rect">
-                      <a:avLst/>
-                    </a:prstGeom>
-                  </pic:spPr>
-                </pic:pic>
-              </a:graphicData>
-            </a:graphic>
-          </wp:inline>
-        </w:drawing>
+          <w:sz w:val="20"/>
+          <w:szCs w:val="20"/>
+          <w:lang w:eastAsia="en-GB"/>
+        </w:rPr>
+        <w:t>&lt;TODO: Add Schema Pic&gt;</w:t>
       </w:r>
     </w:p>
     <w:p>
@@ -2583,7 +2694,27 @@
           <w:szCs w:val="20"/>
           <w:lang w:val="en-US" w:eastAsia="en-GB"/>
         </w:rPr>
-        <w:t>odel columns value is not null</w:t>
+        <w:t xml:space="preserve">odel </w:t>
+      </w:r>
+      <w:r>
+        <w:rPr>
+          <w:rFonts w:cs="Times New Roman"/>
+          <w:bCs/>
+          <w:sz w:val="20"/>
+          <w:szCs w:val="20"/>
+          <w:lang w:val="en-US" w:eastAsia="en-GB"/>
+        </w:rPr>
+        <w:t xml:space="preserve">both </w:t>
+      </w:r>
+      <w:r>
+        <w:rPr>
+          <w:rFonts w:cs="Times New Roman"/>
+          <w:bCs/>
+          <w:sz w:val="20"/>
+          <w:szCs w:val="20"/>
+          <w:lang w:val="en-US" w:eastAsia="en-GB"/>
+        </w:rPr>
+        <w:t>columns value is not null</w:t>
       </w:r>
       <w:r>
         <w:rPr>
@@ -2619,48 +2750,10 @@
           <w:szCs w:val="20"/>
           <w:lang w:val="en-US" w:eastAsia="en-GB"/>
         </w:rPr>
-        <w:t>Mil</w:t>
-      </w:r>
-      <w:r>
-        <w:rPr>
-          <w:rFonts w:cs="Times New Roman"/>
-          <w:bCs/>
-          <w:sz w:val="20"/>
-          <w:szCs w:val="20"/>
-          <w:lang w:val="en-US" w:eastAsia="en-GB"/>
-        </w:rPr>
-        <w:t xml:space="preserve">eage and </w:t>
-      </w:r>
-      <w:r>
-        <w:rPr>
-          <w:rFonts w:cs="Times New Roman"/>
-          <w:bCs/>
-          <w:sz w:val="20"/>
-          <w:szCs w:val="20"/>
-          <w:lang w:val="en-US" w:eastAsia="en-GB"/>
-        </w:rPr>
-        <w:t>E</w:t>
-      </w:r>
-      <w:r>
-        <w:rPr>
-          <w:rFonts w:cs="Times New Roman"/>
-          <w:bCs/>
-          <w:sz w:val="20"/>
-          <w:szCs w:val="20"/>
-          <w:lang w:val="en-US" w:eastAsia="en-GB"/>
-        </w:rPr>
-        <w:t>ngine power is not negative</w:t>
-      </w:r>
-      <w:r>
-        <w:rPr>
-          <w:rFonts w:cs="Times New Roman"/>
-          <w:bCs/>
-          <w:sz w:val="20"/>
-          <w:szCs w:val="20"/>
-          <w:lang w:val="en-US" w:eastAsia="en-GB"/>
-        </w:rPr>
-        <w:t>.</w:t>
-      </w:r>
+        <w:t xml:space="preserve">Model both columns </w:t>
+      </w:r>
+      <w:bookmarkStart w:id="0" w:name="_GoBack"/>
+      <w:bookmarkEnd w:id="0"/>
     </w:p>
     <w:p>
       <w:pPr>
@@ -2685,7 +2778,47 @@
           <w:szCs w:val="20"/>
           <w:lang w:val="en-US" w:eastAsia="en-GB"/>
         </w:rPr>
-        <w:t>Door count value should be in between 0, 6.</w:t>
+        <w:t>Mil</w:t>
+      </w:r>
+      <w:r>
+        <w:rPr>
+          <w:rFonts w:cs="Times New Roman"/>
+          <w:bCs/>
+          <w:sz w:val="20"/>
+          <w:szCs w:val="20"/>
+          <w:lang w:val="en-US" w:eastAsia="en-GB"/>
+        </w:rPr>
+        <w:t xml:space="preserve">eage and </w:t>
+      </w:r>
+      <w:r>
+        <w:rPr>
+          <w:rFonts w:cs="Times New Roman"/>
+          <w:bCs/>
+          <w:sz w:val="20"/>
+          <w:szCs w:val="20"/>
+          <w:lang w:val="en-US" w:eastAsia="en-GB"/>
+        </w:rPr>
+        <w:t>E</w:t>
+      </w:r>
+      <w:r>
+        <w:rPr>
+          <w:rFonts w:cs="Times New Roman"/>
+          <w:bCs/>
+          <w:sz w:val="20"/>
+          <w:szCs w:val="20"/>
+          <w:lang w:val="en-US" w:eastAsia="en-GB"/>
+        </w:rPr>
+        <w:t>ngine power is not negative</w:t>
+      </w:r>
+      <w:r>
+        <w:rPr>
+          <w:rFonts w:cs="Times New Roman"/>
+          <w:bCs/>
+          <w:sz w:val="20"/>
+          <w:szCs w:val="20"/>
+          <w:lang w:val="en-US" w:eastAsia="en-GB"/>
+        </w:rPr>
+        <w:t>.</w:t>
       </w:r>
     </w:p>
     <w:p>
@@ -2711,7 +2844,7 @@
           <w:szCs w:val="20"/>
           <w:lang w:val="en-US" w:eastAsia="en-GB"/>
         </w:rPr>
-        <w:t>Seat Count value should be in between 0, 10.</w:t>
+        <w:t>Door count value should be in between 0, 6.</w:t>
       </w:r>
     </w:p>
     <w:p>
@@ -2737,6 +2870,32 @@
           <w:szCs w:val="20"/>
           <w:lang w:val="en-US" w:eastAsia="en-GB"/>
         </w:rPr>
+        <w:t>Seat Count value should be in between 0, 10.</w:t>
+      </w:r>
+    </w:p>
+    <w:p>
+      <w:pPr>
+        <w:pStyle w:val="ListParagraph"/>
+        <w:numPr>
+          <w:ilvl w:val="0"/>
+          <w:numId w:val="7"/>
+        </w:numPr>
+        <w:rPr>
+          <w:rFonts w:cs="Times New Roman"/>
+          <w:bCs/>
+          <w:sz w:val="20"/>
+          <w:szCs w:val="20"/>
+          <w:lang w:val="en-US" w:eastAsia="en-GB"/>
+        </w:rPr>
+      </w:pPr>
+      <w:r>
+        <w:rPr>
+          <w:rFonts w:cs="Times New Roman"/>
+          <w:bCs/>
+          <w:sz w:val="20"/>
+          <w:szCs w:val="20"/>
+          <w:lang w:val="en-US" w:eastAsia="en-GB"/>
+        </w:rPr>
         <w:t>Transmission should not any other value apart from man (manual) and auto (automatic).</w:t>
       </w:r>
     </w:p>
@@ -2825,8 +2984,6 @@
           <w:lang w:val="en-US" w:eastAsia="en-GB"/>
         </w:rPr>
       </w:pPr>
-      <w:bookmarkStart w:id="0" w:name="_GoBack"/>
-      <w:bookmarkEnd w:id="0"/>
     </w:p>
     <w:p>
       <w:pPr>

</xml_diff>

<commit_message>
Add steps in the document
</commit_message>
<xml_diff>
--- a/CHOUDHARY-hemendra_VARMA-rahul_Final-Report.docx
+++ b/CHOUDHARY-hemendra_VARMA-rahul_Final-Report.docx
@@ -2280,270 +2280,882 @@
           <w:szCs w:val="20"/>
         </w:rPr>
       </w:pPr>
-      <w:r>
-        <w:rPr>
-          <w:sz w:val="20"/>
-          <w:szCs w:val="20"/>
-        </w:rPr>
-        <w:t>12. For consistent column naming convention, changed few columns names “</w:t>
+    </w:p>
+    <w:p>
+      <w:pPr>
+        <w:rPr>
+          <w:rFonts w:cs="Times New Roman"/>
+          <w:b/>
+          <w:sz w:val="20"/>
+          <w:szCs w:val="20"/>
+          <w:lang w:eastAsia="en-GB"/>
+        </w:rPr>
+      </w:pPr>
+      <w:r>
+        <w:rPr>
+          <w:rFonts w:cs="Times New Roman"/>
+          <w:b/>
+          <w:sz w:val="20"/>
+          <w:szCs w:val="20"/>
+          <w:lang w:eastAsia="en-GB"/>
+        </w:rPr>
+        <w:t xml:space="preserve">3 </w:t>
+      </w:r>
+      <w:r>
+        <w:rPr>
+          <w:rFonts w:cs="Times New Roman"/>
+          <w:b/>
+          <w:sz w:val="20"/>
+          <w:szCs w:val="20"/>
+          <w:lang w:eastAsia="en-GB"/>
+        </w:rPr>
+        <w:t>SQL</w:t>
+      </w:r>
+    </w:p>
+    <w:p>
+      <w:pPr>
+        <w:rPr>
+          <w:rFonts w:cs="Times New Roman"/>
+          <w:bCs/>
+          <w:sz w:val="20"/>
+          <w:szCs w:val="20"/>
+          <w:lang w:eastAsia="en-GB"/>
+        </w:rPr>
+      </w:pPr>
+      <w:r>
+        <w:rPr>
+          <w:rFonts w:cs="Times New Roman"/>
+          <w:bCs/>
+          <w:sz w:val="20"/>
+          <w:szCs w:val="20"/>
+          <w:lang w:eastAsia="en-GB"/>
+        </w:rPr>
+        <w:t>Using SQLite Browser, we first imported CSV file into Database and then perform integrity constrains check.</w:t>
+      </w:r>
+    </w:p>
+    <w:p>
+      <w:pPr>
+        <w:rPr>
+          <w:rFonts w:cs="Times New Roman"/>
+          <w:bCs/>
+          <w:sz w:val="20"/>
+          <w:szCs w:val="20"/>
+          <w:lang w:eastAsia="en-GB"/>
+        </w:rPr>
+      </w:pPr>
+    </w:p>
+    <w:p>
+      <w:pPr>
+        <w:rPr>
+          <w:rFonts w:cs="Times New Roman"/>
+          <w:b/>
+          <w:sz w:val="20"/>
+          <w:szCs w:val="20"/>
+          <w:lang w:eastAsia="en-GB"/>
+        </w:rPr>
+      </w:pPr>
+      <w:r>
+        <w:rPr>
+          <w:rFonts w:cs="Times New Roman"/>
+          <w:b/>
+          <w:sz w:val="20"/>
+          <w:szCs w:val="20"/>
+          <w:lang w:eastAsia="en-GB"/>
+        </w:rPr>
+        <w:t>3.1 The schema</w:t>
+      </w:r>
+    </w:p>
+    <w:p>
+      <w:pPr>
+        <w:rPr>
+          <w:rFonts w:cs="Times New Roman"/>
+          <w:bCs/>
+          <w:sz w:val="20"/>
+          <w:szCs w:val="20"/>
+          <w:lang w:eastAsia="en-GB"/>
+        </w:rPr>
+      </w:pPr>
+      <w:r>
+        <w:rPr>
+          <w:rFonts w:cs="Times New Roman"/>
+          <w:bCs/>
+          <w:sz w:val="20"/>
+          <w:szCs w:val="20"/>
+          <w:lang w:eastAsia="en-GB"/>
+        </w:rPr>
+        <w:t xml:space="preserve">After cleaning data on open refine, we create database in </w:t>
       </w:r>
       <w:proofErr w:type="spellStart"/>
       <w:r>
         <w:rPr>
-          <w:sz w:val="20"/>
-          <w:szCs w:val="20"/>
-        </w:rPr>
-        <w:t>Crazy_New</w:t>
+          <w:rFonts w:cs="Times New Roman"/>
+          <w:bCs/>
+          <w:sz w:val="20"/>
+          <w:szCs w:val="20"/>
+          <w:lang w:eastAsia="en-GB"/>
+        </w:rPr>
+        <w:t>sqlite</w:t>
       </w:r>
       <w:proofErr w:type="spellEnd"/>
       <w:r>
         <w:rPr>
-          <w:sz w:val="20"/>
-          <w:szCs w:val="20"/>
-        </w:rPr>
-        <w:t>” to “</w:t>
+          <w:rFonts w:cs="Times New Roman"/>
+          <w:bCs/>
+          <w:sz w:val="20"/>
+          <w:szCs w:val="20"/>
+          <w:lang w:eastAsia="en-GB"/>
+        </w:rPr>
+        <w:t xml:space="preserve"> </w:t>
       </w:r>
       <w:proofErr w:type="spellStart"/>
       <w:r>
         <w:rPr>
-          <w:sz w:val="20"/>
-          <w:szCs w:val="20"/>
+          <w:rFonts w:cs="Times New Roman"/>
+          <w:bCs/>
+          <w:sz w:val="20"/>
+          <w:szCs w:val="20"/>
+          <w:lang w:eastAsia="en-GB"/>
+        </w:rPr>
+        <w:t>db</w:t>
+      </w:r>
+      <w:proofErr w:type="spellEnd"/>
+      <w:r>
+        <w:rPr>
+          <w:rFonts w:cs="Times New Roman"/>
+          <w:bCs/>
+          <w:sz w:val="20"/>
+          <w:szCs w:val="20"/>
+          <w:lang w:eastAsia="en-GB"/>
+        </w:rPr>
+        <w:t xml:space="preserve"> and generate table using following command.</w:t>
+      </w:r>
+    </w:p>
+    <w:p>
+      <w:pPr>
+        <w:rPr>
+          <w:rFonts w:cs="Times New Roman"/>
+          <w:bCs/>
+          <w:sz w:val="20"/>
+          <w:szCs w:val="20"/>
+          <w:lang w:val="en-US" w:eastAsia="en-GB"/>
+        </w:rPr>
+      </w:pPr>
+      <w:r>
+        <w:rPr>
+          <w:rFonts w:cs="Times New Roman"/>
+          <w:bCs/>
+          <w:sz w:val="20"/>
+          <w:szCs w:val="20"/>
+          <w:lang w:val="en-US" w:eastAsia="en-GB"/>
+        </w:rPr>
+        <w:t>CREATE TABLE "</w:t>
+      </w:r>
+      <w:proofErr w:type="spellStart"/>
+      <w:r>
+        <w:rPr>
+          <w:rFonts w:cs="Times New Roman"/>
+          <w:bCs/>
+          <w:sz w:val="20"/>
+          <w:szCs w:val="20"/>
+          <w:lang w:val="en-US" w:eastAsia="en-GB"/>
+        </w:rPr>
+        <w:t>CarSells</w:t>
+      </w:r>
+      <w:proofErr w:type="spellEnd"/>
+      <w:r>
+        <w:rPr>
+          <w:rFonts w:cs="Times New Roman"/>
+          <w:bCs/>
+          <w:sz w:val="20"/>
+          <w:szCs w:val="20"/>
+          <w:lang w:val="en-US" w:eastAsia="en-GB"/>
+        </w:rPr>
+        <w:t>" (</w:t>
+      </w:r>
+    </w:p>
+    <w:p>
+      <w:pPr>
+        <w:rPr>
+          <w:rFonts w:cs="Times New Roman"/>
+          <w:bCs/>
+          <w:sz w:val="20"/>
+          <w:szCs w:val="20"/>
+          <w:lang w:val="en-US" w:eastAsia="en-GB"/>
+        </w:rPr>
+      </w:pPr>
+      <w:r>
+        <w:rPr>
+          <w:rFonts w:cs="Times New Roman"/>
+          <w:bCs/>
+          <w:sz w:val="20"/>
+          <w:szCs w:val="20"/>
+          <w:lang w:val="en-US" w:eastAsia="en-GB"/>
+        </w:rPr>
+        <w:t>    "maker" TEXT,</w:t>
+      </w:r>
+    </w:p>
+    <w:p>
+      <w:pPr>
+        <w:rPr>
+          <w:rFonts w:cs="Times New Roman"/>
+          <w:bCs/>
+          <w:sz w:val="20"/>
+          <w:szCs w:val="20"/>
+          <w:lang w:val="en-US" w:eastAsia="en-GB"/>
+        </w:rPr>
+      </w:pPr>
+      <w:r>
+        <w:rPr>
+          <w:rFonts w:cs="Times New Roman"/>
+          <w:bCs/>
+          <w:sz w:val="20"/>
+          <w:szCs w:val="20"/>
+          <w:lang w:val="en-US" w:eastAsia="en-GB"/>
+        </w:rPr>
+        <w:t>    "model" TEXT,</w:t>
+      </w:r>
+    </w:p>
+    <w:p>
+      <w:pPr>
+        <w:rPr>
+          <w:rFonts w:cs="Times New Roman"/>
+          <w:bCs/>
+          <w:sz w:val="20"/>
+          <w:szCs w:val="20"/>
+          <w:lang w:val="en-US" w:eastAsia="en-GB"/>
+        </w:rPr>
+      </w:pPr>
+      <w:r>
+        <w:rPr>
+          <w:rFonts w:cs="Times New Roman"/>
+          <w:bCs/>
+          <w:sz w:val="20"/>
+          <w:szCs w:val="20"/>
+          <w:lang w:val="en-US" w:eastAsia="en-GB"/>
+        </w:rPr>
+        <w:t>    "mileage"   INTEGER,</w:t>
+      </w:r>
+    </w:p>
+    <w:p>
+      <w:pPr>
+        <w:rPr>
+          <w:rFonts w:cs="Times New Roman"/>
+          <w:bCs/>
+          <w:sz w:val="20"/>
+          <w:szCs w:val="20"/>
+          <w:lang w:val="en-US" w:eastAsia="en-GB"/>
+        </w:rPr>
+      </w:pPr>
+      <w:r>
+        <w:rPr>
+          <w:rFonts w:cs="Times New Roman"/>
+          <w:bCs/>
+          <w:sz w:val="20"/>
+          <w:szCs w:val="20"/>
+          <w:lang w:val="en-US" w:eastAsia="en-GB"/>
+        </w:rPr>
+        <w:t>    "</w:t>
+      </w:r>
+      <w:proofErr w:type="spellStart"/>
+      <w:r>
+        <w:rPr>
+          <w:rFonts w:cs="Times New Roman"/>
+          <w:bCs/>
+          <w:sz w:val="20"/>
+          <w:szCs w:val="20"/>
+          <w:lang w:val="en-US" w:eastAsia="en-GB"/>
         </w:rPr>
         <w:t>crazy_new</w:t>
       </w:r>
       <w:proofErr w:type="spellEnd"/>
       <w:r>
         <w:rPr>
-          <w:sz w:val="20"/>
-          <w:szCs w:val="20"/>
-        </w:rPr>
-        <w:t>” and “</w:t>
+          <w:rFonts w:cs="Times New Roman"/>
+          <w:bCs/>
+          <w:sz w:val="20"/>
+          <w:szCs w:val="20"/>
+          <w:lang w:val="en-US" w:eastAsia="en-GB"/>
+        </w:rPr>
+        <w:t>" TEXT,</w:t>
+      </w:r>
+    </w:p>
+    <w:p>
+      <w:pPr>
+        <w:rPr>
+          <w:rFonts w:cs="Times New Roman"/>
+          <w:bCs/>
+          <w:sz w:val="20"/>
+          <w:szCs w:val="20"/>
+          <w:lang w:val="en-US" w:eastAsia="en-GB"/>
+        </w:rPr>
+      </w:pPr>
+      <w:r>
+        <w:rPr>
+          <w:rFonts w:cs="Times New Roman"/>
+          <w:bCs/>
+          <w:sz w:val="20"/>
+          <w:szCs w:val="20"/>
+          <w:lang w:val="en-US" w:eastAsia="en-GB"/>
+        </w:rPr>
+        <w:t>    "</w:t>
       </w:r>
       <w:proofErr w:type="spellStart"/>
       <w:r>
         <w:rPr>
-          <w:sz w:val="20"/>
-          <w:szCs w:val="20"/>
-        </w:rPr>
-        <w:t>C</w:t>
-      </w:r>
-      <w:r>
-        <w:rPr>
-          <w:sz w:val="20"/>
-          <w:szCs w:val="20"/>
-        </w:rPr>
-        <w:t>razy_</w:t>
-      </w:r>
-      <w:r>
-        <w:rPr>
-          <w:sz w:val="20"/>
-          <w:szCs w:val="20"/>
-        </w:rPr>
-        <w:t>R</w:t>
-      </w:r>
-      <w:r>
-        <w:rPr>
-          <w:sz w:val="20"/>
-          <w:szCs w:val="20"/>
-        </w:rPr>
-        <w:t>un</w:t>
+          <w:rFonts w:cs="Times New Roman"/>
+          <w:bCs/>
+          <w:sz w:val="20"/>
+          <w:szCs w:val="20"/>
+          <w:lang w:val="en-US" w:eastAsia="en-GB"/>
+        </w:rPr>
+        <w:t>crazy_run</w:t>
       </w:r>
       <w:proofErr w:type="spellEnd"/>
       <w:r>
         <w:rPr>
-          <w:sz w:val="20"/>
-          <w:szCs w:val="20"/>
-        </w:rPr>
-        <w:t>”</w:t>
-      </w:r>
-      <w:r>
-        <w:rPr>
-          <w:sz w:val="20"/>
-          <w:szCs w:val="20"/>
-        </w:rPr>
-        <w:t xml:space="preserve"> to</w:t>
-      </w:r>
-      <w:r>
-        <w:rPr>
-          <w:sz w:val="20"/>
-          <w:szCs w:val="20"/>
+          <w:rFonts w:cs="Times New Roman"/>
+          <w:bCs/>
+          <w:sz w:val="20"/>
+          <w:szCs w:val="20"/>
+          <w:lang w:val="en-US" w:eastAsia="en-GB"/>
+        </w:rPr>
+        <w:t>" TEXT,</w:t>
+      </w:r>
+    </w:p>
+    <w:p>
+      <w:pPr>
+        <w:rPr>
+          <w:rFonts w:cs="Times New Roman"/>
+          <w:bCs/>
+          <w:sz w:val="20"/>
+          <w:szCs w:val="20"/>
+          <w:lang w:val="en-US" w:eastAsia="en-GB"/>
+        </w:rPr>
+      </w:pPr>
+      <w:r>
+        <w:rPr>
+          <w:rFonts w:cs="Times New Roman"/>
+          <w:bCs/>
+          <w:sz w:val="20"/>
+          <w:szCs w:val="20"/>
+          <w:lang w:val="en-US" w:eastAsia="en-GB"/>
+        </w:rPr>
+        <w:t>    "</w:t>
+      </w:r>
+      <w:proofErr w:type="spellStart"/>
+      <w:r>
+        <w:rPr>
+          <w:rFonts w:cs="Times New Roman"/>
+          <w:bCs/>
+          <w:sz w:val="20"/>
+          <w:szCs w:val="20"/>
+          <w:lang w:val="en-US" w:eastAsia="en-GB"/>
+        </w:rPr>
+        <w:t>manufacture_year</w:t>
+      </w:r>
+      <w:proofErr w:type="spellEnd"/>
+      <w:r>
+        <w:rPr>
+          <w:rFonts w:cs="Times New Roman"/>
+          <w:bCs/>
+          <w:sz w:val="20"/>
+          <w:szCs w:val="20"/>
+          <w:lang w:val="en-US" w:eastAsia="en-GB"/>
+        </w:rPr>
+        <w:t>"  INTEGER,</w:t>
+      </w:r>
+    </w:p>
+    <w:p>
+      <w:pPr>
+        <w:rPr>
+          <w:rFonts w:cs="Times New Roman"/>
+          <w:bCs/>
+          <w:sz w:val="20"/>
+          <w:szCs w:val="20"/>
+          <w:lang w:val="en-US" w:eastAsia="en-GB"/>
+        </w:rPr>
+      </w:pPr>
+      <w:r>
+        <w:rPr>
+          <w:rFonts w:cs="Times New Roman"/>
+          <w:bCs/>
+          <w:sz w:val="20"/>
+          <w:szCs w:val="20"/>
+          <w:lang w:val="en-US" w:eastAsia="en-GB"/>
+        </w:rPr>
+        <w:t>    "</w:t>
+      </w:r>
+      <w:proofErr w:type="spellStart"/>
+      <w:r>
+        <w:rPr>
+          <w:rFonts w:cs="Times New Roman"/>
+          <w:bCs/>
+          <w:sz w:val="20"/>
+          <w:szCs w:val="20"/>
+          <w:lang w:val="en-US" w:eastAsia="en-GB"/>
+        </w:rPr>
+        <w:t>engine_displacement</w:t>
+      </w:r>
+      <w:proofErr w:type="spellEnd"/>
+      <w:r>
+        <w:rPr>
+          <w:rFonts w:cs="Times New Roman"/>
+          <w:bCs/>
+          <w:sz w:val="20"/>
+          <w:szCs w:val="20"/>
+          <w:lang w:val="en-US" w:eastAsia="en-GB"/>
+        </w:rPr>
+        <w:t>"   INTEGER,</w:t>
+      </w:r>
+    </w:p>
+    <w:p>
+      <w:pPr>
+        <w:rPr>
+          <w:rFonts w:cs="Times New Roman"/>
+          <w:bCs/>
+          <w:sz w:val="20"/>
+          <w:szCs w:val="20"/>
+          <w:lang w:val="en-US" w:eastAsia="en-GB"/>
+        </w:rPr>
+      </w:pPr>
+      <w:r>
+        <w:rPr>
+          <w:rFonts w:cs="Times New Roman"/>
+          <w:bCs/>
+          <w:sz w:val="20"/>
+          <w:szCs w:val="20"/>
+          <w:lang w:val="en-US" w:eastAsia="en-GB"/>
+        </w:rPr>
+        <w:t>    "</w:t>
+      </w:r>
+      <w:proofErr w:type="spellStart"/>
+      <w:r>
+        <w:rPr>
+          <w:rFonts w:cs="Times New Roman"/>
+          <w:bCs/>
+          <w:sz w:val="20"/>
+          <w:szCs w:val="20"/>
+          <w:lang w:val="en-US" w:eastAsia="en-GB"/>
+        </w:rPr>
+        <w:t>engine_power</w:t>
+      </w:r>
+      <w:proofErr w:type="spellEnd"/>
+      <w:r>
+        <w:rPr>
+          <w:rFonts w:cs="Times New Roman"/>
+          <w:bCs/>
+          <w:sz w:val="20"/>
+          <w:szCs w:val="20"/>
+          <w:lang w:val="en-US" w:eastAsia="en-GB"/>
+        </w:rPr>
+        <w:t>"  INTEGER,</w:t>
+      </w:r>
+    </w:p>
+    <w:p>
+      <w:pPr>
+        <w:rPr>
+          <w:rFonts w:cs="Times New Roman"/>
+          <w:bCs/>
+          <w:sz w:val="20"/>
+          <w:szCs w:val="20"/>
+          <w:lang w:val="en-US" w:eastAsia="en-GB"/>
+        </w:rPr>
+      </w:pPr>
+      <w:r>
+        <w:rPr>
+          <w:rFonts w:cs="Times New Roman"/>
+          <w:bCs/>
+          <w:sz w:val="20"/>
+          <w:szCs w:val="20"/>
+          <w:lang w:val="en-US" w:eastAsia="en-GB"/>
+        </w:rPr>
+        <w:t>    "</w:t>
+      </w:r>
+      <w:proofErr w:type="spellStart"/>
+      <w:r>
+        <w:rPr>
+          <w:rFonts w:cs="Times New Roman"/>
+          <w:bCs/>
+          <w:sz w:val="20"/>
+          <w:szCs w:val="20"/>
+          <w:lang w:val="en-US" w:eastAsia="en-GB"/>
+        </w:rPr>
+        <w:t>body_type</w:t>
+      </w:r>
+      <w:proofErr w:type="spellEnd"/>
+      <w:r>
+        <w:rPr>
+          <w:rFonts w:cs="Times New Roman"/>
+          <w:bCs/>
+          <w:sz w:val="20"/>
+          <w:szCs w:val="20"/>
+          <w:lang w:val="en-US" w:eastAsia="en-GB"/>
+        </w:rPr>
+        <w:t>" TEXT,</w:t>
+      </w:r>
+    </w:p>
+    <w:p>
+      <w:pPr>
+        <w:rPr>
+          <w:rFonts w:cs="Times New Roman"/>
+          <w:bCs/>
+          <w:sz w:val="20"/>
+          <w:szCs w:val="20"/>
+          <w:lang w:val="en-US" w:eastAsia="en-GB"/>
+        </w:rPr>
+      </w:pPr>
+      <w:r>
+        <w:rPr>
+          <w:rFonts w:cs="Times New Roman"/>
+          <w:bCs/>
+          <w:sz w:val="20"/>
+          <w:szCs w:val="20"/>
+          <w:lang w:val="en-US" w:eastAsia="en-GB"/>
+        </w:rPr>
+        <w:t>    "</w:t>
+      </w:r>
+      <w:proofErr w:type="spellStart"/>
+      <w:r>
+        <w:rPr>
+          <w:rFonts w:cs="Times New Roman"/>
+          <w:bCs/>
+          <w:sz w:val="20"/>
+          <w:szCs w:val="20"/>
+          <w:lang w:val="en-US" w:eastAsia="en-GB"/>
+        </w:rPr>
+        <w:t>stk_year</w:t>
+      </w:r>
+      <w:proofErr w:type="spellEnd"/>
+      <w:r>
+        <w:rPr>
+          <w:rFonts w:cs="Times New Roman"/>
+          <w:bCs/>
+          <w:sz w:val="20"/>
+          <w:szCs w:val="20"/>
+          <w:lang w:val="en-US" w:eastAsia="en-GB"/>
+        </w:rPr>
+        <w:t>"  NUMERIC,</w:t>
+      </w:r>
+    </w:p>
+    <w:p>
+      <w:pPr>
+        <w:rPr>
+          <w:rFonts w:cs="Times New Roman"/>
+          <w:bCs/>
+          <w:sz w:val="20"/>
+          <w:szCs w:val="20"/>
+          <w:lang w:val="en-US" w:eastAsia="en-GB"/>
+        </w:rPr>
+      </w:pPr>
+      <w:r>
+        <w:rPr>
+          <w:rFonts w:cs="Times New Roman"/>
+          <w:bCs/>
+          <w:sz w:val="20"/>
+          <w:szCs w:val="20"/>
+          <w:lang w:val="en-US" w:eastAsia="en-GB"/>
+        </w:rPr>
+        <w:t>    "transmission"  INTEGER,</w:t>
+      </w:r>
+    </w:p>
+    <w:p>
+      <w:pPr>
+        <w:rPr>
+          <w:rFonts w:cs="Times New Roman"/>
+          <w:bCs/>
+          <w:sz w:val="20"/>
+          <w:szCs w:val="20"/>
+          <w:lang w:val="en-US" w:eastAsia="en-GB"/>
+        </w:rPr>
+      </w:pPr>
+      <w:r>
+        <w:rPr>
+          <w:rFonts w:cs="Times New Roman"/>
+          <w:bCs/>
+          <w:sz w:val="20"/>
+          <w:szCs w:val="20"/>
+          <w:lang w:val="en-US" w:eastAsia="en-GB"/>
+        </w:rPr>
+        <w:t>    "</w:t>
+      </w:r>
+      <w:proofErr w:type="spellStart"/>
+      <w:r>
+        <w:rPr>
+          <w:rFonts w:cs="Times New Roman"/>
+          <w:bCs/>
+          <w:sz w:val="20"/>
+          <w:szCs w:val="20"/>
+          <w:lang w:val="en-US" w:eastAsia="en-GB"/>
+        </w:rPr>
+        <w:t>door_count</w:t>
+      </w:r>
+      <w:proofErr w:type="spellEnd"/>
+      <w:r>
+        <w:rPr>
+          <w:rFonts w:cs="Times New Roman"/>
+          <w:bCs/>
+          <w:sz w:val="20"/>
+          <w:szCs w:val="20"/>
+          <w:lang w:val="en-US" w:eastAsia="en-GB"/>
+        </w:rPr>
+        <w:t>"    INTEGER,</w:t>
+      </w:r>
+    </w:p>
+    <w:p>
+      <w:pPr>
+        <w:rPr>
+          <w:rFonts w:cs="Times New Roman"/>
+          <w:bCs/>
+          <w:sz w:val="20"/>
+          <w:szCs w:val="20"/>
+          <w:lang w:val="en-US" w:eastAsia="en-GB"/>
+        </w:rPr>
+      </w:pPr>
+      <w:r>
+        <w:rPr>
+          <w:rFonts w:cs="Times New Roman"/>
+          <w:bCs/>
+          <w:sz w:val="20"/>
+          <w:szCs w:val="20"/>
+          <w:lang w:val="en-US" w:eastAsia="en-GB"/>
+        </w:rPr>
+        <w:t>    "</w:t>
+      </w:r>
+      <w:proofErr w:type="spellStart"/>
+      <w:r>
+        <w:rPr>
+          <w:rFonts w:cs="Times New Roman"/>
+          <w:bCs/>
+          <w:sz w:val="20"/>
+          <w:szCs w:val="20"/>
+          <w:lang w:val="en-US" w:eastAsia="en-GB"/>
+        </w:rPr>
+        <w:t>seat_count</w:t>
+      </w:r>
+      <w:proofErr w:type="spellEnd"/>
+      <w:r>
+        <w:rPr>
+          <w:rFonts w:cs="Times New Roman"/>
+          <w:bCs/>
+          <w:sz w:val="20"/>
+          <w:szCs w:val="20"/>
+          <w:lang w:val="en-US" w:eastAsia="en-GB"/>
+        </w:rPr>
+        <w:t>"    INTEGER,</w:t>
+      </w:r>
+    </w:p>
+    <w:p>
+      <w:pPr>
+        <w:rPr>
+          <w:rFonts w:cs="Times New Roman"/>
+          <w:bCs/>
+          <w:sz w:val="20"/>
+          <w:szCs w:val="20"/>
+          <w:lang w:val="en-US" w:eastAsia="en-GB"/>
+        </w:rPr>
+      </w:pPr>
+      <w:r>
+        <w:rPr>
+          <w:rFonts w:cs="Times New Roman"/>
+          <w:bCs/>
+          <w:sz w:val="20"/>
+          <w:szCs w:val="20"/>
+          <w:lang w:val="en-US" w:eastAsia="en-GB"/>
+        </w:rPr>
+        <w:t>    "</w:t>
+      </w:r>
+      <w:proofErr w:type="spellStart"/>
+      <w:r>
+        <w:rPr>
+          <w:rFonts w:cs="Times New Roman"/>
+          <w:bCs/>
+          <w:sz w:val="20"/>
+          <w:szCs w:val="20"/>
+          <w:lang w:val="en-US" w:eastAsia="en-GB"/>
+        </w:rPr>
+        <w:t>fuel_type</w:t>
+      </w:r>
+      <w:proofErr w:type="spellEnd"/>
+      <w:r>
+        <w:rPr>
+          <w:rFonts w:cs="Times New Roman"/>
+          <w:bCs/>
+          <w:sz w:val="20"/>
+          <w:szCs w:val="20"/>
+          <w:lang w:val="en-US" w:eastAsia="en-GB"/>
+        </w:rPr>
+        <w:t>" TEXT,</w:t>
+      </w:r>
+    </w:p>
+    <w:p>
+      <w:pPr>
+        <w:rPr>
+          <w:rFonts w:cs="Times New Roman"/>
+          <w:bCs/>
+          <w:sz w:val="20"/>
+          <w:szCs w:val="20"/>
+          <w:lang w:val="en-US" w:eastAsia="en-GB"/>
+        </w:rPr>
+      </w:pPr>
+      <w:r>
+        <w:rPr>
+          <w:rFonts w:cs="Times New Roman"/>
+          <w:bCs/>
+          <w:sz w:val="20"/>
+          <w:szCs w:val="20"/>
+          <w:lang w:val="en-US" w:eastAsia="en-GB"/>
+        </w:rPr>
+        <w:t>    "</w:t>
+      </w:r>
+      <w:proofErr w:type="spellStart"/>
+      <w:r>
+        <w:rPr>
+          <w:rFonts w:cs="Times New Roman"/>
+          <w:bCs/>
+          <w:sz w:val="20"/>
+          <w:szCs w:val="20"/>
+          <w:lang w:val="en-US" w:eastAsia="en-GB"/>
+        </w:rPr>
+        <w:t>date_created</w:t>
+      </w:r>
+      <w:proofErr w:type="spellEnd"/>
+      <w:r>
+        <w:rPr>
+          <w:rFonts w:cs="Times New Roman"/>
+          <w:bCs/>
+          <w:sz w:val="20"/>
+          <w:szCs w:val="20"/>
+          <w:lang w:val="en-US" w:eastAsia="en-GB"/>
+        </w:rPr>
+        <w:t>"  TEXT,</w:t>
+      </w:r>
+    </w:p>
+    <w:p>
+      <w:pPr>
+        <w:rPr>
+          <w:rFonts w:cs="Times New Roman"/>
+          <w:bCs/>
+          <w:sz w:val="20"/>
+          <w:szCs w:val="20"/>
+          <w:lang w:val="en-US" w:eastAsia="en-GB"/>
+        </w:rPr>
+      </w:pPr>
+      <w:r>
+        <w:rPr>
+          <w:rFonts w:cs="Times New Roman"/>
+          <w:bCs/>
+          <w:sz w:val="20"/>
+          <w:szCs w:val="20"/>
+          <w:lang w:val="en-US" w:eastAsia="en-GB"/>
+        </w:rPr>
+        <w:t>    "</w:t>
+      </w:r>
+      <w:proofErr w:type="spellStart"/>
+      <w:r>
+        <w:rPr>
+          <w:rFonts w:cs="Times New Roman"/>
+          <w:bCs/>
+          <w:sz w:val="20"/>
+          <w:szCs w:val="20"/>
+          <w:lang w:val="en-US" w:eastAsia="en-GB"/>
+        </w:rPr>
+        <w:t>date_last_seen</w:t>
+      </w:r>
+      <w:proofErr w:type="spellEnd"/>
+      <w:r>
+        <w:rPr>
+          <w:rFonts w:cs="Times New Roman"/>
+          <w:bCs/>
+          <w:sz w:val="20"/>
+          <w:szCs w:val="20"/>
+          <w:lang w:val="en-US" w:eastAsia="en-GB"/>
+        </w:rPr>
+        <w:t>"    TEXT,</w:t>
+      </w:r>
+    </w:p>
+    <w:p>
+      <w:pPr>
+        <w:rPr>
+          <w:rFonts w:cs="Times New Roman"/>
+          <w:bCs/>
+          <w:sz w:val="20"/>
+          <w:szCs w:val="20"/>
+          <w:lang w:val="en-US" w:eastAsia="en-GB"/>
+        </w:rPr>
+      </w:pPr>
+      <w:r>
+        <w:rPr>
+          <w:rFonts w:cs="Times New Roman"/>
+          <w:bCs/>
+          <w:sz w:val="20"/>
+          <w:szCs w:val="20"/>
+          <w:lang w:val="en-US" w:eastAsia="en-GB"/>
+        </w:rPr>
+        <w:t>    "</w:t>
+      </w:r>
+      <w:proofErr w:type="spellStart"/>
+      <w:r>
+        <w:rPr>
+          <w:rFonts w:cs="Times New Roman"/>
+          <w:bCs/>
+          <w:sz w:val="20"/>
+          <w:szCs w:val="20"/>
+          <w:lang w:val="en-US" w:eastAsia="en-GB"/>
+        </w:rPr>
+        <w:t>price_eur</w:t>
+      </w:r>
+      <w:proofErr w:type="spellEnd"/>
+      <w:r>
+        <w:rPr>
+          <w:rFonts w:cs="Times New Roman"/>
+          <w:bCs/>
+          <w:sz w:val="20"/>
+          <w:szCs w:val="20"/>
+          <w:lang w:val="en-US" w:eastAsia="en-GB"/>
+        </w:rPr>
+        <w:t>" REAL</w:t>
+      </w:r>
+    </w:p>
+    <w:p>
+      <w:pPr>
+        <w:rPr>
+          <w:rFonts w:cs="Times New Roman"/>
+          <w:bCs/>
+          <w:sz w:val="20"/>
+          <w:szCs w:val="20"/>
+          <w:lang w:val="en-US" w:eastAsia="en-GB"/>
+        </w:rPr>
+      </w:pPr>
+      <w:r>
+        <w:rPr>
+          <w:rFonts w:cs="Times New Roman"/>
+          <w:bCs/>
+          <w:sz w:val="20"/>
+          <w:szCs w:val="20"/>
+          <w:lang w:val="en-US" w:eastAsia="en-GB"/>
+        </w:rPr>
+        <w:t>)</w:t>
+      </w:r>
+    </w:p>
+    <w:p>
+      <w:pPr>
+        <w:rPr>
+          <w:rFonts w:cs="Times New Roman"/>
+          <w:bCs/>
+          <w:sz w:val="20"/>
+          <w:szCs w:val="20"/>
+          <w:lang w:eastAsia="en-GB"/>
+        </w:rPr>
+      </w:pPr>
+      <w:r>
+        <w:rPr>
+          <w:rFonts w:cs="Times New Roman"/>
+          <w:bCs/>
+          <w:sz w:val="20"/>
+          <w:szCs w:val="20"/>
+          <w:lang w:eastAsia="en-GB"/>
         </w:rPr>
         <w:t xml:space="preserve"> </w:t>
-      </w:r>
-      <w:r>
-        <w:rPr>
-          <w:sz w:val="20"/>
-          <w:szCs w:val="20"/>
-        </w:rPr>
-        <w:t xml:space="preserve"> “</w:t>
-      </w:r>
-      <w:proofErr w:type="spellStart"/>
-      <w:r>
-        <w:rPr>
-          <w:sz w:val="20"/>
-          <w:szCs w:val="20"/>
-        </w:rPr>
-        <w:t>crazy_run</w:t>
-      </w:r>
-      <w:proofErr w:type="spellEnd"/>
-      <w:r>
-        <w:rPr>
-          <w:sz w:val="20"/>
-          <w:szCs w:val="20"/>
-        </w:rPr>
-        <w:t xml:space="preserve">” </w:t>
-      </w:r>
-    </w:p>
-    <w:p>
-      <w:pPr>
-        <w:rPr>
-          <w:sz w:val="20"/>
-          <w:szCs w:val="20"/>
-        </w:rPr>
-      </w:pPr>
-    </w:p>
-    <w:p>
-      <w:pPr>
-        <w:rPr>
-          <w:sz w:val="20"/>
-          <w:szCs w:val="20"/>
-        </w:rPr>
-      </w:pPr>
-    </w:p>
-    <w:p>
-      <w:pPr>
-        <w:rPr>
-          <w:rFonts w:cs="Times New Roman"/>
-          <w:b/>
-          <w:sz w:val="20"/>
-          <w:szCs w:val="20"/>
-          <w:lang w:eastAsia="en-GB"/>
-        </w:rPr>
-      </w:pPr>
-      <w:r>
-        <w:rPr>
-          <w:rFonts w:cs="Times New Roman"/>
-          <w:b/>
-          <w:sz w:val="20"/>
-          <w:szCs w:val="20"/>
-          <w:lang w:eastAsia="en-GB"/>
-        </w:rPr>
-        <w:t xml:space="preserve">3 </w:t>
-      </w:r>
-      <w:r>
-        <w:rPr>
-          <w:rFonts w:cs="Times New Roman"/>
-          <w:b/>
-          <w:sz w:val="20"/>
-          <w:szCs w:val="20"/>
-          <w:lang w:eastAsia="en-GB"/>
-        </w:rPr>
-        <w:t>SQL</w:t>
-      </w:r>
-    </w:p>
-    <w:p>
-      <w:pPr>
-        <w:rPr>
-          <w:rFonts w:cs="Times New Roman"/>
-          <w:bCs/>
-          <w:sz w:val="20"/>
-          <w:szCs w:val="20"/>
-          <w:lang w:eastAsia="en-GB"/>
-        </w:rPr>
-      </w:pPr>
-      <w:r>
-        <w:rPr>
-          <w:rFonts w:cs="Times New Roman"/>
-          <w:bCs/>
-          <w:sz w:val="20"/>
-          <w:szCs w:val="20"/>
-          <w:lang w:eastAsia="en-GB"/>
-        </w:rPr>
-        <w:t>Using SQLite Browser, we first imported CSV file into Database and then perform integrity constrains check.</w:t>
-      </w:r>
-    </w:p>
-    <w:p>
-      <w:pPr>
-        <w:rPr>
-          <w:rFonts w:cs="Times New Roman"/>
-          <w:bCs/>
-          <w:sz w:val="20"/>
-          <w:szCs w:val="20"/>
-          <w:lang w:eastAsia="en-GB"/>
-        </w:rPr>
-      </w:pPr>
-    </w:p>
-    <w:p>
-      <w:pPr>
-        <w:rPr>
-          <w:rFonts w:cs="Times New Roman"/>
-          <w:b/>
-          <w:sz w:val="20"/>
-          <w:szCs w:val="20"/>
-          <w:lang w:eastAsia="en-GB"/>
-        </w:rPr>
-      </w:pPr>
-      <w:r>
-        <w:rPr>
-          <w:rFonts w:cs="Times New Roman"/>
-          <w:b/>
-          <w:sz w:val="20"/>
-          <w:szCs w:val="20"/>
-          <w:lang w:eastAsia="en-GB"/>
-        </w:rPr>
-        <w:t>3.1 The schema</w:t>
-      </w:r>
-    </w:p>
-    <w:p>
-      <w:pPr>
-        <w:rPr>
-          <w:rFonts w:cs="Times New Roman"/>
-          <w:bCs/>
-          <w:sz w:val="20"/>
-          <w:szCs w:val="20"/>
-          <w:lang w:eastAsia="en-GB"/>
-        </w:rPr>
-      </w:pPr>
-      <w:r>
-        <w:rPr>
-          <w:rFonts w:cs="Times New Roman"/>
-          <w:bCs/>
-          <w:sz w:val="20"/>
-          <w:szCs w:val="20"/>
-          <w:lang w:eastAsia="en-GB"/>
-        </w:rPr>
-        <w:t xml:space="preserve">The below figure </w:t>
-      </w:r>
-      <w:r>
-        <w:rPr>
-          <w:rFonts w:cs="Times New Roman"/>
-          <w:bCs/>
-          <w:sz w:val="20"/>
-          <w:szCs w:val="20"/>
-          <w:lang w:eastAsia="en-GB"/>
-        </w:rPr>
-        <w:t xml:space="preserve">schema for selected data set after cleaning data in open refine. </w:t>
-      </w:r>
-    </w:p>
-    <w:p>
-      <w:pPr>
-        <w:rPr>
-          <w:rFonts w:cs="Times New Roman"/>
-          <w:bCs/>
-          <w:sz w:val="20"/>
-          <w:szCs w:val="20"/>
-          <w:lang w:eastAsia="en-GB"/>
-        </w:rPr>
-      </w:pPr>
-      <w:r>
-        <w:rPr>
-          <w:rFonts w:cs="Times New Roman"/>
-          <w:bCs/>
-          <w:sz w:val="20"/>
-          <w:szCs w:val="20"/>
-          <w:lang w:eastAsia="en-GB"/>
-        </w:rPr>
-        <w:t>&lt;TODO: Add Schema Pic&gt;</w:t>
       </w:r>
     </w:p>
     <w:p>
@@ -2644,6 +3256,60 @@
           <w:lang w:val="en-US" w:eastAsia="en-GB"/>
         </w:rPr>
       </w:pPr>
+      <w:r>
+        <w:rPr>
+          <w:rFonts w:cs="Times New Roman"/>
+          <w:bCs/>
+          <w:sz w:val="20"/>
+          <w:szCs w:val="20"/>
+          <w:lang w:val="en-US" w:eastAsia="en-GB"/>
+        </w:rPr>
+        <w:t>Check where maker is not define (Check null value)</w:t>
+      </w:r>
+    </w:p>
+    <w:p>
+      <w:pPr>
+        <w:pStyle w:val="ListParagraph"/>
+        <w:rPr>
+          <w:rFonts w:cs="Times New Roman"/>
+          <w:bCs/>
+          <w:sz w:val="20"/>
+          <w:szCs w:val="20"/>
+          <w:lang w:val="en-US" w:eastAsia="en-GB"/>
+        </w:rPr>
+      </w:pPr>
+      <w:r>
+        <w:rPr>
+          <w:rFonts w:cs="Times New Roman"/>
+          <w:bCs/>
+          <w:sz w:val="20"/>
+          <w:szCs w:val="20"/>
+          <w:lang w:val="en-US" w:eastAsia="en-GB"/>
+        </w:rPr>
+        <w:t>/* Check if marker is NULL */</w:t>
+      </w:r>
+    </w:p>
+    <w:p>
+      <w:pPr>
+        <w:pStyle w:val="ListParagraph"/>
+        <w:rPr>
+          <w:rFonts w:cs="Times New Roman"/>
+          <w:bCs/>
+          <w:sz w:val="20"/>
+          <w:szCs w:val="20"/>
+          <w:lang w:val="en-US" w:eastAsia="en-GB"/>
+        </w:rPr>
+      </w:pPr>
+      <w:r>
+        <w:rPr>
+          <w:rFonts w:cs="Times New Roman"/>
+          <w:bCs/>
+          <w:sz w:val="20"/>
+          <w:szCs w:val="20"/>
+          <w:lang w:val="en-US" w:eastAsia="en-GB"/>
+        </w:rPr>
+        <w:t xml:space="preserve">SELECT * from </w:t>
+      </w:r>
       <w:proofErr w:type="spellStart"/>
       <w:r>
         <w:rPr>
@@ -2653,17 +3319,7 @@
           <w:szCs w:val="20"/>
           <w:lang w:val="en-US" w:eastAsia="en-GB"/>
         </w:rPr>
-        <w:t>M</w:t>
-      </w:r>
-      <w:r>
-        <w:rPr>
-          <w:rFonts w:cs="Times New Roman"/>
-          <w:bCs/>
-          <w:sz w:val="20"/>
-          <w:szCs w:val="20"/>
-          <w:lang w:val="en-US" w:eastAsia="en-GB"/>
-        </w:rPr>
-        <w:t>aker</w:t>
+        <w:t>CarSells</w:t>
       </w:r>
       <w:proofErr w:type="spellEnd"/>
       <w:r>
@@ -2674,58 +3330,20 @@
           <w:szCs w:val="20"/>
           <w:lang w:val="en-US" w:eastAsia="en-GB"/>
         </w:rPr>
-        <w:t xml:space="preserve"> and </w:t>
-      </w:r>
-      <w:r>
-        <w:rPr>
-          <w:rFonts w:cs="Times New Roman"/>
-          <w:bCs/>
-          <w:sz w:val="20"/>
-          <w:szCs w:val="20"/>
-          <w:lang w:val="en-US" w:eastAsia="en-GB"/>
-        </w:rPr>
-        <w:t>M</w:t>
-      </w:r>
-      <w:r>
-        <w:rPr>
-          <w:rFonts w:cs="Times New Roman"/>
-          <w:bCs/>
-          <w:sz w:val="20"/>
-          <w:szCs w:val="20"/>
-          <w:lang w:val="en-US" w:eastAsia="en-GB"/>
-        </w:rPr>
-        <w:t xml:space="preserve">odel </w:t>
-      </w:r>
-      <w:r>
-        <w:rPr>
-          <w:rFonts w:cs="Times New Roman"/>
-          <w:bCs/>
-          <w:sz w:val="20"/>
-          <w:szCs w:val="20"/>
-          <w:lang w:val="en-US" w:eastAsia="en-GB"/>
-        </w:rPr>
-        <w:t xml:space="preserve">both </w:t>
-      </w:r>
-      <w:r>
-        <w:rPr>
-          <w:rFonts w:cs="Times New Roman"/>
-          <w:bCs/>
-          <w:sz w:val="20"/>
-          <w:szCs w:val="20"/>
-          <w:lang w:val="en-US" w:eastAsia="en-GB"/>
-        </w:rPr>
-        <w:t>columns value is not null</w:t>
-      </w:r>
-      <w:r>
-        <w:rPr>
-          <w:rFonts w:cs="Times New Roman"/>
-          <w:bCs/>
-          <w:sz w:val="20"/>
-          <w:szCs w:val="20"/>
-          <w:lang w:val="en-US" w:eastAsia="en-GB"/>
-        </w:rPr>
-        <w:t>.</w:t>
-      </w:r>
+        <w:t xml:space="preserve"> where maker is NULL;</w:t>
+      </w:r>
+    </w:p>
+    <w:p>
+      <w:pPr>
+        <w:pStyle w:val="ListParagraph"/>
+        <w:rPr>
+          <w:rFonts w:cs="Times New Roman"/>
+          <w:bCs/>
+          <w:sz w:val="20"/>
+          <w:szCs w:val="20"/>
+          <w:lang w:val="en-US" w:eastAsia="en-GB"/>
+        </w:rPr>
+      </w:pPr>
     </w:p>
     <w:p>
       <w:pPr>
@@ -2742,18 +3360,178 @@
           <w:lang w:val="en-US" w:eastAsia="en-GB"/>
         </w:rPr>
       </w:pPr>
-      <w:r>
-        <w:rPr>
-          <w:rFonts w:cs="Times New Roman"/>
-          <w:bCs/>
-          <w:sz w:val="20"/>
-          <w:szCs w:val="20"/>
-          <w:lang w:val="en-US" w:eastAsia="en-GB"/>
-        </w:rPr>
-        <w:t xml:space="preserve">Model both columns </w:t>
-      </w:r>
-      <w:bookmarkStart w:id="0" w:name="_GoBack"/>
-      <w:bookmarkEnd w:id="0"/>
+      <w:proofErr w:type="spellStart"/>
+      <w:r>
+        <w:rPr>
+          <w:rFonts w:cs="Times New Roman"/>
+          <w:bCs/>
+          <w:sz w:val="20"/>
+          <w:szCs w:val="20"/>
+          <w:lang w:val="en-US" w:eastAsia="en-GB"/>
+        </w:rPr>
+        <w:t>M</w:t>
+      </w:r>
+      <w:r>
+        <w:rPr>
+          <w:rFonts w:cs="Times New Roman"/>
+          <w:bCs/>
+          <w:sz w:val="20"/>
+          <w:szCs w:val="20"/>
+          <w:lang w:val="en-US" w:eastAsia="en-GB"/>
+        </w:rPr>
+        <w:t>aker</w:t>
+      </w:r>
+      <w:proofErr w:type="spellEnd"/>
+      <w:r>
+        <w:rPr>
+          <w:rFonts w:cs="Times New Roman"/>
+          <w:bCs/>
+          <w:sz w:val="20"/>
+          <w:szCs w:val="20"/>
+          <w:lang w:val="en-US" w:eastAsia="en-GB"/>
+        </w:rPr>
+        <w:t xml:space="preserve"> and </w:t>
+      </w:r>
+      <w:r>
+        <w:rPr>
+          <w:rFonts w:cs="Times New Roman"/>
+          <w:bCs/>
+          <w:sz w:val="20"/>
+          <w:szCs w:val="20"/>
+          <w:lang w:val="en-US" w:eastAsia="en-GB"/>
+        </w:rPr>
+        <w:t>M</w:t>
+      </w:r>
+      <w:r>
+        <w:rPr>
+          <w:rFonts w:cs="Times New Roman"/>
+          <w:bCs/>
+          <w:sz w:val="20"/>
+          <w:szCs w:val="20"/>
+          <w:lang w:val="en-US" w:eastAsia="en-GB"/>
+        </w:rPr>
+        <w:t xml:space="preserve">odel </w:t>
+      </w:r>
+      <w:r>
+        <w:rPr>
+          <w:rFonts w:cs="Times New Roman"/>
+          <w:bCs/>
+          <w:sz w:val="20"/>
+          <w:szCs w:val="20"/>
+          <w:lang w:val="en-US" w:eastAsia="en-GB"/>
+        </w:rPr>
+        <w:t xml:space="preserve">both </w:t>
+      </w:r>
+      <w:r>
+        <w:rPr>
+          <w:rFonts w:cs="Times New Roman"/>
+          <w:bCs/>
+          <w:sz w:val="20"/>
+          <w:szCs w:val="20"/>
+          <w:lang w:val="en-US" w:eastAsia="en-GB"/>
+        </w:rPr>
+        <w:t>columns value is null</w:t>
+      </w:r>
+      <w:r>
+        <w:rPr>
+          <w:rFonts w:cs="Times New Roman"/>
+          <w:bCs/>
+          <w:sz w:val="20"/>
+          <w:szCs w:val="20"/>
+          <w:lang w:val="en-US" w:eastAsia="en-GB"/>
+        </w:rPr>
+        <w:t>.</w:t>
+      </w:r>
+    </w:p>
+    <w:p>
+      <w:pPr>
+        <w:pStyle w:val="ListParagraph"/>
+        <w:rPr>
+          <w:rFonts w:cs="Times New Roman"/>
+          <w:bCs/>
+          <w:sz w:val="20"/>
+          <w:szCs w:val="20"/>
+          <w:lang w:val="en-US" w:eastAsia="en-GB"/>
+        </w:rPr>
+      </w:pPr>
+    </w:p>
+    <w:p>
+      <w:pPr>
+        <w:pStyle w:val="ListParagraph"/>
+        <w:rPr>
+          <w:rFonts w:cs="Times New Roman"/>
+          <w:bCs/>
+          <w:sz w:val="20"/>
+          <w:szCs w:val="20"/>
+          <w:lang w:val="en-US" w:eastAsia="en-GB"/>
+        </w:rPr>
+      </w:pPr>
+      <w:r>
+        <w:rPr>
+          <w:rFonts w:cs="Times New Roman"/>
+          <w:bCs/>
+          <w:sz w:val="20"/>
+          <w:szCs w:val="20"/>
+          <w:lang w:val="en-US" w:eastAsia="en-GB"/>
+        </w:rPr>
+        <w:t>/* CHECK where both model and maker is null */</w:t>
+      </w:r>
+    </w:p>
+    <w:p>
+      <w:pPr>
+        <w:pStyle w:val="ListParagraph"/>
+        <w:rPr>
+          <w:rFonts w:cs="Times New Roman"/>
+          <w:bCs/>
+          <w:sz w:val="20"/>
+          <w:szCs w:val="20"/>
+          <w:lang w:val="en-US" w:eastAsia="en-GB"/>
+        </w:rPr>
+      </w:pPr>
+      <w:r>
+        <w:rPr>
+          <w:rFonts w:cs="Times New Roman"/>
+          <w:bCs/>
+          <w:sz w:val="20"/>
+          <w:szCs w:val="20"/>
+          <w:lang w:val="en-US" w:eastAsia="en-GB"/>
+        </w:rPr>
+        <w:t xml:space="preserve">SELECT * from </w:t>
+      </w:r>
+      <w:proofErr w:type="spellStart"/>
+      <w:r>
+        <w:rPr>
+          <w:rFonts w:cs="Times New Roman"/>
+          <w:bCs/>
+          <w:sz w:val="20"/>
+          <w:szCs w:val="20"/>
+          <w:lang w:val="en-US" w:eastAsia="en-GB"/>
+        </w:rPr>
+        <w:t>CarSells</w:t>
+      </w:r>
+      <w:proofErr w:type="spellEnd"/>
+      <w:r>
+        <w:rPr>
+          <w:rFonts w:cs="Times New Roman"/>
+          <w:bCs/>
+          <w:sz w:val="20"/>
+          <w:szCs w:val="20"/>
+          <w:lang w:val="en-US" w:eastAsia="en-GB"/>
+        </w:rPr>
+        <w:t xml:space="preserve"> where maker is NULL and model is NULL;</w:t>
+      </w:r>
+    </w:p>
+    <w:p>
+      <w:pPr>
+        <w:pStyle w:val="ListParagraph"/>
+        <w:rPr>
+          <w:rFonts w:cs="Times New Roman"/>
+          <w:bCs/>
+          <w:sz w:val="20"/>
+          <w:szCs w:val="20"/>
+          <w:lang w:val="en-US" w:eastAsia="en-GB"/>
+        </w:rPr>
+      </w:pPr>
     </w:p>
     <w:p>
       <w:pPr>
@@ -2824,28 +3602,80 @@
     <w:p>
       <w:pPr>
         <w:pStyle w:val="ListParagraph"/>
-        <w:numPr>
-          <w:ilvl w:val="0"/>
-          <w:numId w:val="7"/>
-        </w:numPr>
-        <w:rPr>
-          <w:rFonts w:cs="Times New Roman"/>
-          <w:bCs/>
-          <w:sz w:val="20"/>
-          <w:szCs w:val="20"/>
-          <w:lang w:val="en-US" w:eastAsia="en-GB"/>
-        </w:rPr>
-      </w:pPr>
-      <w:r>
-        <w:rPr>
-          <w:rFonts w:cs="Times New Roman"/>
-          <w:bCs/>
-          <w:sz w:val="20"/>
-          <w:szCs w:val="20"/>
-          <w:lang w:val="en-US" w:eastAsia="en-GB"/>
-        </w:rPr>
-        <w:t>Door count value should be in between 0, 6.</w:t>
-      </w:r>
+        <w:rPr>
+          <w:rFonts w:cs="Times New Roman"/>
+          <w:bCs/>
+          <w:sz w:val="20"/>
+          <w:szCs w:val="20"/>
+          <w:lang w:val="en-US" w:eastAsia="en-GB"/>
+        </w:rPr>
+      </w:pPr>
+      <w:r>
+        <w:rPr>
+          <w:rFonts w:cs="Times New Roman"/>
+          <w:bCs/>
+          <w:sz w:val="20"/>
+          <w:szCs w:val="20"/>
+          <w:lang w:val="en-US" w:eastAsia="en-GB"/>
+        </w:rPr>
+        <w:t>﻿/* Check mileage is not negative */</w:t>
+      </w:r>
+    </w:p>
+    <w:p>
+      <w:pPr>
+        <w:pStyle w:val="ListParagraph"/>
+        <w:rPr>
+          <w:rFonts w:cs="Times New Roman"/>
+          <w:bCs/>
+          <w:sz w:val="20"/>
+          <w:szCs w:val="20"/>
+          <w:lang w:val="en-US" w:eastAsia="en-GB"/>
+        </w:rPr>
+      </w:pPr>
+      <w:r>
+        <w:rPr>
+          <w:rFonts w:cs="Times New Roman"/>
+          <w:bCs/>
+          <w:sz w:val="20"/>
+          <w:szCs w:val="20"/>
+          <w:lang w:val="en-US" w:eastAsia="en-GB"/>
+        </w:rPr>
+        <w:t xml:space="preserve">SELECT * FROM </w:t>
+      </w:r>
+      <w:proofErr w:type="spellStart"/>
+      <w:r>
+        <w:rPr>
+          <w:rFonts w:cs="Times New Roman"/>
+          <w:bCs/>
+          <w:sz w:val="20"/>
+          <w:szCs w:val="20"/>
+          <w:lang w:val="en-US" w:eastAsia="en-GB"/>
+        </w:rPr>
+        <w:t>CarSells</w:t>
+      </w:r>
+      <w:proofErr w:type="spellEnd"/>
+      <w:r>
+        <w:rPr>
+          <w:rFonts w:cs="Times New Roman"/>
+          <w:bCs/>
+          <w:sz w:val="20"/>
+          <w:szCs w:val="20"/>
+          <w:lang w:val="en-US" w:eastAsia="en-GB"/>
+        </w:rPr>
+        <w:t xml:space="preserve"> where mileage &lt; 0;</w:t>
+      </w:r>
+    </w:p>
+    <w:p>
+      <w:pPr>
+        <w:pStyle w:val="ListParagraph"/>
+        <w:rPr>
+          <w:rFonts w:cs="Times New Roman"/>
+          <w:bCs/>
+          <w:sz w:val="20"/>
+          <w:szCs w:val="20"/>
+          <w:lang w:val="en-US" w:eastAsia="en-GB"/>
+        </w:rPr>
+      </w:pPr>
     </w:p>
     <w:p>
       <w:pPr>
@@ -2870,8 +3700,152 @@
           <w:szCs w:val="20"/>
           <w:lang w:val="en-US" w:eastAsia="en-GB"/>
         </w:rPr>
-        <w:t>Seat Count value should be in between 0, 10.</w:t>
-      </w:r>
+        <w:t>Door count value should be in between 0, 6.</w:t>
+      </w:r>
+    </w:p>
+    <w:p>
+      <w:pPr>
+        <w:pStyle w:val="ListParagraph"/>
+        <w:rPr>
+          <w:rFonts w:cs="Times New Roman"/>
+          <w:bCs/>
+          <w:sz w:val="20"/>
+          <w:szCs w:val="20"/>
+          <w:lang w:val="en-US" w:eastAsia="en-GB"/>
+        </w:rPr>
+      </w:pPr>
+      <w:r>
+        <w:rPr>
+          <w:rFonts w:cs="Times New Roman"/>
+          <w:bCs/>
+          <w:sz w:val="20"/>
+          <w:szCs w:val="20"/>
+          <w:lang w:val="en-US" w:eastAsia="en-GB"/>
+        </w:rPr>
+        <w:t xml:space="preserve">/* Check if </w:t>
+      </w:r>
+      <w:proofErr w:type="spellStart"/>
+      <w:r>
+        <w:rPr>
+          <w:rFonts w:cs="Times New Roman"/>
+          <w:bCs/>
+          <w:sz w:val="20"/>
+          <w:szCs w:val="20"/>
+          <w:lang w:val="en-US" w:eastAsia="en-GB"/>
+        </w:rPr>
+        <w:t>door_count</w:t>
+      </w:r>
+      <w:proofErr w:type="spellEnd"/>
+      <w:r>
+        <w:rPr>
+          <w:rFonts w:cs="Times New Roman"/>
+          <w:bCs/>
+          <w:sz w:val="20"/>
+          <w:szCs w:val="20"/>
+          <w:lang w:val="en-US" w:eastAsia="en-GB"/>
+        </w:rPr>
+        <w:t xml:space="preserve"> is not in between 0, 6 */</w:t>
+      </w:r>
+    </w:p>
+    <w:p>
+      <w:pPr>
+        <w:pStyle w:val="ListParagraph"/>
+        <w:rPr>
+          <w:rFonts w:cs="Times New Roman"/>
+          <w:bCs/>
+          <w:sz w:val="20"/>
+          <w:szCs w:val="20"/>
+          <w:lang w:val="en-US" w:eastAsia="en-GB"/>
+        </w:rPr>
+      </w:pPr>
+      <w:r>
+        <w:rPr>
+          <w:rFonts w:cs="Times New Roman"/>
+          <w:bCs/>
+          <w:sz w:val="20"/>
+          <w:szCs w:val="20"/>
+          <w:lang w:val="en-US" w:eastAsia="en-GB"/>
+        </w:rPr>
+        <w:t xml:space="preserve">SELECT * from </w:t>
+      </w:r>
+      <w:proofErr w:type="spellStart"/>
+      <w:r>
+        <w:rPr>
+          <w:rFonts w:cs="Times New Roman"/>
+          <w:bCs/>
+          <w:sz w:val="20"/>
+          <w:szCs w:val="20"/>
+          <w:lang w:val="en-US" w:eastAsia="en-GB"/>
+        </w:rPr>
+        <w:t>CarSells</w:t>
+      </w:r>
+      <w:proofErr w:type="spellEnd"/>
+      <w:r>
+        <w:rPr>
+          <w:rFonts w:cs="Times New Roman"/>
+          <w:bCs/>
+          <w:sz w:val="20"/>
+          <w:szCs w:val="20"/>
+          <w:lang w:val="en-US" w:eastAsia="en-GB"/>
+        </w:rPr>
+        <w:t xml:space="preserve"> where NOT ( </w:t>
+      </w:r>
+      <w:proofErr w:type="spellStart"/>
+      <w:r>
+        <w:rPr>
+          <w:rFonts w:cs="Times New Roman"/>
+          <w:bCs/>
+          <w:sz w:val="20"/>
+          <w:szCs w:val="20"/>
+          <w:lang w:val="en-US" w:eastAsia="en-GB"/>
+        </w:rPr>
+        <w:t>door_count</w:t>
+      </w:r>
+      <w:proofErr w:type="spellEnd"/>
+      <w:r>
+        <w:rPr>
+          <w:rFonts w:cs="Times New Roman"/>
+          <w:bCs/>
+          <w:sz w:val="20"/>
+          <w:szCs w:val="20"/>
+          <w:lang w:val="en-US" w:eastAsia="en-GB"/>
+        </w:rPr>
+        <w:t xml:space="preserve"> &gt; 0 AND </w:t>
+      </w:r>
+      <w:proofErr w:type="spellStart"/>
+      <w:r>
+        <w:rPr>
+          <w:rFonts w:cs="Times New Roman"/>
+          <w:bCs/>
+          <w:sz w:val="20"/>
+          <w:szCs w:val="20"/>
+          <w:lang w:val="en-US" w:eastAsia="en-GB"/>
+        </w:rPr>
+        <w:t>door_count</w:t>
+      </w:r>
+      <w:proofErr w:type="spellEnd"/>
+      <w:r>
+        <w:rPr>
+          <w:rFonts w:cs="Times New Roman"/>
+          <w:bCs/>
+          <w:sz w:val="20"/>
+          <w:szCs w:val="20"/>
+          <w:lang w:val="en-US" w:eastAsia="en-GB"/>
+        </w:rPr>
+        <w:t xml:space="preserve"> &lt; 6);</w:t>
+      </w:r>
+    </w:p>
+    <w:p>
+      <w:pPr>
+        <w:pStyle w:val="ListParagraph"/>
+        <w:rPr>
+          <w:rFonts w:cs="Times New Roman"/>
+          <w:bCs/>
+          <w:sz w:val="20"/>
+          <w:szCs w:val="20"/>
+          <w:lang w:val="en-US" w:eastAsia="en-GB"/>
+        </w:rPr>
+      </w:pPr>
     </w:p>
     <w:p>
       <w:pPr>
@@ -2896,6 +3870,176 @@
           <w:szCs w:val="20"/>
           <w:lang w:val="en-US" w:eastAsia="en-GB"/>
         </w:rPr>
+        <w:t>Seat Count value should be in between 0, 10.</w:t>
+      </w:r>
+    </w:p>
+    <w:p>
+      <w:pPr>
+        <w:pStyle w:val="ListParagraph"/>
+        <w:rPr>
+          <w:rFonts w:cs="Times New Roman"/>
+          <w:bCs/>
+          <w:sz w:val="20"/>
+          <w:szCs w:val="20"/>
+          <w:lang w:val="en-US" w:eastAsia="en-GB"/>
+        </w:rPr>
+      </w:pPr>
+      <w:r>
+        <w:rPr>
+          <w:rFonts w:cs="Times New Roman"/>
+          <w:bCs/>
+          <w:sz w:val="20"/>
+          <w:szCs w:val="20"/>
+          <w:lang w:val="en-US" w:eastAsia="en-GB"/>
+        </w:rPr>
+        <w:t xml:space="preserve">/* Check if </w:t>
+      </w:r>
+      <w:proofErr w:type="spellStart"/>
+      <w:r>
+        <w:rPr>
+          <w:rFonts w:cs="Times New Roman"/>
+          <w:bCs/>
+          <w:sz w:val="20"/>
+          <w:szCs w:val="20"/>
+          <w:lang w:val="en-US" w:eastAsia="en-GB"/>
+        </w:rPr>
+        <w:t>seat_count</w:t>
+      </w:r>
+      <w:proofErr w:type="spellEnd"/>
+      <w:r>
+        <w:rPr>
+          <w:rFonts w:cs="Times New Roman"/>
+          <w:bCs/>
+          <w:sz w:val="20"/>
+          <w:szCs w:val="20"/>
+          <w:lang w:val="en-US" w:eastAsia="en-GB"/>
+        </w:rPr>
+        <w:t xml:space="preserve"> is not in between 0, 10 */</w:t>
+      </w:r>
+    </w:p>
+    <w:p>
+      <w:pPr>
+        <w:pStyle w:val="ListParagraph"/>
+        <w:rPr>
+          <w:rFonts w:cs="Times New Roman"/>
+          <w:bCs/>
+          <w:sz w:val="20"/>
+          <w:szCs w:val="20"/>
+          <w:lang w:val="en-US" w:eastAsia="en-GB"/>
+        </w:rPr>
+      </w:pPr>
+      <w:r>
+        <w:rPr>
+          <w:rFonts w:cs="Times New Roman"/>
+          <w:bCs/>
+          <w:sz w:val="20"/>
+          <w:szCs w:val="20"/>
+          <w:lang w:val="en-US" w:eastAsia="en-GB"/>
+        </w:rPr>
+        <w:t xml:space="preserve">SELECT * from </w:t>
+      </w:r>
+      <w:proofErr w:type="spellStart"/>
+      <w:r>
+        <w:rPr>
+          <w:rFonts w:cs="Times New Roman"/>
+          <w:bCs/>
+          <w:sz w:val="20"/>
+          <w:szCs w:val="20"/>
+          <w:lang w:val="en-US" w:eastAsia="en-GB"/>
+        </w:rPr>
+        <w:t>CarSells</w:t>
+      </w:r>
+      <w:proofErr w:type="spellEnd"/>
+      <w:r>
+        <w:rPr>
+          <w:rFonts w:cs="Times New Roman"/>
+          <w:bCs/>
+          <w:sz w:val="20"/>
+          <w:szCs w:val="20"/>
+          <w:lang w:val="en-US" w:eastAsia="en-GB"/>
+        </w:rPr>
+        <w:t xml:space="preserve"> where NOT (</w:t>
+      </w:r>
+      <w:proofErr w:type="spellStart"/>
+      <w:r>
+        <w:rPr>
+          <w:rFonts w:cs="Times New Roman"/>
+          <w:bCs/>
+          <w:sz w:val="20"/>
+          <w:szCs w:val="20"/>
+          <w:lang w:val="en-US" w:eastAsia="en-GB"/>
+        </w:rPr>
+        <w:t>seat_count</w:t>
+      </w:r>
+      <w:proofErr w:type="spellEnd"/>
+      <w:r>
+        <w:rPr>
+          <w:rFonts w:cs="Times New Roman"/>
+          <w:bCs/>
+          <w:sz w:val="20"/>
+          <w:szCs w:val="20"/>
+          <w:lang w:val="en-US" w:eastAsia="en-GB"/>
+        </w:rPr>
+        <w:t xml:space="preserve"> &gt; 0 AND </w:t>
+      </w:r>
+      <w:proofErr w:type="spellStart"/>
+      <w:r>
+        <w:rPr>
+          <w:rFonts w:cs="Times New Roman"/>
+          <w:bCs/>
+          <w:sz w:val="20"/>
+          <w:szCs w:val="20"/>
+          <w:lang w:val="en-US" w:eastAsia="en-GB"/>
+        </w:rPr>
+        <w:t>seat_count</w:t>
+      </w:r>
+      <w:proofErr w:type="spellEnd"/>
+      <w:r>
+        <w:rPr>
+          <w:rFonts w:cs="Times New Roman"/>
+          <w:bCs/>
+          <w:sz w:val="20"/>
+          <w:szCs w:val="20"/>
+          <w:lang w:val="en-US" w:eastAsia="en-GB"/>
+        </w:rPr>
+        <w:t xml:space="preserve"> &lt; 10);</w:t>
+      </w:r>
+    </w:p>
+    <w:p>
+      <w:pPr>
+        <w:pStyle w:val="ListParagraph"/>
+        <w:rPr>
+          <w:rFonts w:cs="Times New Roman"/>
+          <w:bCs/>
+          <w:sz w:val="20"/>
+          <w:szCs w:val="20"/>
+          <w:lang w:val="en-US" w:eastAsia="en-GB"/>
+        </w:rPr>
+      </w:pPr>
+    </w:p>
+    <w:p>
+      <w:pPr>
+        <w:pStyle w:val="ListParagraph"/>
+        <w:numPr>
+          <w:ilvl w:val="0"/>
+          <w:numId w:val="7"/>
+        </w:numPr>
+        <w:rPr>
+          <w:rFonts w:cs="Times New Roman"/>
+          <w:bCs/>
+          <w:sz w:val="20"/>
+          <w:szCs w:val="20"/>
+          <w:lang w:val="en-US" w:eastAsia="en-GB"/>
+        </w:rPr>
+      </w:pPr>
+      <w:r>
+        <w:rPr>
+          <w:rFonts w:cs="Times New Roman"/>
+          <w:bCs/>
+          <w:sz w:val="20"/>
+          <w:szCs w:val="20"/>
+          <w:lang w:val="en-US" w:eastAsia="en-GB"/>
+        </w:rPr>
         <w:t>Transmission should not any other value apart from man (manual) and auto (automatic).</w:t>
       </w:r>
     </w:p>
@@ -2912,23 +4056,24 @@
     </w:p>
     <w:p>
       <w:pPr>
-        <w:rPr>
-          <w:rFonts w:cs="Times New Roman"/>
-          <w:bCs/>
-          <w:sz w:val="20"/>
-          <w:szCs w:val="20"/>
-          <w:lang w:val="en-US" w:eastAsia="en-GB"/>
-        </w:rPr>
-      </w:pPr>
-      <w:r>
-        <w:rPr>
-          <w:rFonts w:cs="Times New Roman"/>
-          <w:bCs/>
-          <w:sz w:val="20"/>
-          <w:szCs w:val="20"/>
-          <w:lang w:val="en-US" w:eastAsia="en-GB"/>
-        </w:rPr>
-        <w:t>Additionally, SQL queries for integrity constrains validation were created (</w:t>
+        <w:ind w:left="720"/>
+        <w:rPr>
+          <w:rFonts w:cs="Times New Roman"/>
+          <w:bCs/>
+          <w:sz w:val="20"/>
+          <w:szCs w:val="20"/>
+          <w:lang w:val="en-US" w:eastAsia="en-GB"/>
+        </w:rPr>
+      </w:pPr>
+      <w:r>
+        <w:rPr>
+          <w:rFonts w:cs="Times New Roman"/>
+          <w:bCs/>
+          <w:sz w:val="20"/>
+          <w:szCs w:val="20"/>
+          <w:lang w:val="en-US" w:eastAsia="en-GB"/>
+        </w:rPr>
+        <w:t xml:space="preserve">/* Check if transmission value is </w:t>
       </w:r>
       <w:proofErr w:type="spellStart"/>
       <w:r>
@@ -2939,7 +4084,7 @@
           <w:szCs w:val="20"/>
           <w:lang w:val="en-US" w:eastAsia="en-GB"/>
         </w:rPr>
-        <w:t>IC_sql_queries.sql</w:t>
+        <w:t>not</w:t>
       </w:r>
       <w:proofErr w:type="spellEnd"/>
       <w:r>
@@ -2950,17 +4095,51 @@
           <w:szCs w:val="20"/>
           <w:lang w:val="en-US" w:eastAsia="en-GB"/>
         </w:rPr>
-        <w:t>)</w:t>
-      </w:r>
-      <w:r>
-        <w:rPr>
-          <w:rFonts w:cs="Times New Roman"/>
-          <w:bCs/>
-          <w:sz w:val="20"/>
-          <w:szCs w:val="20"/>
-          <w:lang w:val="en-US" w:eastAsia="en-GB"/>
-        </w:rPr>
-        <w:t>.</w:t>
+        <w:t xml:space="preserve"> other than auto, man*/</w:t>
+      </w:r>
+    </w:p>
+    <w:p>
+      <w:pPr>
+        <w:ind w:left="720"/>
+        <w:rPr>
+          <w:rFonts w:cs="Times New Roman"/>
+          <w:bCs/>
+          <w:sz w:val="20"/>
+          <w:szCs w:val="20"/>
+          <w:lang w:val="en-US" w:eastAsia="en-GB"/>
+        </w:rPr>
+      </w:pPr>
+      <w:r>
+        <w:rPr>
+          <w:rFonts w:cs="Times New Roman"/>
+          <w:bCs/>
+          <w:sz w:val="20"/>
+          <w:szCs w:val="20"/>
+          <w:lang w:val="en-US" w:eastAsia="en-GB"/>
+        </w:rPr>
+        <w:t xml:space="preserve">SELECT * from </w:t>
+      </w:r>
+      <w:proofErr w:type="spellStart"/>
+      <w:r>
+        <w:rPr>
+          <w:rFonts w:cs="Times New Roman"/>
+          <w:bCs/>
+          <w:sz w:val="20"/>
+          <w:szCs w:val="20"/>
+          <w:lang w:val="en-US" w:eastAsia="en-GB"/>
+        </w:rPr>
+        <w:t>CarSells</w:t>
+      </w:r>
+      <w:proofErr w:type="spellEnd"/>
+      <w:r>
+        <w:rPr>
+          <w:rFonts w:cs="Times New Roman"/>
+          <w:bCs/>
+          <w:sz w:val="20"/>
+          <w:szCs w:val="20"/>
+          <w:lang w:val="en-US" w:eastAsia="en-GB"/>
+        </w:rPr>
+        <w:t xml:space="preserve"> where transmission NOT IN ("auto", "man");</w:t>
       </w:r>
     </w:p>
     <w:p>
@@ -3027,6 +4206,279 @@
         </w:rPr>
         <w:t xml:space="preserve"> </w:t>
       </w:r>
+    </w:p>
+    <w:p>
+      <w:pPr>
+        <w:rPr>
+          <w:rFonts w:cs="Times New Roman"/>
+          <w:bCs/>
+          <w:sz w:val="20"/>
+          <w:szCs w:val="20"/>
+          <w:lang w:val="en-US" w:eastAsia="en-GB"/>
+        </w:rPr>
+      </w:pPr>
+      <w:r>
+        <w:rPr>
+          <w:rFonts w:cs="Times New Roman"/>
+          <w:bCs/>
+          <w:sz w:val="20"/>
+          <w:szCs w:val="20"/>
+          <w:lang w:val="en-US" w:eastAsia="en-GB"/>
+        </w:rPr>
+        <w:t xml:space="preserve">Represents the workflow of the data and how it changed during the different steps of the process. Firstly, the data root is the </w:t>
+      </w:r>
+      <w:r>
+        <w:rPr>
+          <w:rFonts w:cs="Times New Roman"/>
+          <w:bCs/>
+          <w:sz w:val="20"/>
+          <w:szCs w:val="20"/>
+          <w:lang w:val="en-US" w:eastAsia="en-GB"/>
+        </w:rPr>
+        <w:t>car</w:t>
+      </w:r>
+      <w:r>
+        <w:rPr>
+          <w:rFonts w:cs="Times New Roman"/>
+          <w:bCs/>
+          <w:sz w:val="20"/>
+          <w:szCs w:val="20"/>
+          <w:lang w:val="en-US" w:eastAsia="en-GB"/>
+        </w:rPr>
+        <w:t>_sells</w:t>
+      </w:r>
+      <w:r>
+        <w:rPr>
+          <w:rFonts w:cs="Times New Roman"/>
+          <w:bCs/>
+          <w:sz w:val="20"/>
+          <w:szCs w:val="20"/>
+          <w:lang w:val="en-US" w:eastAsia="en-GB"/>
+        </w:rPr>
+        <w:t>.csv and</w:t>
+      </w:r>
+      <w:r>
+        <w:rPr>
+          <w:rFonts w:cs="Times New Roman"/>
+          <w:bCs/>
+          <w:sz w:val="20"/>
+          <w:szCs w:val="20"/>
+          <w:lang w:val="en-US" w:eastAsia="en-GB"/>
+        </w:rPr>
+        <w:t xml:space="preserve"> perform different</w:t>
+      </w:r>
+      <w:r>
+        <w:rPr>
+          <w:rFonts w:cs="Times New Roman"/>
+          <w:bCs/>
+          <w:sz w:val="20"/>
+          <w:szCs w:val="20"/>
+          <w:lang w:val="en-US" w:eastAsia="en-GB"/>
+        </w:rPr>
+        <w:t xml:space="preserve"> cleaning</w:t>
+      </w:r>
+      <w:r>
+        <w:rPr>
+          <w:rFonts w:cs="Times New Roman"/>
+          <w:bCs/>
+          <w:sz w:val="20"/>
+          <w:szCs w:val="20"/>
+          <w:lang w:val="en-US" w:eastAsia="en-GB"/>
+        </w:rPr>
+        <w:t xml:space="preserve"> steps</w:t>
+      </w:r>
+      <w:r>
+        <w:rPr>
+          <w:rFonts w:cs="Times New Roman"/>
+          <w:bCs/>
+          <w:sz w:val="20"/>
+          <w:szCs w:val="20"/>
+          <w:lang w:val="en-US" w:eastAsia="en-GB"/>
+        </w:rPr>
+        <w:t xml:space="preserve"> using </w:t>
+      </w:r>
+      <w:proofErr w:type="spellStart"/>
+      <w:r>
+        <w:rPr>
+          <w:rFonts w:cs="Times New Roman"/>
+          <w:bCs/>
+          <w:sz w:val="20"/>
+          <w:szCs w:val="20"/>
+          <w:lang w:val="en-US" w:eastAsia="en-GB"/>
+        </w:rPr>
+        <w:t>o</w:t>
+      </w:r>
+      <w:r>
+        <w:rPr>
+          <w:rFonts w:cs="Times New Roman"/>
+          <w:bCs/>
+          <w:sz w:val="20"/>
+          <w:szCs w:val="20"/>
+          <w:lang w:val="en-US" w:eastAsia="en-GB"/>
+        </w:rPr>
+        <w:t>pen</w:t>
+      </w:r>
+      <w:r>
+        <w:rPr>
+          <w:rFonts w:cs="Times New Roman"/>
+          <w:bCs/>
+          <w:sz w:val="20"/>
+          <w:szCs w:val="20"/>
+          <w:lang w:val="en-US" w:eastAsia="en-GB"/>
+        </w:rPr>
+        <w:t>r</w:t>
+      </w:r>
+      <w:r>
+        <w:rPr>
+          <w:rFonts w:cs="Times New Roman"/>
+          <w:bCs/>
+          <w:sz w:val="20"/>
+          <w:szCs w:val="20"/>
+          <w:lang w:val="en-US" w:eastAsia="en-GB"/>
+        </w:rPr>
+        <w:t>efine</w:t>
+      </w:r>
+      <w:proofErr w:type="spellEnd"/>
+      <w:r>
+        <w:rPr>
+          <w:rFonts w:cs="Times New Roman"/>
+          <w:bCs/>
+          <w:sz w:val="20"/>
+          <w:szCs w:val="20"/>
+          <w:lang w:val="en-US" w:eastAsia="en-GB"/>
+        </w:rPr>
+        <w:t>. The below diagram shows process of cleaning.</w:t>
+      </w:r>
+    </w:p>
+    <w:p>
+      <w:pPr>
+        <w:rPr>
+          <w:rFonts w:cs="Times New Roman"/>
+          <w:bCs/>
+          <w:sz w:val="20"/>
+          <w:szCs w:val="20"/>
+          <w:lang w:val="en-US" w:eastAsia="en-GB"/>
+        </w:rPr>
+      </w:pPr>
+    </w:p>
+    <w:p>
+      <w:pPr>
+        <w:rPr>
+          <w:rFonts w:cs="Times New Roman"/>
+          <w:bCs/>
+          <w:sz w:val="20"/>
+          <w:szCs w:val="20"/>
+          <w:lang w:val="en-US" w:eastAsia="en-GB"/>
+        </w:rPr>
+      </w:pPr>
+      <w:r>
+        <w:rPr>
+          <w:rFonts w:cs="Times New Roman"/>
+          <w:bCs/>
+          <w:noProof/>
+          <w:sz w:val="20"/>
+          <w:szCs w:val="20"/>
+          <w:lang w:val="en-US" w:eastAsia="en-GB"/>
+        </w:rPr>
+        <w:drawing>
+          <wp:inline distT="0" distB="0" distL="0" distR="0" wp14:anchorId="78BD626C" wp14:editId="0A278F42">
+            <wp:extent cx="5727700" cy="3479800"/>
+            <wp:effectExtent l="0" t="0" r="0" b="0"/>
+            <wp:docPr id="1" name="Picture 1"/>
+            <wp:cNvGraphicFramePr>
+              <a:graphicFrameLocks xmlns:a="http://schemas.openxmlformats.org/drawingml/2006/main" noChangeAspect="1"/>
+            </wp:cNvGraphicFramePr>
+            <a:graphic xmlns:a="http://schemas.openxmlformats.org/drawingml/2006/main">
+              <a:graphicData uri="http://schemas.openxmlformats.org/drawingml/2006/picture">
+                <pic:pic xmlns:pic="http://schemas.openxmlformats.org/drawingml/2006/picture">
+                  <pic:nvPicPr>
+                    <pic:cNvPr id="1" name="Screen Shot 2019-07-30 at 7.46.55 AM.png"/>
+                    <pic:cNvPicPr/>
+                  </pic:nvPicPr>
+                  <pic:blipFill>
+                    <a:blip r:embed="rId7">
+                      <a:extLst>
+                        <a:ext uri="{28A0092B-C50C-407E-A947-70E740481C1C}">
+                          <a14:useLocalDpi xmlns:a14="http://schemas.microsoft.com/office/drawing/2010/main" val="0"/>
+                        </a:ext>
+                      </a:extLst>
+                    </a:blip>
+                    <a:stretch>
+                      <a:fillRect/>
+                    </a:stretch>
+                  </pic:blipFill>
+                  <pic:spPr>
+                    <a:xfrm>
+                      <a:off x="0" y="0"/>
+                      <a:ext cx="5727700" cy="3479800"/>
+                    </a:xfrm>
+                    <a:prstGeom prst="rect">
+                      <a:avLst/>
+                    </a:prstGeom>
+                  </pic:spPr>
+                </pic:pic>
+              </a:graphicData>
+            </a:graphic>
+          </wp:inline>
+        </w:drawing>
+      </w:r>
+    </w:p>
+    <w:p>
+      <w:pPr>
+        <w:rPr>
+          <w:rFonts w:cs="Times New Roman"/>
+          <w:bCs/>
+          <w:sz w:val="20"/>
+          <w:szCs w:val="20"/>
+          <w:lang w:val="en-US" w:eastAsia="en-GB"/>
+        </w:rPr>
+      </w:pPr>
+    </w:p>
+    <w:p>
+      <w:pPr>
+        <w:rPr>
+          <w:rFonts w:cs="Times New Roman"/>
+          <w:bCs/>
+          <w:sz w:val="20"/>
+          <w:szCs w:val="20"/>
+          <w:lang w:val="en-US" w:eastAsia="en-GB"/>
+        </w:rPr>
+      </w:pPr>
+      <w:bookmarkStart w:id="0" w:name="_GoBack"/>
+      <w:bookmarkEnd w:id="0"/>
+    </w:p>
+    <w:p>
+      <w:pPr>
+        <w:rPr>
+          <w:rFonts w:cs="Times New Roman"/>
+          <w:bCs/>
+          <w:sz w:val="20"/>
+          <w:szCs w:val="20"/>
+          <w:lang w:val="en-US" w:eastAsia="en-GB"/>
+        </w:rPr>
+      </w:pPr>
+    </w:p>
+    <w:p>
+      <w:pPr>
+        <w:rPr>
+          <w:rFonts w:cs="Times New Roman"/>
+          <w:bCs/>
+          <w:sz w:val="20"/>
+          <w:szCs w:val="20"/>
+          <w:lang w:val="en-US" w:eastAsia="en-GB"/>
+        </w:rPr>
+      </w:pPr>
+    </w:p>
+    <w:p>
+      <w:pPr>
+        <w:rPr>
+          <w:rFonts w:cs="Times New Roman"/>
+          <w:b/>
+          <w:sz w:val="20"/>
+          <w:szCs w:val="20"/>
+          <w:lang w:eastAsia="en-GB"/>
+        </w:rPr>
+      </w:pPr>
     </w:p>
     <w:p>
       <w:pPr>

</xml_diff>

<commit_message>
Add final zip file
</commit_message>
<xml_diff>
--- a/CHOUDHARY-hemendra_VARMA-rahul_Final-Report.docx
+++ b/CHOUDHARY-hemendra_VARMA-rahul_Final-Report.docx
@@ -13,6 +13,8 @@
           <w:szCs w:val="20"/>
         </w:rPr>
       </w:pPr>
+      <w:bookmarkStart w:id="0" w:name="_GoBack"/>
+      <w:bookmarkEnd w:id="0"/>
       <w:r>
         <w:rPr>
           <w:rFonts w:asciiTheme="minorHAnsi" w:hAnsiTheme="minorHAnsi"/>
@@ -622,7 +624,23 @@
           <w:sz w:val="20"/>
           <w:szCs w:val="20"/>
         </w:rPr>
-        <w:t xml:space="preserve">This report summarizes our experience with an end- to-end data preparation work-flow; in practice of data Cleaning and Provenance establishment. We use tools and techniques introduced in CS598 Theory and Practice of Data Cleaning with a real world dataset and document the whole work-flow along with findings. Tools used include </w:t>
+        <w:t xml:space="preserve">This report summarizes our experience with an end- to-end data preparation work-flow; in practice of data Cleaning and Provenance establishment. We use tools and techniques introduced in CS598 Theory and Practice of Data Cleaning with a </w:t>
+      </w:r>
+      <w:r>
+        <w:rPr>
+          <w:rFonts w:asciiTheme="minorHAnsi" w:hAnsiTheme="minorHAnsi"/>
+          <w:sz w:val="20"/>
+          <w:szCs w:val="20"/>
+        </w:rPr>
+        <w:t>real-world</w:t>
+      </w:r>
+      <w:r>
+        <w:rPr>
+          <w:rFonts w:asciiTheme="minorHAnsi" w:hAnsiTheme="minorHAnsi"/>
+          <w:sz w:val="20"/>
+          <w:szCs w:val="20"/>
+        </w:rPr>
+        <w:t xml:space="preserve"> dataset and document the whole work-flow along with findings. Tools used include </w:t>
       </w:r>
       <w:proofErr w:type="spellStart"/>
       <w:r>
@@ -762,7 +780,25 @@
           <w:szCs w:val="20"/>
           <w:lang w:eastAsia="en-GB"/>
         </w:rPr>
-        <w:t>The data was scraped from several websites in Czech Republic and Germany over a period of more than a year. Originally I wanted to build a model for estimating whether a car is a good buy or a bad buy based on the posting. But I was unable to create a model I could be satisfied with and now have no use for this data. I'm a great believer in open data, so here goes.</w:t>
+        <w:t xml:space="preserve">The data was scraped from several websites in Czech Republic and Germany over a period of more than a year. </w:t>
+      </w:r>
+      <w:r>
+        <w:rPr>
+          <w:rFonts w:cs="Times New Roman"/>
+          <w:sz w:val="20"/>
+          <w:szCs w:val="20"/>
+          <w:lang w:eastAsia="en-GB"/>
+        </w:rPr>
+        <w:t>Originally,</w:t>
+      </w:r>
+      <w:r>
+        <w:rPr>
+          <w:rFonts w:cs="Times New Roman"/>
+          <w:sz w:val="20"/>
+          <w:szCs w:val="20"/>
+          <w:lang w:eastAsia="en-GB"/>
+        </w:rPr>
+        <w:t xml:space="preserve"> I wanted to build a model for estimating whether a car is a good buy or a bad buy based on the posting. But I was unable to create a model I could be satisfied with and now have no use for this data. I'm a great believer in open data, so here goes.</w:t>
       </w:r>
     </w:p>
     <w:p>
@@ -969,7 +1005,16 @@
           <w:szCs w:val="20"/>
           <w:lang w:eastAsia="en-GB"/>
         </w:rPr>
-        <w:t>manufacture_year</w:t>
+        <w:t>manufacture_</w:t>
+      </w:r>
+      <w:r>
+        <w:rPr>
+          <w:rFonts w:eastAsia="Times New Roman" w:cs="Times New Roman"/>
+          <w:sz w:val="20"/>
+          <w:szCs w:val="20"/>
+          <w:lang w:eastAsia="en-GB"/>
+        </w:rPr>
+        <w:t>year</w:t>
       </w:r>
       <w:proofErr w:type="spellEnd"/>
     </w:p>
@@ -997,7 +1042,16 @@
           <w:lang w:eastAsia="en-GB"/>
         </w:rPr>
         <w:lastRenderedPageBreak/>
-        <w:t>engine_displacement</w:t>
+        <w:t>engine_</w:t>
+      </w:r>
+      <w:r>
+        <w:rPr>
+          <w:rFonts w:eastAsia="Times New Roman" w:cs="Times New Roman"/>
+          <w:sz w:val="20"/>
+          <w:szCs w:val="20"/>
+          <w:lang w:eastAsia="en-GB"/>
+        </w:rPr>
+        <w:t>displacement</w:t>
       </w:r>
       <w:proofErr w:type="spellEnd"/>
       <w:r>
@@ -1788,7 +1842,21 @@
           <w:sz w:val="20"/>
           <w:szCs w:val="20"/>
         </w:rPr>
-        <w:t>2. NUMBER​. Incorrect data types is almost always the second thing you inspect in a dataset. Usually numeric data will be seen (or converted to) as text data in a lot of platforms. To correct these, you can do the following:</w:t>
+        <w:t xml:space="preserve">2. NUMBER​. Incorrect data types </w:t>
+      </w:r>
+      <w:r>
+        <w:rPr>
+          <w:sz w:val="20"/>
+          <w:szCs w:val="20"/>
+        </w:rPr>
+        <w:t>are</w:t>
+      </w:r>
+      <w:r>
+        <w:rPr>
+          <w:sz w:val="20"/>
+          <w:szCs w:val="20"/>
+        </w:rPr>
+        <w:t xml:space="preserve"> almost always the second thing you inspect in a dataset. Usually numeric data will be seen (or converted to) as text data in a lot of platforms. To correct these, you can do the following:</w:t>
       </w:r>
     </w:p>
     <w:p>
@@ -1850,20 +1918,145 @@
         </w:rPr>
         <w:t>Fix uppercase/</w:t>
       </w:r>
+      <w:r>
+        <w:rPr>
+          <w:sz w:val="20"/>
+          <w:szCs w:val="20"/>
+        </w:rPr>
+        <w:t>lowercase Upper</w:t>
+      </w:r>
+      <w:r>
+        <w:rPr>
+          <w:sz w:val="20"/>
+          <w:szCs w:val="20"/>
+        </w:rPr>
+        <w:t xml:space="preserve"> case on </w:t>
+      </w:r>
+      <w:r>
+        <w:rPr>
+          <w:sz w:val="20"/>
+          <w:szCs w:val="20"/>
+        </w:rPr>
+        <w:t>columns (</w:t>
+      </w:r>
+      <w:r>
+        <w:rPr>
+          <w:sz w:val="20"/>
+          <w:szCs w:val="20"/>
+        </w:rPr>
+        <w:t>e.g.</w:t>
+      </w:r>
+      <w:r>
+        <w:rPr>
+          <w:sz w:val="20"/>
+          <w:szCs w:val="20"/>
+        </w:rPr>
+        <w:t xml:space="preserve"> maker id</w:t>
+      </w:r>
+      <w:r>
+        <w:rPr>
+          <w:sz w:val="20"/>
+          <w:szCs w:val="20"/>
+        </w:rPr>
+        <w:t>.)</w:t>
+      </w:r>
+    </w:p>
+    <w:p>
+      <w:pPr>
+        <w:rPr>
+          <w:sz w:val="20"/>
+          <w:szCs w:val="20"/>
+        </w:rPr>
+      </w:pPr>
+    </w:p>
+    <w:p>
+      <w:pPr>
+        <w:rPr>
+          <w:sz w:val="20"/>
+          <w:szCs w:val="20"/>
+        </w:rPr>
+      </w:pPr>
+      <w:r>
+        <w:rPr>
+          <w:sz w:val="20"/>
+          <w:szCs w:val="20"/>
+        </w:rPr>
+        <w:t>4. Convert the date related columns into datetime instead of string.</w:t>
+      </w:r>
+    </w:p>
+    <w:p>
+      <w:pPr>
+        <w:rPr>
+          <w:sz w:val="20"/>
+          <w:szCs w:val="20"/>
+        </w:rPr>
+      </w:pPr>
+    </w:p>
+    <w:p>
+      <w:pPr>
+        <w:rPr>
+          <w:sz w:val="20"/>
+          <w:szCs w:val="20"/>
+        </w:rPr>
+      </w:pPr>
+      <w:r>
+        <w:rPr>
+          <w:sz w:val="20"/>
+          <w:szCs w:val="20"/>
+        </w:rPr>
+        <w:t>5. Check for clustering</w:t>
+      </w:r>
+      <w:r>
+        <w:rPr>
+          <w:sz w:val="20"/>
+          <w:szCs w:val="20"/>
+        </w:rPr>
+        <w:t xml:space="preserve"> and see if better results can be achieved.</w:t>
+      </w:r>
+    </w:p>
+    <w:p>
+      <w:pPr>
+        <w:rPr>
+          <w:sz w:val="20"/>
+          <w:szCs w:val="20"/>
+        </w:rPr>
+      </w:pPr>
+    </w:p>
+    <w:p>
+      <w:pPr>
+        <w:rPr>
+          <w:sz w:val="20"/>
+          <w:szCs w:val="20"/>
+        </w:rPr>
+      </w:pPr>
+      <w:r>
+        <w:rPr>
+          <w:sz w:val="20"/>
+          <w:szCs w:val="20"/>
+        </w:rPr>
+        <w:t>6. DELETE IRRELEVANT COLUMN. ​</w:t>
+      </w:r>
+      <w:r>
+        <w:rPr>
+          <w:sz w:val="20"/>
+          <w:szCs w:val="20"/>
+        </w:rPr>
+        <w:t>we</w:t>
+      </w:r>
+      <w:r>
+        <w:rPr>
+          <w:sz w:val="20"/>
+          <w:szCs w:val="20"/>
+        </w:rPr>
+        <w:t xml:space="preserve"> noticed that there are almost no values on the </w:t>
+      </w:r>
       <w:proofErr w:type="spellStart"/>
       <w:r>
         <w:rPr>
           <w:sz w:val="20"/>
           <w:szCs w:val="20"/>
         </w:rPr>
-        <w:t>lowercase</w:t>
-      </w:r>
-      <w:r>
-        <w:rPr>
-          <w:sz w:val="20"/>
-          <w:szCs w:val="20"/>
-        </w:rPr>
-        <w:t>Upper</w:t>
+        <w:t>color_slug</w:t>
       </w:r>
       <w:proofErr w:type="spellEnd"/>
       <w:r>
@@ -1871,14 +2064,116 @@
           <w:sz w:val="20"/>
           <w:szCs w:val="20"/>
         </w:rPr>
-        <w:t xml:space="preserve"> case on </w:t>
-      </w:r>
-      <w:r>
-        <w:rPr>
-          <w:sz w:val="20"/>
-          <w:szCs w:val="20"/>
-        </w:rPr>
-        <w:t>columns (</w:t>
+        <w:t xml:space="preserve"> ​column, and </w:t>
+      </w:r>
+      <w:r>
+        <w:rPr>
+          <w:sz w:val="20"/>
+          <w:szCs w:val="20"/>
+        </w:rPr>
+        <w:t>we</w:t>
+      </w:r>
+      <w:r>
+        <w:rPr>
+          <w:sz w:val="20"/>
+          <w:szCs w:val="20"/>
+        </w:rPr>
+        <w:t xml:space="preserve"> decided that this is an irrelevant column for further analysis. </w:t>
+      </w:r>
+    </w:p>
+    <w:p>
+      <w:pPr>
+        <w:rPr>
+          <w:sz w:val="20"/>
+          <w:szCs w:val="20"/>
+        </w:rPr>
+      </w:pPr>
+    </w:p>
+    <w:p>
+      <w:pPr>
+        <w:rPr>
+          <w:sz w:val="20"/>
+          <w:szCs w:val="20"/>
+        </w:rPr>
+      </w:pPr>
+      <w:r>
+        <w:rPr>
+          <w:sz w:val="20"/>
+          <w:szCs w:val="20"/>
+        </w:rPr>
+        <w:t>7. U</w:t>
+      </w:r>
+      <w:r>
+        <w:rPr>
+          <w:sz w:val="20"/>
+          <w:szCs w:val="20"/>
+        </w:rPr>
+        <w:t xml:space="preserve">sing power of facets- find crazy mileage </w:t>
+      </w:r>
+      <w:r>
+        <w:rPr>
+          <w:sz w:val="20"/>
+          <w:szCs w:val="20"/>
+        </w:rPr>
+        <w:t>(e.g.</w:t>
+      </w:r>
+      <w:r>
+        <w:rPr>
+          <w:sz w:val="20"/>
+          <w:szCs w:val="20"/>
+        </w:rPr>
+        <w:t>&gt; 200</w:t>
+      </w:r>
+      <w:r>
+        <w:rPr>
+          <w:sz w:val="20"/>
+          <w:szCs w:val="20"/>
+        </w:rPr>
+        <w:t>k)</w:t>
+      </w:r>
+      <w:r>
+        <w:rPr>
+          <w:sz w:val="20"/>
+          <w:szCs w:val="20"/>
+        </w:rPr>
+        <w:t xml:space="preserve"> and create a column which points if the mileage is crazy high </w:t>
+      </w:r>
+    </w:p>
+    <w:p>
+      <w:pPr>
+        <w:rPr>
+          <w:sz w:val="20"/>
+          <w:szCs w:val="20"/>
+        </w:rPr>
+      </w:pPr>
+    </w:p>
+    <w:p>
+      <w:pPr>
+        <w:rPr>
+          <w:sz w:val="20"/>
+          <w:szCs w:val="20"/>
+        </w:rPr>
+      </w:pPr>
+      <w:r>
+        <w:rPr>
+          <w:sz w:val="20"/>
+          <w:szCs w:val="20"/>
+        </w:rPr>
+        <w:t>8. Similar</w:t>
+      </w:r>
+      <w:r>
+        <w:rPr>
+          <w:sz w:val="20"/>
+          <w:szCs w:val="20"/>
+        </w:rPr>
+        <w:t>l</w:t>
+      </w:r>
+      <w:r>
+        <w:rPr>
+          <w:sz w:val="20"/>
+          <w:szCs w:val="20"/>
+        </w:rPr>
+        <w:t xml:space="preserve">y create a column for </w:t>
       </w:r>
       <w:proofErr w:type="spellStart"/>
       <w:r>
@@ -1886,14 +2181,7 @@
           <w:sz w:val="20"/>
           <w:szCs w:val="20"/>
         </w:rPr>
-        <w:t>eg</w:t>
-      </w:r>
-      <w:r>
-        <w:rPr>
-          <w:sz w:val="20"/>
-          <w:szCs w:val="20"/>
-        </w:rPr>
-        <w:t>.</w:t>
+        <w:t>crazy_new</w:t>
       </w:r>
       <w:proofErr w:type="spellEnd"/>
       <w:r>
@@ -1901,272 +2189,72 @@
           <w:sz w:val="20"/>
           <w:szCs w:val="20"/>
         </w:rPr>
-        <w:t xml:space="preserve"> maker id</w:t>
-      </w:r>
-      <w:r>
-        <w:rPr>
-          <w:sz w:val="20"/>
-          <w:szCs w:val="20"/>
-        </w:rPr>
-        <w:t>.)</w:t>
-      </w:r>
-    </w:p>
-    <w:p>
-      <w:pPr>
-        <w:rPr>
-          <w:sz w:val="20"/>
-          <w:szCs w:val="20"/>
-        </w:rPr>
-      </w:pPr>
-    </w:p>
-    <w:p>
-      <w:pPr>
-        <w:rPr>
-          <w:sz w:val="20"/>
-          <w:szCs w:val="20"/>
-        </w:rPr>
-      </w:pPr>
-      <w:r>
-        <w:rPr>
-          <w:sz w:val="20"/>
-          <w:szCs w:val="20"/>
-        </w:rPr>
-        <w:t>4. Convert the date related columns into datetime instead of string.</w:t>
-      </w:r>
-    </w:p>
-    <w:p>
-      <w:pPr>
-        <w:rPr>
-          <w:sz w:val="20"/>
-          <w:szCs w:val="20"/>
-        </w:rPr>
-      </w:pPr>
-    </w:p>
-    <w:p>
-      <w:pPr>
-        <w:rPr>
-          <w:sz w:val="20"/>
-          <w:szCs w:val="20"/>
-        </w:rPr>
-      </w:pPr>
-      <w:r>
-        <w:rPr>
-          <w:sz w:val="20"/>
-          <w:szCs w:val="20"/>
-        </w:rPr>
-        <w:t>5. Check for clustering</w:t>
-      </w:r>
-      <w:r>
-        <w:rPr>
-          <w:sz w:val="20"/>
-          <w:szCs w:val="20"/>
-        </w:rPr>
-        <w:t xml:space="preserve"> and see if better results can be achieved.</w:t>
-      </w:r>
-    </w:p>
-    <w:p>
-      <w:pPr>
-        <w:rPr>
-          <w:sz w:val="20"/>
-          <w:szCs w:val="20"/>
-        </w:rPr>
-      </w:pPr>
-    </w:p>
-    <w:p>
-      <w:pPr>
-        <w:rPr>
-          <w:sz w:val="20"/>
-          <w:szCs w:val="20"/>
-        </w:rPr>
-      </w:pPr>
-      <w:r>
-        <w:rPr>
-          <w:sz w:val="20"/>
-          <w:szCs w:val="20"/>
-        </w:rPr>
-        <w:t>6. DELETE IRRELEVANT COLUMN. ​</w:t>
-      </w:r>
-      <w:r>
-        <w:rPr>
-          <w:sz w:val="20"/>
-          <w:szCs w:val="20"/>
-        </w:rPr>
-        <w:t>we</w:t>
-      </w:r>
-      <w:r>
-        <w:rPr>
-          <w:sz w:val="20"/>
-          <w:szCs w:val="20"/>
-        </w:rPr>
-        <w:t xml:space="preserve"> noticed that there are almost no values on the </w:t>
-      </w:r>
-      <w:proofErr w:type="spellStart"/>
-      <w:r>
-        <w:rPr>
-          <w:sz w:val="20"/>
-          <w:szCs w:val="20"/>
-        </w:rPr>
-        <w:t>color_slug</w:t>
-      </w:r>
-      <w:proofErr w:type="spellEnd"/>
-      <w:r>
-        <w:rPr>
-          <w:sz w:val="20"/>
-          <w:szCs w:val="20"/>
-        </w:rPr>
-        <w:t xml:space="preserve"> ​column, and </w:t>
-      </w:r>
-      <w:r>
-        <w:rPr>
-          <w:sz w:val="20"/>
-          <w:szCs w:val="20"/>
-        </w:rPr>
-        <w:t>we</w:t>
-      </w:r>
-      <w:r>
-        <w:rPr>
-          <w:sz w:val="20"/>
-          <w:szCs w:val="20"/>
-        </w:rPr>
-        <w:t xml:space="preserve"> decided that this is an irrelevant column for further analysis. </w:t>
-      </w:r>
-    </w:p>
-    <w:p>
-      <w:pPr>
-        <w:rPr>
-          <w:sz w:val="20"/>
-          <w:szCs w:val="20"/>
-        </w:rPr>
-      </w:pPr>
-    </w:p>
-    <w:p>
-      <w:pPr>
-        <w:rPr>
-          <w:sz w:val="20"/>
-          <w:szCs w:val="20"/>
-        </w:rPr>
-      </w:pPr>
-      <w:r>
-        <w:rPr>
-          <w:sz w:val="20"/>
-          <w:szCs w:val="20"/>
-        </w:rPr>
-        <w:t>7. U</w:t>
-      </w:r>
-      <w:r>
-        <w:rPr>
-          <w:sz w:val="20"/>
-          <w:szCs w:val="20"/>
-        </w:rPr>
-        <w:t xml:space="preserve">sing power of facets- find crazy mileage ( </w:t>
-      </w:r>
-      <w:proofErr w:type="spellStart"/>
-      <w:r>
-        <w:rPr>
-          <w:sz w:val="20"/>
-          <w:szCs w:val="20"/>
-        </w:rPr>
-        <w:t>eg</w:t>
-      </w:r>
-      <w:proofErr w:type="spellEnd"/>
-      <w:r>
-        <w:rPr>
-          <w:sz w:val="20"/>
-          <w:szCs w:val="20"/>
-        </w:rPr>
-        <w:t xml:space="preserve">&gt; 200k ) and create a column which points if the mileage is crazy high </w:t>
-      </w:r>
-    </w:p>
-    <w:p>
-      <w:pPr>
-        <w:rPr>
-          <w:sz w:val="20"/>
-          <w:szCs w:val="20"/>
-        </w:rPr>
-      </w:pPr>
-    </w:p>
-    <w:p>
-      <w:pPr>
-        <w:rPr>
-          <w:sz w:val="20"/>
-          <w:szCs w:val="20"/>
-        </w:rPr>
-      </w:pPr>
-      <w:r>
-        <w:rPr>
-          <w:sz w:val="20"/>
-          <w:szCs w:val="20"/>
-        </w:rPr>
-        <w:t>8. Similar</w:t>
-      </w:r>
-      <w:r>
-        <w:rPr>
-          <w:sz w:val="20"/>
-          <w:szCs w:val="20"/>
-        </w:rPr>
-        <w:t>l</w:t>
-      </w:r>
-      <w:r>
-        <w:rPr>
-          <w:sz w:val="20"/>
-          <w:szCs w:val="20"/>
-        </w:rPr>
-        <w:t xml:space="preserve">y create a column for </w:t>
-      </w:r>
-      <w:proofErr w:type="spellStart"/>
-      <w:r>
-        <w:rPr>
-          <w:sz w:val="20"/>
-          <w:szCs w:val="20"/>
-        </w:rPr>
-        <w:t>crazy_new</w:t>
-      </w:r>
-      <w:proofErr w:type="spellEnd"/>
-      <w:r>
-        <w:rPr>
-          <w:sz w:val="20"/>
-          <w:szCs w:val="20"/>
-        </w:rPr>
-        <w:t xml:space="preserve"> if the mileage is less that a threshold say 100 km.</w:t>
-      </w:r>
-    </w:p>
-    <w:p>
-      <w:pPr>
-        <w:rPr>
-          <w:sz w:val="20"/>
-          <w:szCs w:val="20"/>
-        </w:rPr>
-      </w:pPr>
-    </w:p>
-    <w:p>
-      <w:pPr>
-        <w:rPr>
-          <w:sz w:val="20"/>
-          <w:szCs w:val="20"/>
-        </w:rPr>
-      </w:pPr>
-      <w:r>
-        <w:rPr>
-          <w:sz w:val="20"/>
-          <w:szCs w:val="20"/>
-        </w:rPr>
-        <w:t xml:space="preserve">9. Rectify the manufacturing date of outliers ( </w:t>
-      </w:r>
-      <w:proofErr w:type="spellStart"/>
-      <w:r>
-        <w:rPr>
-          <w:sz w:val="20"/>
-          <w:szCs w:val="20"/>
-        </w:rPr>
-        <w:t>eg.</w:t>
-      </w:r>
-      <w:proofErr w:type="spellEnd"/>
-      <w:r>
-        <w:rPr>
-          <w:sz w:val="20"/>
-          <w:szCs w:val="20"/>
-        </w:rPr>
-        <w:t xml:space="preserve"> made in 1300 ) and use averaging </w:t>
+        <w:t xml:space="preserve"> if the mileage is less that a threshold </w:t>
+      </w:r>
+      <w:r>
+        <w:rPr>
+          <w:sz w:val="20"/>
+          <w:szCs w:val="20"/>
+        </w:rPr>
+        <w:t>says</w:t>
+      </w:r>
+      <w:r>
+        <w:rPr>
+          <w:sz w:val="20"/>
+          <w:szCs w:val="20"/>
+        </w:rPr>
+        <w:t xml:space="preserve"> 100 km.</w:t>
+      </w:r>
+    </w:p>
+    <w:p>
+      <w:pPr>
+        <w:rPr>
+          <w:sz w:val="20"/>
+          <w:szCs w:val="20"/>
+        </w:rPr>
+      </w:pPr>
+    </w:p>
+    <w:p>
+      <w:pPr>
+        <w:rPr>
+          <w:sz w:val="20"/>
+          <w:szCs w:val="20"/>
+        </w:rPr>
+      </w:pPr>
+      <w:r>
+        <w:rPr>
+          <w:sz w:val="20"/>
+          <w:szCs w:val="20"/>
+        </w:rPr>
+        <w:t xml:space="preserve">9. Rectify the manufacturing date of outliers </w:t>
+      </w:r>
+      <w:r>
+        <w:rPr>
+          <w:sz w:val="20"/>
+          <w:szCs w:val="20"/>
+        </w:rPr>
+        <w:t>(e.g.</w:t>
+      </w:r>
+      <w:r>
+        <w:rPr>
+          <w:sz w:val="20"/>
+          <w:szCs w:val="20"/>
+        </w:rPr>
+        <w:t xml:space="preserve"> made in </w:t>
+      </w:r>
+      <w:r>
+        <w:rPr>
+          <w:sz w:val="20"/>
+          <w:szCs w:val="20"/>
+        </w:rPr>
+        <w:t>1300)</w:t>
+      </w:r>
+      <w:r>
+        <w:rPr>
+          <w:sz w:val="20"/>
+          <w:szCs w:val="20"/>
+        </w:rPr>
+        <w:t xml:space="preserve"> and use averaging </w:t>
       </w:r>
       <w:r>
         <w:rPr>
@@ -2239,30 +2327,116 @@
           <w:sz w:val="20"/>
           <w:szCs w:val="20"/>
         </w:rPr>
-        <w:t xml:space="preserve"> / manual )</w:t>
-      </w:r>
-    </w:p>
-    <w:p>
-      <w:pPr>
-        <w:rPr>
-          <w:sz w:val="20"/>
-          <w:szCs w:val="20"/>
-        </w:rPr>
-      </w:pPr>
-    </w:p>
-    <w:p>
-      <w:pPr>
-        <w:rPr>
-          <w:sz w:val="20"/>
-          <w:szCs w:val="20"/>
-        </w:rPr>
-      </w:pPr>
-      <w:r>
-        <w:rPr>
-          <w:sz w:val="20"/>
-          <w:szCs w:val="20"/>
-        </w:rPr>
-        <w:t>11. Remove all rows where maker was not blank</w:t>
+        <w:t xml:space="preserve"> / </w:t>
+      </w:r>
+      <w:r>
+        <w:rPr>
+          <w:sz w:val="20"/>
+          <w:szCs w:val="20"/>
+        </w:rPr>
+        <w:t>manual)</w:t>
+      </w:r>
+    </w:p>
+    <w:p>
+      <w:pPr>
+        <w:rPr>
+          <w:sz w:val="20"/>
+          <w:szCs w:val="20"/>
+        </w:rPr>
+      </w:pPr>
+    </w:p>
+    <w:p>
+      <w:pPr>
+        <w:rPr>
+          <w:sz w:val="20"/>
+          <w:szCs w:val="20"/>
+        </w:rPr>
+      </w:pPr>
+      <w:r>
+        <w:rPr>
+          <w:sz w:val="20"/>
+          <w:szCs w:val="20"/>
+        </w:rPr>
+        <w:t>11. Remo</w:t>
+      </w:r>
+      <w:r>
+        <w:rPr>
+          <w:sz w:val="20"/>
+          <w:szCs w:val="20"/>
+        </w:rPr>
+        <w:t xml:space="preserve">ve all rows where maker was </w:t>
+      </w:r>
+      <w:r>
+        <w:rPr>
+          <w:sz w:val="20"/>
+          <w:szCs w:val="20"/>
+        </w:rPr>
+        <w:t>blank</w:t>
+      </w:r>
+      <w:r>
+        <w:rPr>
+          <w:sz w:val="20"/>
+          <w:szCs w:val="20"/>
+        </w:rPr>
+        <w:t>.</w:t>
+      </w:r>
+    </w:p>
+    <w:p>
+      <w:pPr>
+        <w:rPr>
+          <w:sz w:val="20"/>
+          <w:szCs w:val="20"/>
+        </w:rPr>
+      </w:pPr>
+    </w:p>
+    <w:p>
+      <w:pPr>
+        <w:rPr>
+          <w:sz w:val="20"/>
+          <w:szCs w:val="20"/>
+        </w:rPr>
+      </w:pPr>
+      <w:r>
+        <w:rPr>
+          <w:noProof/>
+          <w:sz w:val="20"/>
+          <w:szCs w:val="20"/>
+        </w:rPr>
+        <w:drawing>
+          <wp:inline distT="0" distB="0" distL="0" distR="0" wp14:anchorId="09C7BCA3" wp14:editId="5538B9B1">
+            <wp:extent cx="5727700" cy="3303270"/>
+            <wp:effectExtent l="0" t="0" r="12700" b="0"/>
+            <wp:docPr id="2" name="Picture 2"/>
+            <wp:cNvGraphicFramePr>
+              <a:graphicFrameLocks xmlns:a="http://schemas.openxmlformats.org/drawingml/2006/main" noChangeAspect="1"/>
+            </wp:cNvGraphicFramePr>
+            <a:graphic xmlns:a="http://schemas.openxmlformats.org/drawingml/2006/main">
+              <a:graphicData uri="http://schemas.openxmlformats.org/drawingml/2006/picture">
+                <pic:pic xmlns:pic="http://schemas.openxmlformats.org/drawingml/2006/picture">
+                  <pic:nvPicPr>
+                    <pic:cNvPr id="1" name=""/>
+                    <pic:cNvPicPr/>
+                  </pic:nvPicPr>
+                  <pic:blipFill>
+                    <a:blip r:embed="rId7"/>
+                    <a:stretch>
+                      <a:fillRect/>
+                    </a:stretch>
+                  </pic:blipFill>
+                  <pic:spPr>
+                    <a:xfrm>
+                      <a:off x="0" y="0"/>
+                      <a:ext cx="5727700" cy="3303270"/>
+                    </a:xfrm>
+                    <a:prstGeom prst="rect">
+                      <a:avLst/>
+                    </a:prstGeom>
+                  </pic:spPr>
+                </pic:pic>
+              </a:graphicData>
+            </a:graphic>
+          </wp:inline>
+        </w:drawing>
       </w:r>
     </w:p>
     <w:p>
@@ -2385,18 +2559,16 @@
         </w:rPr>
         <w:t xml:space="preserve">After cleaning data on open refine, we create database in </w:t>
       </w:r>
-      <w:proofErr w:type="spellStart"/>
-      <w:r>
-        <w:rPr>
-          <w:rFonts w:cs="Times New Roman"/>
-          <w:bCs/>
-          <w:sz w:val="20"/>
-          <w:szCs w:val="20"/>
-          <w:lang w:eastAsia="en-GB"/>
-        </w:rPr>
-        <w:t>sqlite</w:t>
-      </w:r>
-      <w:proofErr w:type="spellEnd"/>
+      <w:r>
+        <w:rPr>
+          <w:rFonts w:cs="Times New Roman"/>
+          <w:bCs/>
+          <w:sz w:val="20"/>
+          <w:szCs w:val="20"/>
+          <w:lang w:eastAsia="en-GB"/>
+        </w:rPr>
+        <w:t>SQLite</w:t>
+      </w:r>
       <w:r>
         <w:rPr>
           <w:rFonts w:cs="Times New Roman"/>
@@ -2407,18 +2579,16 @@
         </w:rPr>
         <w:t xml:space="preserve"> </w:t>
       </w:r>
-      <w:proofErr w:type="spellStart"/>
-      <w:r>
-        <w:rPr>
-          <w:rFonts w:cs="Times New Roman"/>
-          <w:bCs/>
-          <w:sz w:val="20"/>
-          <w:szCs w:val="20"/>
-          <w:lang w:eastAsia="en-GB"/>
-        </w:rPr>
-        <w:t>db</w:t>
-      </w:r>
-      <w:proofErr w:type="spellEnd"/>
+      <w:r>
+        <w:rPr>
+          <w:rFonts w:cs="Times New Roman"/>
+          <w:bCs/>
+          <w:sz w:val="20"/>
+          <w:szCs w:val="20"/>
+          <w:lang w:eastAsia="en-GB"/>
+        </w:rPr>
+        <w:t>db.</w:t>
+      </w:r>
       <w:r>
         <w:rPr>
           <w:rFonts w:cs="Times New Roman"/>
@@ -3264,7 +3434,28 @@
           <w:szCs w:val="20"/>
           <w:lang w:val="en-US" w:eastAsia="en-GB"/>
         </w:rPr>
-        <w:t>Check where maker is not define (Check null value)</w:t>
+        <w:lastRenderedPageBreak/>
+        <w:t xml:space="preserve">Check where maker is not </w:t>
+      </w:r>
+      <w:r>
+        <w:rPr>
+          <w:rFonts w:cs="Times New Roman"/>
+          <w:bCs/>
+          <w:sz w:val="20"/>
+          <w:szCs w:val="20"/>
+          <w:lang w:val="en-US" w:eastAsia="en-GB"/>
+        </w:rPr>
+        <w:t>defined</w:t>
+      </w:r>
+      <w:r>
+        <w:rPr>
+          <w:rFonts w:cs="Times New Roman"/>
+          <w:bCs/>
+          <w:sz w:val="20"/>
+          <w:szCs w:val="20"/>
+          <w:lang w:val="en-US" w:eastAsia="en-GB"/>
+        </w:rPr>
+        <w:t xml:space="preserve"> (Check null value)</w:t>
       </w:r>
     </w:p>
     <w:p>
@@ -4378,7 +4569,7 @@
           <w:noProof/>
           <w:sz w:val="20"/>
           <w:szCs w:val="20"/>
-          <w:lang w:val="en-US" w:eastAsia="en-GB"/>
+          <w:lang w:eastAsia="en-GB"/>
         </w:rPr>
         <w:drawing>
           <wp:inline distT="0" distB="0" distL="0" distR="0" wp14:anchorId="78BD626C" wp14:editId="0A278F42">
@@ -4396,7 +4587,7 @@
                     <pic:cNvPicPr/>
                   </pic:nvPicPr>
                   <pic:blipFill>
-                    <a:blip r:embed="rId7">
+                    <a:blip r:embed="rId8">
                       <a:extLst>
                         <a:ext uri="{28A0092B-C50C-407E-A947-70E740481C1C}">
                           <a14:useLocalDpi xmlns:a14="http://schemas.microsoft.com/office/drawing/2010/main" val="0"/>
@@ -4438,47 +4629,593 @@
       <w:pPr>
         <w:rPr>
           <w:rFonts w:cs="Times New Roman"/>
-          <w:bCs/>
-          <w:sz w:val="20"/>
-          <w:szCs w:val="20"/>
-          <w:lang w:val="en-US" w:eastAsia="en-GB"/>
-        </w:rPr>
-      </w:pPr>
-      <w:bookmarkStart w:id="0" w:name="_GoBack"/>
-      <w:bookmarkEnd w:id="0"/>
-    </w:p>
-    <w:p>
-      <w:pPr>
-        <w:rPr>
-          <w:rFonts w:cs="Times New Roman"/>
-          <w:bCs/>
-          <w:sz w:val="20"/>
-          <w:szCs w:val="20"/>
-          <w:lang w:val="en-US" w:eastAsia="en-GB"/>
-        </w:rPr>
-      </w:pPr>
-    </w:p>
-    <w:p>
-      <w:pPr>
-        <w:rPr>
-          <w:rFonts w:cs="Times New Roman"/>
-          <w:bCs/>
-          <w:sz w:val="20"/>
-          <w:szCs w:val="20"/>
-          <w:lang w:val="en-US" w:eastAsia="en-GB"/>
-        </w:rPr>
-      </w:pPr>
-    </w:p>
-    <w:p>
-      <w:pPr>
-        <w:rPr>
-          <w:rFonts w:cs="Times New Roman"/>
           <w:b/>
           <w:sz w:val="20"/>
           <w:szCs w:val="20"/>
           <w:lang w:eastAsia="en-GB"/>
         </w:rPr>
       </w:pPr>
+    </w:p>
+    <w:p>
+      <w:pPr>
+        <w:rPr>
+          <w:rFonts w:cs="Times New Roman"/>
+          <w:b/>
+          <w:sz w:val="20"/>
+          <w:szCs w:val="20"/>
+          <w:lang w:eastAsia="en-GB"/>
+        </w:rPr>
+      </w:pPr>
+      <w:r>
+        <w:rPr>
+          <w:rFonts w:cs="Times New Roman"/>
+          <w:b/>
+          <w:sz w:val="20"/>
+          <w:szCs w:val="20"/>
+          <w:lang w:eastAsia="en-GB"/>
+        </w:rPr>
+        <w:lastRenderedPageBreak/>
+        <w:t xml:space="preserve">5. </w:t>
+      </w:r>
+      <w:r>
+        <w:rPr>
+          <w:rFonts w:cs="Times New Roman"/>
+          <w:b/>
+          <w:sz w:val="20"/>
+          <w:szCs w:val="20"/>
+          <w:lang w:eastAsia="en-GB"/>
+        </w:rPr>
+        <w:t xml:space="preserve">CHALLENGES  </w:t>
+      </w:r>
+    </w:p>
+    <w:p>
+      <w:pPr>
+        <w:rPr>
+          <w:rFonts w:cs="Times New Roman"/>
+          <w:b/>
+          <w:sz w:val="20"/>
+          <w:szCs w:val="20"/>
+          <w:lang w:eastAsia="en-GB"/>
+        </w:rPr>
+      </w:pPr>
+    </w:p>
+    <w:p>
+      <w:pPr>
+        <w:rPr>
+          <w:rFonts w:cs="Times New Roman"/>
+          <w:sz w:val="20"/>
+          <w:szCs w:val="20"/>
+          <w:lang w:eastAsia="en-GB"/>
+        </w:rPr>
+      </w:pPr>
+      <w:r>
+        <w:rPr>
+          <w:rFonts w:cs="Times New Roman"/>
+          <w:sz w:val="20"/>
+          <w:szCs w:val="20"/>
+          <w:lang w:eastAsia="en-GB"/>
+        </w:rPr>
+        <w:t>In our dataset- the pricing variance and pattern was not very obvious for second hand cars along</w:t>
+      </w:r>
+      <w:r>
+        <w:rPr>
+          <w:rFonts w:cs="Times New Roman"/>
+          <w:sz w:val="20"/>
+          <w:szCs w:val="20"/>
+          <w:lang w:eastAsia="en-GB"/>
+        </w:rPr>
+        <w:t xml:space="preserve"> </w:t>
+      </w:r>
+      <w:r>
+        <w:rPr>
+          <w:rFonts w:cs="Times New Roman"/>
+          <w:sz w:val="20"/>
+          <w:szCs w:val="20"/>
+          <w:lang w:eastAsia="en-GB"/>
+        </w:rPr>
+        <w:t>with missing values in car maker and model.</w:t>
+      </w:r>
+      <w:r>
+        <w:rPr>
+          <w:rFonts w:cs="Times New Roman"/>
+          <w:sz w:val="20"/>
+          <w:szCs w:val="20"/>
+          <w:lang w:eastAsia="en-GB"/>
+        </w:rPr>
+        <w:t xml:space="preserve"> </w:t>
+      </w:r>
+      <w:r>
+        <w:rPr>
+          <w:rFonts w:cs="Times New Roman"/>
+          <w:sz w:val="20"/>
+          <w:szCs w:val="20"/>
+          <w:lang w:eastAsia="en-GB"/>
+        </w:rPr>
+        <w:t>There were also cases of missing manufacture date and we had to derive the dates based on mapping engine size and correlation with similar rows.</w:t>
+      </w:r>
+    </w:p>
+    <w:p>
+      <w:pPr>
+        <w:rPr>
+          <w:rFonts w:cs="Times New Roman"/>
+          <w:sz w:val="20"/>
+          <w:szCs w:val="20"/>
+          <w:lang w:eastAsia="en-GB"/>
+        </w:rPr>
+      </w:pPr>
+      <w:r>
+        <w:rPr>
+          <w:rFonts w:cs="Times New Roman"/>
+          <w:sz w:val="20"/>
+          <w:szCs w:val="20"/>
+          <w:lang w:eastAsia="en-GB"/>
+        </w:rPr>
+        <w:t>The most challenging problem within data cleaning remains the correction of values to remove duplicates</w:t>
+      </w:r>
+    </w:p>
+    <w:p>
+      <w:pPr>
+        <w:rPr>
+          <w:rFonts w:cs="Times New Roman"/>
+          <w:sz w:val="20"/>
+          <w:szCs w:val="20"/>
+          <w:lang w:eastAsia="en-GB"/>
+        </w:rPr>
+      </w:pPr>
+      <w:r>
+        <w:rPr>
+          <w:rFonts w:cs="Times New Roman"/>
+          <w:sz w:val="20"/>
+          <w:szCs w:val="20"/>
+          <w:lang w:eastAsia="en-GB"/>
+        </w:rPr>
+        <w:t>and invalid entries. In many cases, the available information on such anomalies is limited and insufficient to determine</w:t>
+      </w:r>
+      <w:r>
+        <w:rPr>
+          <w:rFonts w:cs="Times New Roman"/>
+          <w:sz w:val="20"/>
+          <w:szCs w:val="20"/>
+          <w:lang w:eastAsia="en-GB"/>
+        </w:rPr>
+        <w:t xml:space="preserve"> t</w:t>
+      </w:r>
+      <w:r>
+        <w:rPr>
+          <w:rFonts w:cs="Times New Roman"/>
+          <w:sz w:val="20"/>
+          <w:szCs w:val="20"/>
+          <w:lang w:eastAsia="en-GB"/>
+        </w:rPr>
+        <w:t>he necessary transformations or corrections, leaving the deletion of such entries as a primary solution. The deletion</w:t>
+      </w:r>
+      <w:r>
+        <w:rPr>
+          <w:rFonts w:cs="Times New Roman"/>
+          <w:sz w:val="20"/>
+          <w:szCs w:val="20"/>
+          <w:lang w:eastAsia="en-GB"/>
+        </w:rPr>
+        <w:t xml:space="preserve"> </w:t>
+      </w:r>
+      <w:r>
+        <w:rPr>
+          <w:rFonts w:cs="Times New Roman"/>
+          <w:sz w:val="20"/>
+          <w:szCs w:val="20"/>
+          <w:lang w:eastAsia="en-GB"/>
+        </w:rPr>
+        <w:t>of data, though, leads to loss of information; this loss can be particularly costly if there is a large amount of</w:t>
+      </w:r>
+      <w:r>
+        <w:rPr>
+          <w:rFonts w:cs="Times New Roman"/>
+          <w:sz w:val="20"/>
+          <w:szCs w:val="20"/>
+          <w:lang w:eastAsia="en-GB"/>
+        </w:rPr>
+        <w:t xml:space="preserve"> </w:t>
+      </w:r>
+      <w:r>
+        <w:rPr>
+          <w:rFonts w:cs="Times New Roman"/>
+          <w:sz w:val="20"/>
+          <w:szCs w:val="20"/>
+          <w:lang w:eastAsia="en-GB"/>
+        </w:rPr>
+        <w:t>deleted data. When data is this huge; there is no way to completely veri</w:t>
+      </w:r>
+      <w:r>
+        <w:rPr>
+          <w:rFonts w:cs="Times New Roman"/>
+          <w:sz w:val="20"/>
+          <w:szCs w:val="20"/>
+          <w:lang w:eastAsia="en-GB"/>
+        </w:rPr>
+        <w:t xml:space="preserve">fy the integrity of our steps. </w:t>
+      </w:r>
+    </w:p>
+    <w:p>
+      <w:pPr>
+        <w:rPr>
+          <w:rFonts w:cs="Times New Roman"/>
+          <w:b/>
+          <w:sz w:val="20"/>
+          <w:szCs w:val="20"/>
+          <w:lang w:eastAsia="en-GB"/>
+        </w:rPr>
+      </w:pPr>
+    </w:p>
+    <w:p>
+      <w:pPr>
+        <w:rPr>
+          <w:rFonts w:cs="Times New Roman"/>
+          <w:b/>
+          <w:sz w:val="20"/>
+          <w:szCs w:val="20"/>
+          <w:lang w:eastAsia="en-GB"/>
+        </w:rPr>
+      </w:pPr>
+      <w:r>
+        <w:rPr>
+          <w:rFonts w:cs="Times New Roman"/>
+          <w:b/>
+          <w:sz w:val="20"/>
+          <w:szCs w:val="20"/>
+          <w:lang w:eastAsia="en-GB"/>
+        </w:rPr>
+        <w:t xml:space="preserve">6. </w:t>
+      </w:r>
+      <w:r>
+        <w:rPr>
+          <w:rFonts w:cs="Times New Roman"/>
+          <w:b/>
+          <w:sz w:val="20"/>
+          <w:szCs w:val="20"/>
+          <w:lang w:eastAsia="en-GB"/>
+        </w:rPr>
+        <w:t xml:space="preserve">CONCLUSION </w:t>
+      </w:r>
+    </w:p>
+    <w:p>
+      <w:pPr>
+        <w:rPr>
+          <w:rFonts w:cs="Times New Roman"/>
+          <w:b/>
+          <w:sz w:val="20"/>
+          <w:szCs w:val="20"/>
+          <w:lang w:eastAsia="en-GB"/>
+        </w:rPr>
+      </w:pPr>
+    </w:p>
+    <w:p>
+      <w:pPr>
+        <w:rPr>
+          <w:rFonts w:cs="Times New Roman"/>
+          <w:sz w:val="20"/>
+          <w:szCs w:val="20"/>
+          <w:lang w:eastAsia="en-GB"/>
+        </w:rPr>
+      </w:pPr>
+      <w:r>
+        <w:rPr>
+          <w:rFonts w:cs="Times New Roman"/>
+          <w:sz w:val="20"/>
+          <w:szCs w:val="20"/>
+          <w:lang w:eastAsia="en-GB"/>
+        </w:rPr>
+        <w:t>Data Cleaning or Data Wrangling is not only an effective tool for removing the unwanted data ”dirty” data, but also the medium to make data in our system selective, concise and appropriate in order to perform the better analysis. Based on our experience, we can say Data Cleaning is one of the most time-consuming steps in any Data</w:t>
+      </w:r>
+      <w:r>
+        <w:rPr>
+          <w:rFonts w:cs="Times New Roman"/>
+          <w:sz w:val="20"/>
+          <w:szCs w:val="20"/>
+          <w:lang w:eastAsia="en-GB"/>
+        </w:rPr>
+        <w:t xml:space="preserve"> </w:t>
+      </w:r>
+      <w:r>
+        <w:rPr>
+          <w:rFonts w:cs="Times New Roman"/>
+          <w:sz w:val="20"/>
+          <w:szCs w:val="20"/>
+          <w:lang w:eastAsia="en-GB"/>
+        </w:rPr>
+        <w:t xml:space="preserve">Analysis. We tried to clean the data using </w:t>
+      </w:r>
+      <w:proofErr w:type="spellStart"/>
+      <w:r>
+        <w:rPr>
+          <w:rFonts w:cs="Times New Roman"/>
+          <w:sz w:val="20"/>
+          <w:szCs w:val="20"/>
+          <w:lang w:eastAsia="en-GB"/>
+        </w:rPr>
+        <w:t>OpenRefine</w:t>
+      </w:r>
+      <w:proofErr w:type="spellEnd"/>
+      <w:r>
+        <w:rPr>
+          <w:rFonts w:cs="Times New Roman"/>
+          <w:sz w:val="20"/>
+          <w:szCs w:val="20"/>
+          <w:lang w:eastAsia="en-GB"/>
+        </w:rPr>
+        <w:t xml:space="preserve"> and </w:t>
+      </w:r>
+      <w:r>
+        <w:rPr>
+          <w:rFonts w:cs="Times New Roman"/>
+          <w:sz w:val="20"/>
+          <w:szCs w:val="20"/>
+          <w:lang w:eastAsia="en-GB"/>
+        </w:rPr>
+        <w:t>SQLite</w:t>
+      </w:r>
+      <w:r>
+        <w:rPr>
+          <w:rFonts w:cs="Times New Roman"/>
+          <w:sz w:val="20"/>
+          <w:szCs w:val="20"/>
+          <w:lang w:eastAsia="en-GB"/>
+        </w:rPr>
+        <w:t xml:space="preserve">. It took us significant time to clean the data using Open- Refine, </w:t>
+      </w:r>
+      <w:proofErr w:type="spellStart"/>
+      <w:r>
+        <w:rPr>
+          <w:rFonts w:cs="Times New Roman"/>
+          <w:sz w:val="20"/>
+          <w:szCs w:val="20"/>
+          <w:lang w:eastAsia="en-GB"/>
+        </w:rPr>
+        <w:t>specially</w:t>
+      </w:r>
+      <w:proofErr w:type="spellEnd"/>
+      <w:r>
+        <w:rPr>
+          <w:rFonts w:cs="Times New Roman"/>
+          <w:sz w:val="20"/>
+          <w:szCs w:val="20"/>
+          <w:lang w:eastAsia="en-GB"/>
+        </w:rPr>
+        <w:t xml:space="preserve"> because of the way it enables its usage. Tools like </w:t>
+      </w:r>
+      <w:proofErr w:type="spellStart"/>
+      <w:r>
+        <w:rPr>
+          <w:rFonts w:cs="Times New Roman"/>
+          <w:sz w:val="20"/>
+          <w:szCs w:val="20"/>
+          <w:lang w:eastAsia="en-GB"/>
+        </w:rPr>
+        <w:t>OpenRefine</w:t>
+      </w:r>
+      <w:proofErr w:type="spellEnd"/>
+      <w:r>
+        <w:rPr>
+          <w:rFonts w:cs="Times New Roman"/>
+          <w:sz w:val="20"/>
+          <w:szCs w:val="20"/>
+          <w:lang w:eastAsia="en-GB"/>
+        </w:rPr>
+        <w:t xml:space="preserve"> have their limitations in terms of how much data can they handle; and </w:t>
+      </w:r>
+      <w:r>
+        <w:rPr>
+          <w:rFonts w:cs="Times New Roman"/>
+          <w:sz w:val="20"/>
+          <w:szCs w:val="20"/>
+          <w:lang w:eastAsia="en-GB"/>
+        </w:rPr>
+        <w:t>that’s</w:t>
+      </w:r>
+      <w:r>
+        <w:rPr>
+          <w:rFonts w:cs="Times New Roman"/>
+          <w:sz w:val="20"/>
+          <w:szCs w:val="20"/>
+          <w:lang w:eastAsia="en-GB"/>
+        </w:rPr>
+        <w:t xml:space="preserve"> why more people are inclined towards using scripting methods with Python, R </w:t>
+      </w:r>
+      <w:r>
+        <w:rPr>
+          <w:rFonts w:cs="Times New Roman"/>
+          <w:sz w:val="20"/>
+          <w:szCs w:val="20"/>
+          <w:lang w:eastAsia="en-GB"/>
+        </w:rPr>
+        <w:t>etc.</w:t>
+      </w:r>
+      <w:r>
+        <w:rPr>
+          <w:rFonts w:cs="Times New Roman"/>
+          <w:sz w:val="20"/>
+          <w:szCs w:val="20"/>
+          <w:lang w:eastAsia="en-GB"/>
+        </w:rPr>
+        <w:t xml:space="preserve"> but they do not provide the visibility that </w:t>
+      </w:r>
+      <w:proofErr w:type="spellStart"/>
+      <w:r>
+        <w:rPr>
+          <w:rFonts w:cs="Times New Roman"/>
+          <w:sz w:val="20"/>
+          <w:szCs w:val="20"/>
+          <w:lang w:eastAsia="en-GB"/>
+        </w:rPr>
+        <w:t>OpenRefine</w:t>
+      </w:r>
+      <w:proofErr w:type="spellEnd"/>
+      <w:r>
+        <w:rPr>
+          <w:rFonts w:cs="Times New Roman"/>
+          <w:sz w:val="20"/>
+          <w:szCs w:val="20"/>
+          <w:lang w:eastAsia="en-GB"/>
+        </w:rPr>
+        <w:t xml:space="preserve"> does. </w:t>
+      </w:r>
+    </w:p>
+    <w:p>
+      <w:pPr>
+        <w:rPr>
+          <w:rFonts w:cs="Times New Roman"/>
+          <w:b/>
+          <w:sz w:val="20"/>
+          <w:szCs w:val="20"/>
+          <w:lang w:eastAsia="en-GB"/>
+        </w:rPr>
+      </w:pPr>
+    </w:p>
+    <w:p>
+      <w:pPr>
+        <w:rPr>
+          <w:rFonts w:cs="Times New Roman"/>
+          <w:b/>
+          <w:sz w:val="20"/>
+          <w:szCs w:val="20"/>
+          <w:lang w:eastAsia="en-GB"/>
+        </w:rPr>
+      </w:pPr>
+      <w:r>
+        <w:rPr>
+          <w:rFonts w:cs="Times New Roman"/>
+          <w:b/>
+          <w:sz w:val="20"/>
+          <w:szCs w:val="20"/>
+          <w:lang w:eastAsia="en-GB"/>
+        </w:rPr>
+        <w:t xml:space="preserve">7. </w:t>
+      </w:r>
+      <w:r>
+        <w:rPr>
+          <w:rFonts w:cs="Times New Roman"/>
+          <w:b/>
+          <w:sz w:val="20"/>
+          <w:szCs w:val="20"/>
+          <w:lang w:eastAsia="en-GB"/>
+        </w:rPr>
+        <w:t xml:space="preserve">ACKNOWLEDGMENTS </w:t>
+      </w:r>
+    </w:p>
+    <w:p>
+      <w:pPr>
+        <w:rPr>
+          <w:rFonts w:cs="Times New Roman"/>
+          <w:b/>
+          <w:sz w:val="20"/>
+          <w:szCs w:val="20"/>
+          <w:lang w:eastAsia="en-GB"/>
+        </w:rPr>
+      </w:pPr>
+    </w:p>
+    <w:p>
+      <w:pPr>
+        <w:rPr>
+          <w:rFonts w:eastAsia="Times New Roman" w:cs="Times New Roman"/>
+          <w:color w:val="000000" w:themeColor="text1"/>
+          <w:sz w:val="20"/>
+          <w:szCs w:val="20"/>
+          <w:lang w:eastAsia="en-GB"/>
+        </w:rPr>
+      </w:pPr>
+      <w:r>
+        <w:rPr>
+          <w:rFonts w:cs="Times New Roman"/>
+          <w:color w:val="000000" w:themeColor="text1"/>
+          <w:sz w:val="20"/>
+          <w:szCs w:val="20"/>
+          <w:lang w:eastAsia="en-GB"/>
+        </w:rPr>
+        <w:t xml:space="preserve">We </w:t>
+      </w:r>
+      <w:r>
+        <w:rPr>
+          <w:rFonts w:cs="Times New Roman"/>
+          <w:color w:val="000000" w:themeColor="text1"/>
+          <w:sz w:val="20"/>
+          <w:szCs w:val="20"/>
+          <w:lang w:eastAsia="en-GB"/>
+        </w:rPr>
+        <w:t xml:space="preserve">would like to thank Prof. Bertram </w:t>
+      </w:r>
+      <w:proofErr w:type="spellStart"/>
+      <w:r>
+        <w:rPr>
+          <w:rFonts w:cs="Times New Roman"/>
+          <w:color w:val="000000" w:themeColor="text1"/>
+          <w:sz w:val="20"/>
+          <w:szCs w:val="20"/>
+          <w:lang w:eastAsia="en-GB"/>
+        </w:rPr>
+        <w:t>Ludaescher</w:t>
+      </w:r>
+      <w:proofErr w:type="spellEnd"/>
+      <w:r>
+        <w:rPr>
+          <w:rFonts w:cs="Times New Roman"/>
+          <w:color w:val="000000" w:themeColor="text1"/>
+          <w:sz w:val="20"/>
+          <w:szCs w:val="20"/>
+          <w:lang w:eastAsia="en-GB"/>
+        </w:rPr>
+        <w:t>, for this opportunity. We would also like to our TA and our fellow MCD-DS students, their community at Slack/Piazza has proved to be an exceptional support structure.</w:t>
+      </w:r>
+      <w:r>
+        <w:rPr>
+          <w:rFonts w:cs="Times New Roman"/>
+          <w:color w:val="000000" w:themeColor="text1"/>
+          <w:sz w:val="20"/>
+          <w:szCs w:val="20"/>
+          <w:lang w:eastAsia="en-GB"/>
+        </w:rPr>
+        <w:t xml:space="preserve"> Special mention to the Kaggle websit</w:t>
+      </w:r>
+      <w:r>
+        <w:rPr>
+          <w:rFonts w:cs="Times New Roman"/>
+          <w:color w:val="000000" w:themeColor="text1"/>
+          <w:sz w:val="20"/>
+          <w:szCs w:val="20"/>
+          <w:lang w:eastAsia="en-GB"/>
+        </w:rPr>
+        <w:t xml:space="preserve">e to provide an </w:t>
+      </w:r>
+      <w:r>
+        <w:rPr>
+          <w:rFonts w:eastAsia="Times New Roman" w:cs="Arial"/>
+          <w:color w:val="000000" w:themeColor="text1"/>
+          <w:sz w:val="20"/>
+          <w:szCs w:val="20"/>
+          <w:shd w:val="clear" w:color="auto" w:fill="FFFFFF"/>
+          <w:lang w:eastAsia="en-GB"/>
+        </w:rPr>
+        <w:t>online community of data scientists and machine learners</w:t>
+      </w:r>
+    </w:p>
+    <w:p>
+      <w:pPr>
+        <w:rPr>
+          <w:rFonts w:cs="Times New Roman"/>
+          <w:b/>
+          <w:sz w:val="20"/>
+          <w:szCs w:val="20"/>
+          <w:lang w:eastAsia="en-GB"/>
+        </w:rPr>
+      </w:pPr>
+      <w:r>
+        <w:rPr>
+          <w:rFonts w:cs="Times New Roman"/>
+          <w:b/>
+          <w:sz w:val="20"/>
+          <w:szCs w:val="20"/>
+          <w:lang w:eastAsia="en-GB"/>
+        </w:rPr>
+        <w:t xml:space="preserve"> </w:t>
+      </w:r>
     </w:p>
     <w:p>
       <w:pPr>
@@ -5755,6 +6492,7 @@
   <w:style w:type="character" w:default="1" w:styleId="DefaultParagraphFont">
     <w:name w:val="Default Paragraph Font"/>
     <w:uiPriority w:val="1"/>
+    <w:semiHidden/>
     <w:unhideWhenUsed/>
   </w:style>
   <w:style w:type="table" w:default="1" w:styleId="TableNormal">

</xml_diff>